<commit_message>
Chapter 2 Word Finnish
</commit_message>
<xml_diff>
--- a/Walmart Project Documentation.docx
+++ b/Walmart Project Documentation.docx
@@ -1326,7 +1326,7 @@
           <w:lang w:val="en-GB"/>
         </w:rPr>
         <w:drawing>
-          <wp:anchor distT="0" distB="0" distL="114300" distR="114300" simplePos="0" relativeHeight="251668480" behindDoc="0" locked="0" layoutInCell="1" allowOverlap="1" wp14:anchorId="47067E3D" wp14:editId="61465871">
+          <wp:anchor distT="0" distB="0" distL="114300" distR="114300" simplePos="0" relativeHeight="251668480" behindDoc="0" locked="0" layoutInCell="1" allowOverlap="1" wp14:anchorId="47067E3D" wp14:editId="64292970">
             <wp:simplePos x="0" y="0"/>
             <wp:positionH relativeFrom="column">
               <wp:posOffset>172085</wp:posOffset>
@@ -1894,10 +1894,208 @@
     </w:p>
     <w:p>
       <w:pPr>
-        <w:rPr>
-          <w:lang w:val="en-GB"/>
-        </w:rPr>
-      </w:pPr>
+        <w:pStyle w:val="Heading2"/>
+        <w:rPr>
+          <w:lang w:val="en-GB"/>
+        </w:rPr>
+      </w:pPr>
+      <w:r>
+        <w:rPr>
+          <w:lang w:val="en-GB"/>
+        </w:rPr>
+        <w:t>Conclusions</w:t>
+      </w:r>
+    </w:p>
+    <w:p>
+      <w:pPr>
+        <w:pStyle w:val="Caption"/>
+        <w:rPr>
+          <w:lang w:val="en-GB"/>
+        </w:rPr>
+      </w:pPr>
+      <w:r>
+        <w:rPr>
+          <w:lang w:val="en-GB"/>
+        </w:rPr>
+        <w:t xml:space="preserve">After analysing the </w:t>
+      </w:r>
+      <w:proofErr w:type="gramStart"/>
+      <w:r>
+        <w:rPr>
+          <w:lang w:val="en-GB"/>
+        </w:rPr>
+        <w:t>data</w:t>
+      </w:r>
+      <w:proofErr w:type="gramEnd"/>
+      <w:r>
+        <w:rPr>
+          <w:lang w:val="en-GB"/>
+        </w:rPr>
+        <w:t xml:space="preserve"> we got to a few important conclusions that we must approach in this work. To make a good recommendation to the Walmart, we’ll answer the questions:</w:t>
+      </w:r>
+    </w:p>
+    <w:p>
+      <w:pPr>
+        <w:pStyle w:val="Caption"/>
+        <w:numPr>
+          <w:ilvl w:val="0"/>
+          <w:numId w:val="54"/>
+        </w:numPr>
+        <w:rPr>
+          <w:lang w:val="en-GB"/>
+        </w:rPr>
+      </w:pPr>
+      <w:r>
+        <w:rPr>
+          <w:lang w:val="en-GB"/>
+        </w:rPr>
+        <w:t>Who is the most p</w:t>
+      </w:r>
+      <w:r>
+        <w:rPr>
+          <w:lang w:val="en-GB"/>
+        </w:rPr>
+        <w:t>robable persona of committing a fraud?</w:t>
+      </w:r>
+      <w:r>
+        <w:rPr>
+          <w:lang w:val="en-GB"/>
+        </w:rPr>
+        <w:t xml:space="preserve"> How can we identify them</w:t>
+      </w:r>
+      <w:r>
+        <w:rPr>
+          <w:lang w:val="en-GB"/>
+        </w:rPr>
+        <w:t>?</w:t>
+      </w:r>
+      <w:r>
+        <w:rPr>
+          <w:lang w:val="en-GB"/>
+        </w:rPr>
+        <w:t xml:space="preserve"> Where are they located with more concentration? Who are bringing more prejudice to Walmart: Frauds committed by customers or frauds committed by drivers? Who is more probable to commit a crime?</w:t>
+      </w:r>
+      <w:r>
+        <w:rPr>
+          <w:lang w:val="en-GB"/>
+        </w:rPr>
+        <w:t xml:space="preserve"> How can Walmart reduce their prejudice with fraudulent people?</w:t>
+      </w:r>
+    </w:p>
+    <w:p>
+      <w:pPr>
+        <w:pStyle w:val="Caption"/>
+        <w:ind w:left="1415"/>
+        <w:rPr>
+          <w:lang w:val="en-GB"/>
+        </w:rPr>
+      </w:pPr>
+      <w:r>
+        <w:rPr>
+          <w:b/>
+          <w:bCs w:val="0"/>
+          <w:lang w:val="en-GB"/>
+        </w:rPr>
+        <w:t>Action:</w:t>
+      </w:r>
+      <w:r>
+        <w:rPr>
+          <w:b/>
+          <w:bCs w:val="0"/>
+          <w:lang w:val="en-GB"/>
+        </w:rPr>
+        <w:t xml:space="preserve"> </w:t>
+      </w:r>
+      <w:r>
+        <w:rPr>
+          <w:lang w:val="en-GB"/>
+        </w:rPr>
+        <w:t>Build an entire section for constructing the best representation of a fraudulent customer/driver. Make correlative comparisons with the data provided. Based on historical data, segment clients and drivers on least probable of being fraudulent to most probable of being fraudulent.</w:t>
+      </w:r>
+      <w:r>
+        <w:rPr>
+          <w:lang w:val="en-GB"/>
+        </w:rPr>
+        <w:t xml:space="preserve"> We can perform a cluster chart to identify potential outliers.</w:t>
+      </w:r>
+    </w:p>
+    <w:p>
+      <w:pPr>
+        <w:pStyle w:val="Caption"/>
+        <w:numPr>
+          <w:ilvl w:val="0"/>
+          <w:numId w:val="54"/>
+        </w:numPr>
+        <w:rPr>
+          <w:lang w:val="en-GB"/>
+        </w:rPr>
+      </w:pPr>
+      <w:r>
+        <w:rPr>
+          <w:lang w:val="en-GB"/>
+        </w:rPr>
+        <w:t xml:space="preserve">How much did Walmart </w:t>
+      </w:r>
+      <w:r>
+        <w:rPr>
+          <w:lang w:val="en-GB"/>
+        </w:rPr>
+        <w:t>lose</w:t>
+      </w:r>
+      <w:r>
+        <w:rPr>
+          <w:lang w:val="en-GB"/>
+        </w:rPr>
+        <w:t xml:space="preserve"> with </w:t>
+      </w:r>
+      <w:r>
+        <w:rPr>
+          <w:lang w:val="en-GB"/>
+        </w:rPr>
+        <w:t>all</w:t>
+      </w:r>
+      <w:r>
+        <w:rPr>
+          <w:lang w:val="en-GB"/>
+        </w:rPr>
+        <w:t xml:space="preserve"> those frauds? Which were the locations with the most loss? </w:t>
+      </w:r>
+      <w:r>
+        <w:rPr>
+          <w:lang w:val="en-GB"/>
+        </w:rPr>
+        <w:t>Which are the products that are giving more prejudice?</w:t>
+      </w:r>
+      <w:r>
+        <w:rPr>
+          <w:lang w:val="en-GB"/>
+        </w:rPr>
+        <w:t xml:space="preserve"> Which are the most crucial hours of the day, where most products are lost? How can Walmart prevent those losses?</w:t>
+      </w:r>
+    </w:p>
+    <w:p>
+      <w:pPr>
+        <w:pStyle w:val="Caption"/>
+        <w:ind w:left="1415"/>
+        <w:rPr>
+          <w:lang w:val="en-GB"/>
+        </w:rPr>
+      </w:pPr>
+      <w:r>
+        <w:rPr>
+          <w:b/>
+          <w:bCs w:val="0"/>
+          <w:lang w:val="en-GB"/>
+        </w:rPr>
+        <w:lastRenderedPageBreak/>
+        <w:t xml:space="preserve">Action: </w:t>
+      </w:r>
+      <w:r>
+        <w:rPr>
+          <w:lang w:val="en-GB"/>
+        </w:rPr>
+        <w:t>Build a section of our dashboard to display all the important insights found. We can split this dashboard into two parts for a more harmonic layout.</w:t>
+      </w:r>
     </w:p>
     <w:p>
       <w:pPr>
@@ -2979,6 +3177,95 @@
     </w:lvl>
   </w:abstractNum>
   <w:abstractNum w:abstractNumId="7" w15:restartNumberingAfterBreak="0">
+    <w:nsid w:val="177175CF"/>
+    <w:multiLevelType w:val="hybridMultilevel"/>
+    <w:tmpl w:val="21DC6846"/>
+    <w:lvl w:ilvl="0" w:tplc="04DE378C">
+      <w:start w:val="1"/>
+      <w:numFmt w:val="decimal"/>
+      <w:lvlText w:val="%1."/>
+      <w:lvlJc w:val="left"/>
+      <w:pPr>
+        <w:ind w:left="1429" w:hanging="360"/>
+      </w:pPr>
+      <w:rPr>
+        <w:rFonts w:hint="default"/>
+      </w:rPr>
+    </w:lvl>
+    <w:lvl w:ilvl="1" w:tplc="08160019">
+      <w:start w:val="1"/>
+      <w:numFmt w:val="lowerLetter"/>
+      <w:lvlText w:val="%2."/>
+      <w:lvlJc w:val="left"/>
+      <w:pPr>
+        <w:ind w:left="1440" w:hanging="360"/>
+      </w:pPr>
+    </w:lvl>
+    <w:lvl w:ilvl="2" w:tplc="0816001B">
+      <w:start w:val="1"/>
+      <w:numFmt w:val="lowerRoman"/>
+      <w:lvlText w:val="%3."/>
+      <w:lvlJc w:val="right"/>
+      <w:pPr>
+        <w:ind w:left="2160" w:hanging="180"/>
+      </w:pPr>
+    </w:lvl>
+    <w:lvl w:ilvl="3" w:tplc="0816000F" w:tentative="1">
+      <w:start w:val="1"/>
+      <w:numFmt w:val="decimal"/>
+      <w:lvlText w:val="%4."/>
+      <w:lvlJc w:val="left"/>
+      <w:pPr>
+        <w:ind w:left="2880" w:hanging="360"/>
+      </w:pPr>
+    </w:lvl>
+    <w:lvl w:ilvl="4" w:tplc="08160019" w:tentative="1">
+      <w:start w:val="1"/>
+      <w:numFmt w:val="lowerLetter"/>
+      <w:lvlText w:val="%5."/>
+      <w:lvlJc w:val="left"/>
+      <w:pPr>
+        <w:ind w:left="3600" w:hanging="360"/>
+      </w:pPr>
+    </w:lvl>
+    <w:lvl w:ilvl="5" w:tplc="0816001B" w:tentative="1">
+      <w:start w:val="1"/>
+      <w:numFmt w:val="lowerRoman"/>
+      <w:lvlText w:val="%6."/>
+      <w:lvlJc w:val="right"/>
+      <w:pPr>
+        <w:ind w:left="4320" w:hanging="180"/>
+      </w:pPr>
+    </w:lvl>
+    <w:lvl w:ilvl="6" w:tplc="0816000F" w:tentative="1">
+      <w:start w:val="1"/>
+      <w:numFmt w:val="decimal"/>
+      <w:lvlText w:val="%7."/>
+      <w:lvlJc w:val="left"/>
+      <w:pPr>
+        <w:ind w:left="5040" w:hanging="360"/>
+      </w:pPr>
+    </w:lvl>
+    <w:lvl w:ilvl="7" w:tplc="08160019" w:tentative="1">
+      <w:start w:val="1"/>
+      <w:numFmt w:val="lowerLetter"/>
+      <w:lvlText w:val="%8."/>
+      <w:lvlJc w:val="left"/>
+      <w:pPr>
+        <w:ind w:left="5760" w:hanging="360"/>
+      </w:pPr>
+    </w:lvl>
+    <w:lvl w:ilvl="8" w:tplc="0816001B" w:tentative="1">
+      <w:start w:val="1"/>
+      <w:numFmt w:val="lowerRoman"/>
+      <w:lvlText w:val="%9."/>
+      <w:lvlJc w:val="right"/>
+      <w:pPr>
+        <w:ind w:left="6480" w:hanging="180"/>
+      </w:pPr>
+    </w:lvl>
+  </w:abstractNum>
+  <w:abstractNum w:abstractNumId="8" w15:restartNumberingAfterBreak="0">
     <w:nsid w:val="18FF29A5"/>
     <w:multiLevelType w:val="multilevel"/>
     <w:tmpl w:val="9F1EECF8"/>
@@ -3127,7 +3414,7 @@
       </w:rPr>
     </w:lvl>
   </w:abstractNum>
-  <w:abstractNum w:abstractNumId="8" w15:restartNumberingAfterBreak="0">
+  <w:abstractNum w:abstractNumId="9" w15:restartNumberingAfterBreak="0">
     <w:nsid w:val="1A415BC2"/>
     <w:multiLevelType w:val="multilevel"/>
     <w:tmpl w:val="77902D9C"/>
@@ -3262,7 +3549,7 @@
       </w:rPr>
     </w:lvl>
   </w:abstractNum>
-  <w:abstractNum w:abstractNumId="9" w15:restartNumberingAfterBreak="0">
+  <w:abstractNum w:abstractNumId="10" w15:restartNumberingAfterBreak="0">
     <w:nsid w:val="1A903D2A"/>
     <w:multiLevelType w:val="multilevel"/>
     <w:tmpl w:val="6A907272"/>
@@ -3411,7 +3698,7 @@
       </w:rPr>
     </w:lvl>
   </w:abstractNum>
-  <w:abstractNum w:abstractNumId="10" w15:restartNumberingAfterBreak="0">
+  <w:abstractNum w:abstractNumId="11" w15:restartNumberingAfterBreak="0">
     <w:nsid w:val="1B8C0763"/>
     <w:multiLevelType w:val="multilevel"/>
     <w:tmpl w:val="14FA006C"/>
@@ -3524,7 +3811,7 @@
       </w:pPr>
     </w:lvl>
   </w:abstractNum>
-  <w:abstractNum w:abstractNumId="11" w15:restartNumberingAfterBreak="0">
+  <w:abstractNum w:abstractNumId="12" w15:restartNumberingAfterBreak="0">
     <w:nsid w:val="1BF23AF1"/>
     <w:multiLevelType w:val="multilevel"/>
     <w:tmpl w:val="D7A0C6E6"/>
@@ -3673,7 +3960,7 @@
       </w:rPr>
     </w:lvl>
   </w:abstractNum>
-  <w:abstractNum w:abstractNumId="12" w15:restartNumberingAfterBreak="0">
+  <w:abstractNum w:abstractNumId="13" w15:restartNumberingAfterBreak="0">
     <w:nsid w:val="1E1302A3"/>
     <w:multiLevelType w:val="hybridMultilevel"/>
     <w:tmpl w:val="CF8235A4"/>
@@ -3759,7 +4046,7 @@
       </w:pPr>
     </w:lvl>
   </w:abstractNum>
-  <w:abstractNum w:abstractNumId="13" w15:restartNumberingAfterBreak="0">
+  <w:abstractNum w:abstractNumId="14" w15:restartNumberingAfterBreak="0">
     <w:nsid w:val="2017422D"/>
     <w:multiLevelType w:val="hybridMultilevel"/>
     <w:tmpl w:val="59B6F97C"/>
@@ -3848,7 +4135,7 @@
       </w:pPr>
     </w:lvl>
   </w:abstractNum>
-  <w:abstractNum w:abstractNumId="14" w15:restartNumberingAfterBreak="0">
+  <w:abstractNum w:abstractNumId="15" w15:restartNumberingAfterBreak="0">
     <w:nsid w:val="208E1143"/>
     <w:multiLevelType w:val="multilevel"/>
     <w:tmpl w:val="BF7EEEBE"/>
@@ -3997,10 +4284,10 @@
       </w:rPr>
     </w:lvl>
   </w:abstractNum>
-  <w:abstractNum w:abstractNumId="15" w15:restartNumberingAfterBreak="0">
+  <w:abstractNum w:abstractNumId="16" w15:restartNumberingAfterBreak="0">
     <w:nsid w:val="220B3B96"/>
     <w:multiLevelType w:val="hybridMultilevel"/>
-    <w:tmpl w:val="01C66348"/>
+    <w:tmpl w:val="ADBEF03C"/>
     <w:lvl w:ilvl="0" w:tplc="0816000F">
       <w:start w:val="1"/>
       <w:numFmt w:val="decimal"/>
@@ -4083,7 +4370,7 @@
       </w:pPr>
     </w:lvl>
   </w:abstractNum>
-  <w:abstractNum w:abstractNumId="16" w15:restartNumberingAfterBreak="0">
+  <w:abstractNum w:abstractNumId="17" w15:restartNumberingAfterBreak="0">
     <w:nsid w:val="222D438C"/>
     <w:multiLevelType w:val="hybridMultilevel"/>
     <w:tmpl w:val="1BE2F562"/>
@@ -4169,7 +4456,7 @@
       </w:pPr>
     </w:lvl>
   </w:abstractNum>
-  <w:abstractNum w:abstractNumId="17" w15:restartNumberingAfterBreak="0">
+  <w:abstractNum w:abstractNumId="18" w15:restartNumberingAfterBreak="0">
     <w:nsid w:val="26007833"/>
     <w:multiLevelType w:val="hybridMultilevel"/>
     <w:tmpl w:val="08F2966C"/>
@@ -4282,7 +4569,7 @@
       </w:rPr>
     </w:lvl>
   </w:abstractNum>
-  <w:abstractNum w:abstractNumId="18" w15:restartNumberingAfterBreak="0">
+  <w:abstractNum w:abstractNumId="19" w15:restartNumberingAfterBreak="0">
     <w:nsid w:val="27FC2603"/>
     <w:multiLevelType w:val="multilevel"/>
     <w:tmpl w:val="193EAC00"/>
@@ -4431,7 +4718,7 @@
       </w:rPr>
     </w:lvl>
   </w:abstractNum>
-  <w:abstractNum w:abstractNumId="19" w15:restartNumberingAfterBreak="0">
+  <w:abstractNum w:abstractNumId="20" w15:restartNumberingAfterBreak="0">
     <w:nsid w:val="28FD1997"/>
     <w:multiLevelType w:val="multilevel"/>
     <w:tmpl w:val="B8124488"/>
@@ -4580,7 +4867,7 @@
       </w:rPr>
     </w:lvl>
   </w:abstractNum>
-  <w:abstractNum w:abstractNumId="20" w15:restartNumberingAfterBreak="0">
+  <w:abstractNum w:abstractNumId="21" w15:restartNumberingAfterBreak="0">
     <w:nsid w:val="2B5A677F"/>
     <w:multiLevelType w:val="hybridMultilevel"/>
     <w:tmpl w:val="71207148"/>
@@ -4693,7 +4980,7 @@
       </w:rPr>
     </w:lvl>
   </w:abstractNum>
-  <w:abstractNum w:abstractNumId="21" w15:restartNumberingAfterBreak="0">
+  <w:abstractNum w:abstractNumId="22" w15:restartNumberingAfterBreak="0">
     <w:nsid w:val="2CF436EE"/>
     <w:multiLevelType w:val="multilevel"/>
     <w:tmpl w:val="093CC6CE"/>
@@ -4842,7 +5129,7 @@
       </w:rPr>
     </w:lvl>
   </w:abstractNum>
-  <w:abstractNum w:abstractNumId="22" w15:restartNumberingAfterBreak="0">
+  <w:abstractNum w:abstractNumId="23" w15:restartNumberingAfterBreak="0">
     <w:nsid w:val="3250738E"/>
     <w:multiLevelType w:val="multilevel"/>
     <w:tmpl w:val="C42EA70C"/>
@@ -4955,7 +5242,7 @@
       </w:pPr>
     </w:lvl>
   </w:abstractNum>
-  <w:abstractNum w:abstractNumId="23" w15:restartNumberingAfterBreak="0">
+  <w:abstractNum w:abstractNumId="24" w15:restartNumberingAfterBreak="0">
     <w:nsid w:val="35D45627"/>
     <w:multiLevelType w:val="multilevel"/>
     <w:tmpl w:val="DA523944"/>
@@ -5068,7 +5355,7 @@
       </w:pPr>
     </w:lvl>
   </w:abstractNum>
-  <w:abstractNum w:abstractNumId="24" w15:restartNumberingAfterBreak="0">
+  <w:abstractNum w:abstractNumId="25" w15:restartNumberingAfterBreak="0">
     <w:nsid w:val="36EA6703"/>
     <w:multiLevelType w:val="multilevel"/>
     <w:tmpl w:val="E768193C"/>
@@ -5200,7 +5487,7 @@
       </w:rPr>
     </w:lvl>
   </w:abstractNum>
-  <w:abstractNum w:abstractNumId="25" w15:restartNumberingAfterBreak="0">
+  <w:abstractNum w:abstractNumId="26" w15:restartNumberingAfterBreak="0">
     <w:nsid w:val="380E1EA0"/>
     <w:multiLevelType w:val="multilevel"/>
     <w:tmpl w:val="08E200D2"/>
@@ -5349,7 +5636,7 @@
       </w:rPr>
     </w:lvl>
   </w:abstractNum>
-  <w:abstractNum w:abstractNumId="26" w15:restartNumberingAfterBreak="0">
+  <w:abstractNum w:abstractNumId="27" w15:restartNumberingAfterBreak="0">
     <w:nsid w:val="3E9A5988"/>
     <w:multiLevelType w:val="multilevel"/>
     <w:tmpl w:val="FCB8E382"/>
@@ -5462,7 +5749,7 @@
       </w:pPr>
     </w:lvl>
   </w:abstractNum>
-  <w:abstractNum w:abstractNumId="27" w15:restartNumberingAfterBreak="0">
+  <w:abstractNum w:abstractNumId="28" w15:restartNumberingAfterBreak="0">
     <w:nsid w:val="3FF716A1"/>
     <w:multiLevelType w:val="multilevel"/>
     <w:tmpl w:val="B5E48954"/>
@@ -5611,7 +5898,7 @@
       </w:rPr>
     </w:lvl>
   </w:abstractNum>
-  <w:abstractNum w:abstractNumId="28" w15:restartNumberingAfterBreak="0">
+  <w:abstractNum w:abstractNumId="29" w15:restartNumberingAfterBreak="0">
     <w:nsid w:val="43F26BF9"/>
     <w:multiLevelType w:val="multilevel"/>
     <w:tmpl w:val="F8E63916"/>
@@ -5724,7 +6011,7 @@
       </w:pPr>
     </w:lvl>
   </w:abstractNum>
-  <w:abstractNum w:abstractNumId="29" w15:restartNumberingAfterBreak="0">
+  <w:abstractNum w:abstractNumId="30" w15:restartNumberingAfterBreak="0">
     <w:nsid w:val="44CD2124"/>
     <w:multiLevelType w:val="hybridMultilevel"/>
     <w:tmpl w:val="36B8A458"/>
@@ -5837,7 +6124,7 @@
       </w:rPr>
     </w:lvl>
   </w:abstractNum>
-  <w:abstractNum w:abstractNumId="30" w15:restartNumberingAfterBreak="0">
+  <w:abstractNum w:abstractNumId="31" w15:restartNumberingAfterBreak="0">
     <w:nsid w:val="45855284"/>
     <w:multiLevelType w:val="multilevel"/>
     <w:tmpl w:val="CD583A1A"/>
@@ -5986,7 +6273,7 @@
       </w:rPr>
     </w:lvl>
   </w:abstractNum>
-  <w:abstractNum w:abstractNumId="31" w15:restartNumberingAfterBreak="0">
+  <w:abstractNum w:abstractNumId="32" w15:restartNumberingAfterBreak="0">
     <w:nsid w:val="4AB00E52"/>
     <w:multiLevelType w:val="multilevel"/>
     <w:tmpl w:val="41CCBFC8"/>
@@ -6099,7 +6386,7 @@
       </w:pPr>
     </w:lvl>
   </w:abstractNum>
-  <w:abstractNum w:abstractNumId="32" w15:restartNumberingAfterBreak="0">
+  <w:abstractNum w:abstractNumId="33" w15:restartNumberingAfterBreak="0">
     <w:nsid w:val="4B8316FE"/>
     <w:multiLevelType w:val="multilevel"/>
     <w:tmpl w:val="9D0A202C"/>
@@ -6248,7 +6535,7 @@
       </w:rPr>
     </w:lvl>
   </w:abstractNum>
-  <w:abstractNum w:abstractNumId="33" w15:restartNumberingAfterBreak="0">
+  <w:abstractNum w:abstractNumId="34" w15:restartNumberingAfterBreak="0">
     <w:nsid w:val="4E09666E"/>
     <w:multiLevelType w:val="hybridMultilevel"/>
     <w:tmpl w:val="B844B188"/>
@@ -6361,7 +6648,7 @@
       </w:rPr>
     </w:lvl>
   </w:abstractNum>
-  <w:abstractNum w:abstractNumId="34" w15:restartNumberingAfterBreak="0">
+  <w:abstractNum w:abstractNumId="35" w15:restartNumberingAfterBreak="0">
     <w:nsid w:val="54DB13AA"/>
     <w:multiLevelType w:val="multilevel"/>
     <w:tmpl w:val="052260CC"/>
@@ -6474,7 +6761,7 @@
       </w:pPr>
     </w:lvl>
   </w:abstractNum>
-  <w:abstractNum w:abstractNumId="35" w15:restartNumberingAfterBreak="0">
+  <w:abstractNum w:abstractNumId="36" w15:restartNumberingAfterBreak="0">
     <w:nsid w:val="56792E91"/>
     <w:multiLevelType w:val="hybridMultilevel"/>
     <w:tmpl w:val="1E5AC856"/>
@@ -6587,7 +6874,7 @@
       </w:rPr>
     </w:lvl>
   </w:abstractNum>
-  <w:abstractNum w:abstractNumId="36" w15:restartNumberingAfterBreak="0">
+  <w:abstractNum w:abstractNumId="37" w15:restartNumberingAfterBreak="0">
     <w:nsid w:val="58186006"/>
     <w:multiLevelType w:val="multilevel"/>
     <w:tmpl w:val="2738DEE6"/>
@@ -6736,7 +7023,7 @@
       </w:rPr>
     </w:lvl>
   </w:abstractNum>
-  <w:abstractNum w:abstractNumId="37" w15:restartNumberingAfterBreak="0">
+  <w:abstractNum w:abstractNumId="38" w15:restartNumberingAfterBreak="0">
     <w:nsid w:val="588C4261"/>
     <w:multiLevelType w:val="multilevel"/>
     <w:tmpl w:val="80523AF2"/>
@@ -6885,7 +7172,7 @@
       </w:rPr>
     </w:lvl>
   </w:abstractNum>
-  <w:abstractNum w:abstractNumId="38" w15:restartNumberingAfterBreak="0">
+  <w:abstractNum w:abstractNumId="39" w15:restartNumberingAfterBreak="0">
     <w:nsid w:val="594861F9"/>
     <w:multiLevelType w:val="multilevel"/>
     <w:tmpl w:val="A14C4A74"/>
@@ -7034,7 +7321,7 @@
       </w:rPr>
     </w:lvl>
   </w:abstractNum>
-  <w:abstractNum w:abstractNumId="39" w15:restartNumberingAfterBreak="0">
+  <w:abstractNum w:abstractNumId="40" w15:restartNumberingAfterBreak="0">
     <w:nsid w:val="612B70EA"/>
     <w:multiLevelType w:val="multilevel"/>
     <w:tmpl w:val="2A24FF9C"/>
@@ -7183,7 +7470,7 @@
       </w:rPr>
     </w:lvl>
   </w:abstractNum>
-  <w:abstractNum w:abstractNumId="40" w15:restartNumberingAfterBreak="0">
+  <w:abstractNum w:abstractNumId="41" w15:restartNumberingAfterBreak="0">
     <w:nsid w:val="61E317F6"/>
     <w:multiLevelType w:val="multilevel"/>
     <w:tmpl w:val="FD4CF9C6"/>
@@ -7277,7 +7564,7 @@
       </w:pPr>
     </w:lvl>
   </w:abstractNum>
-  <w:abstractNum w:abstractNumId="41" w15:restartNumberingAfterBreak="0">
+  <w:abstractNum w:abstractNumId="42" w15:restartNumberingAfterBreak="0">
     <w:nsid w:val="66FA553B"/>
     <w:multiLevelType w:val="multilevel"/>
     <w:tmpl w:val="EE0E31F2"/>
@@ -7426,7 +7713,7 @@
       </w:rPr>
     </w:lvl>
   </w:abstractNum>
-  <w:abstractNum w:abstractNumId="42" w15:restartNumberingAfterBreak="0">
+  <w:abstractNum w:abstractNumId="43" w15:restartNumberingAfterBreak="0">
     <w:nsid w:val="6A1F7007"/>
     <w:multiLevelType w:val="multilevel"/>
     <w:tmpl w:val="2084EA04"/>
@@ -7539,7 +7826,7 @@
       </w:pPr>
     </w:lvl>
   </w:abstractNum>
-  <w:abstractNum w:abstractNumId="43" w15:restartNumberingAfterBreak="0">
+  <w:abstractNum w:abstractNumId="44" w15:restartNumberingAfterBreak="0">
     <w:nsid w:val="6D8849BF"/>
     <w:multiLevelType w:val="multilevel"/>
     <w:tmpl w:val="F36C37CE"/>
@@ -7688,7 +7975,7 @@
       </w:rPr>
     </w:lvl>
   </w:abstractNum>
-  <w:abstractNum w:abstractNumId="44" w15:restartNumberingAfterBreak="0">
+  <w:abstractNum w:abstractNumId="45" w15:restartNumberingAfterBreak="0">
     <w:nsid w:val="709855DE"/>
     <w:multiLevelType w:val="hybridMultilevel"/>
     <w:tmpl w:val="B0F05D54"/>
@@ -7801,7 +8088,7 @@
       </w:rPr>
     </w:lvl>
   </w:abstractNum>
-  <w:abstractNum w:abstractNumId="45" w15:restartNumberingAfterBreak="0">
+  <w:abstractNum w:abstractNumId="46" w15:restartNumberingAfterBreak="0">
     <w:nsid w:val="7224181C"/>
     <w:multiLevelType w:val="multilevel"/>
     <w:tmpl w:val="5CD6D5DE"/>
@@ -7950,7 +8237,7 @@
       </w:rPr>
     </w:lvl>
   </w:abstractNum>
-  <w:abstractNum w:abstractNumId="46" w15:restartNumberingAfterBreak="0">
+  <w:abstractNum w:abstractNumId="47" w15:restartNumberingAfterBreak="0">
     <w:nsid w:val="726312A9"/>
     <w:multiLevelType w:val="multilevel"/>
     <w:tmpl w:val="485AF50E"/>
@@ -8099,7 +8386,7 @@
       </w:rPr>
     </w:lvl>
   </w:abstractNum>
-  <w:abstractNum w:abstractNumId="47" w15:restartNumberingAfterBreak="0">
+  <w:abstractNum w:abstractNumId="48" w15:restartNumberingAfterBreak="0">
     <w:nsid w:val="79B03702"/>
     <w:multiLevelType w:val="hybridMultilevel"/>
     <w:tmpl w:val="28C20EC4"/>
@@ -8212,7 +8499,7 @@
       </w:rPr>
     </w:lvl>
   </w:abstractNum>
-  <w:abstractNum w:abstractNumId="48" w15:restartNumberingAfterBreak="0">
+  <w:abstractNum w:abstractNumId="49" w15:restartNumberingAfterBreak="0">
     <w:nsid w:val="7B3B612D"/>
     <w:multiLevelType w:val="hybridMultilevel"/>
     <w:tmpl w:val="E25A58C4"/>
@@ -8325,7 +8612,7 @@
       </w:rPr>
     </w:lvl>
   </w:abstractNum>
-  <w:abstractNum w:abstractNumId="49" w15:restartNumberingAfterBreak="0">
+  <w:abstractNum w:abstractNumId="50" w15:restartNumberingAfterBreak="0">
     <w:nsid w:val="7C2C7228"/>
     <w:multiLevelType w:val="multilevel"/>
     <w:tmpl w:val="8D2E8D2A"/>
@@ -8474,7 +8761,7 @@
       </w:rPr>
     </w:lvl>
   </w:abstractNum>
-  <w:abstractNum w:abstractNumId="50" w15:restartNumberingAfterBreak="0">
+  <w:abstractNum w:abstractNumId="51" w15:restartNumberingAfterBreak="0">
     <w:nsid w:val="7E3E5D54"/>
     <w:multiLevelType w:val="multilevel"/>
     <w:tmpl w:val="6B9CBE50"/>
@@ -8623,7 +8910,7 @@
       </w:rPr>
     </w:lvl>
   </w:abstractNum>
-  <w:abstractNum w:abstractNumId="51" w15:restartNumberingAfterBreak="0">
+  <w:abstractNum w:abstractNumId="52" w15:restartNumberingAfterBreak="0">
     <w:nsid w:val="7ECC2438"/>
     <w:multiLevelType w:val="multilevel"/>
     <w:tmpl w:val="75C80AC2"/>
@@ -8773,163 +9060,166 @@
     </w:lvl>
   </w:abstractNum>
   <w:num w:numId="1" w16cid:durableId="1398439171">
-    <w:abstractNumId w:val="24"/>
+    <w:abstractNumId w:val="25"/>
   </w:num>
   <w:num w:numId="2" w16cid:durableId="1041788025">
-    <w:abstractNumId w:val="8"/>
+    <w:abstractNumId w:val="9"/>
   </w:num>
   <w:num w:numId="3" w16cid:durableId="1753315298">
     <w:abstractNumId w:val="2"/>
   </w:num>
   <w:num w:numId="4" w16cid:durableId="551620600">
-    <w:abstractNumId w:val="40"/>
+    <w:abstractNumId w:val="41"/>
   </w:num>
   <w:num w:numId="5" w16cid:durableId="1140612909">
-    <w:abstractNumId w:val="10"/>
+    <w:abstractNumId w:val="11"/>
   </w:num>
   <w:num w:numId="6" w16cid:durableId="1996838657">
-    <w:abstractNumId w:val="31"/>
+    <w:abstractNumId w:val="32"/>
   </w:num>
   <w:num w:numId="7" w16cid:durableId="810363900">
-    <w:abstractNumId w:val="28"/>
+    <w:abstractNumId w:val="29"/>
   </w:num>
   <w:num w:numId="8" w16cid:durableId="2003730184">
-    <w:abstractNumId w:val="34"/>
+    <w:abstractNumId w:val="35"/>
   </w:num>
   <w:num w:numId="9" w16cid:durableId="60062417">
-    <w:abstractNumId w:val="22"/>
+    <w:abstractNumId w:val="23"/>
   </w:num>
   <w:num w:numId="10" w16cid:durableId="503130489">
-    <w:abstractNumId w:val="23"/>
+    <w:abstractNumId w:val="24"/>
   </w:num>
   <w:num w:numId="11" w16cid:durableId="505242645">
-    <w:abstractNumId w:val="43"/>
+    <w:abstractNumId w:val="44"/>
   </w:num>
   <w:num w:numId="12" w16cid:durableId="1456875368">
     <w:abstractNumId w:val="3"/>
   </w:num>
   <w:num w:numId="13" w16cid:durableId="569854292">
+    <w:abstractNumId w:val="43"/>
+  </w:num>
+  <w:num w:numId="14" w16cid:durableId="1119952901">
+    <w:abstractNumId w:val="27"/>
+  </w:num>
+  <w:num w:numId="15" w16cid:durableId="284123734">
+    <w:abstractNumId w:val="50"/>
+  </w:num>
+  <w:num w:numId="16" w16cid:durableId="820848151">
+    <w:abstractNumId w:val="49"/>
+  </w:num>
+  <w:num w:numId="17" w16cid:durableId="891691161">
     <w:abstractNumId w:val="42"/>
   </w:num>
-  <w:num w:numId="14" w16cid:durableId="1119952901">
+  <w:num w:numId="18" w16cid:durableId="1328677237">
+    <w:abstractNumId w:val="40"/>
+  </w:num>
+  <w:num w:numId="19" w16cid:durableId="1509905331">
     <w:abstractNumId w:val="26"/>
   </w:num>
-  <w:num w:numId="15" w16cid:durableId="284123734">
-    <w:abstractNumId w:val="49"/>
-  </w:num>
-  <w:num w:numId="16" w16cid:durableId="820848151">
-    <w:abstractNumId w:val="48"/>
-  </w:num>
-  <w:num w:numId="17" w16cid:durableId="891691161">
-    <w:abstractNumId w:val="41"/>
-  </w:num>
-  <w:num w:numId="18" w16cid:durableId="1328677237">
-    <w:abstractNumId w:val="39"/>
-  </w:num>
-  <w:num w:numId="19" w16cid:durableId="1509905331">
-    <w:abstractNumId w:val="25"/>
-  </w:num>
   <w:num w:numId="20" w16cid:durableId="1832745523">
-    <w:abstractNumId w:val="9"/>
+    <w:abstractNumId w:val="10"/>
   </w:num>
   <w:num w:numId="21" w16cid:durableId="1327127273">
-    <w:abstractNumId w:val="14"/>
+    <w:abstractNumId w:val="15"/>
   </w:num>
   <w:num w:numId="22" w16cid:durableId="2096630572">
     <w:abstractNumId w:val="0"/>
   </w:num>
   <w:num w:numId="23" w16cid:durableId="1827240230">
-    <w:abstractNumId w:val="38"/>
+    <w:abstractNumId w:val="39"/>
   </w:num>
   <w:num w:numId="24" w16cid:durableId="1640844490">
-    <w:abstractNumId w:val="46"/>
+    <w:abstractNumId w:val="47"/>
   </w:num>
   <w:num w:numId="25" w16cid:durableId="1302687286">
     <w:abstractNumId w:val="4"/>
   </w:num>
   <w:num w:numId="26" w16cid:durableId="1102529797">
-    <w:abstractNumId w:val="21"/>
+    <w:abstractNumId w:val="22"/>
   </w:num>
   <w:num w:numId="27" w16cid:durableId="340007757">
-    <w:abstractNumId w:val="45"/>
+    <w:abstractNumId w:val="46"/>
   </w:num>
   <w:num w:numId="28" w16cid:durableId="669216210">
-    <w:abstractNumId w:val="30"/>
+    <w:abstractNumId w:val="31"/>
   </w:num>
   <w:num w:numId="29" w16cid:durableId="1852791182">
-    <w:abstractNumId w:val="37"/>
+    <w:abstractNumId w:val="38"/>
   </w:num>
   <w:num w:numId="30" w16cid:durableId="969937139">
-    <w:abstractNumId w:val="50"/>
+    <w:abstractNumId w:val="51"/>
   </w:num>
   <w:num w:numId="31" w16cid:durableId="2138141958">
-    <w:abstractNumId w:val="11"/>
+    <w:abstractNumId w:val="12"/>
   </w:num>
   <w:num w:numId="32" w16cid:durableId="1749837974">
-    <w:abstractNumId w:val="36"/>
+    <w:abstractNumId w:val="37"/>
   </w:num>
   <w:num w:numId="33" w16cid:durableId="516968855">
     <w:abstractNumId w:val="5"/>
   </w:num>
   <w:num w:numId="34" w16cid:durableId="1058281716">
+    <w:abstractNumId w:val="20"/>
+  </w:num>
+  <w:num w:numId="35" w16cid:durableId="90861513">
     <w:abstractNumId w:val="19"/>
   </w:num>
-  <w:num w:numId="35" w16cid:durableId="90861513">
-    <w:abstractNumId w:val="18"/>
-  </w:num>
   <w:num w:numId="36" w16cid:durableId="1289552606">
-    <w:abstractNumId w:val="7"/>
+    <w:abstractNumId w:val="8"/>
   </w:num>
   <w:num w:numId="37" w16cid:durableId="1591432124">
-    <w:abstractNumId w:val="27"/>
+    <w:abstractNumId w:val="28"/>
   </w:num>
   <w:num w:numId="38" w16cid:durableId="1823615962">
     <w:abstractNumId w:val="1"/>
   </w:num>
   <w:num w:numId="39" w16cid:durableId="481241534">
-    <w:abstractNumId w:val="51"/>
+    <w:abstractNumId w:val="52"/>
   </w:num>
   <w:num w:numId="40" w16cid:durableId="1482382460">
-    <w:abstractNumId w:val="32"/>
+    <w:abstractNumId w:val="33"/>
   </w:num>
   <w:num w:numId="41" w16cid:durableId="463696203">
+    <w:abstractNumId w:val="18"/>
+  </w:num>
+  <w:num w:numId="42" w16cid:durableId="983003142">
+    <w:abstractNumId w:val="36"/>
+  </w:num>
+  <w:num w:numId="43" w16cid:durableId="1188636053">
+    <w:abstractNumId w:val="48"/>
+  </w:num>
+  <w:num w:numId="44" w16cid:durableId="1639801461">
+    <w:abstractNumId w:val="45"/>
+  </w:num>
+  <w:num w:numId="45" w16cid:durableId="709913570">
+    <w:abstractNumId w:val="41"/>
+  </w:num>
+  <w:num w:numId="46" w16cid:durableId="1646470330">
+    <w:abstractNumId w:val="14"/>
+  </w:num>
+  <w:num w:numId="47" w16cid:durableId="1731270167">
+    <w:abstractNumId w:val="21"/>
+  </w:num>
+  <w:num w:numId="48" w16cid:durableId="1700010235">
+    <w:abstractNumId w:val="13"/>
+  </w:num>
+  <w:num w:numId="49" w16cid:durableId="1512572341">
     <w:abstractNumId w:val="17"/>
   </w:num>
-  <w:num w:numId="42" w16cid:durableId="983003142">
-    <w:abstractNumId w:val="35"/>
-  </w:num>
-  <w:num w:numId="43" w16cid:durableId="1188636053">
-    <w:abstractNumId w:val="47"/>
-  </w:num>
-  <w:num w:numId="44" w16cid:durableId="1639801461">
-    <w:abstractNumId w:val="44"/>
-  </w:num>
-  <w:num w:numId="45" w16cid:durableId="709913570">
-    <w:abstractNumId w:val="40"/>
-  </w:num>
-  <w:num w:numId="46" w16cid:durableId="1646470330">
-    <w:abstractNumId w:val="13"/>
-  </w:num>
-  <w:num w:numId="47" w16cid:durableId="1731270167">
-    <w:abstractNumId w:val="20"/>
-  </w:num>
-  <w:num w:numId="48" w16cid:durableId="1700010235">
-    <w:abstractNumId w:val="12"/>
-  </w:num>
-  <w:num w:numId="49" w16cid:durableId="1512572341">
-    <w:abstractNumId w:val="16"/>
-  </w:num>
   <w:num w:numId="50" w16cid:durableId="1958632385">
-    <w:abstractNumId w:val="33"/>
+    <w:abstractNumId w:val="34"/>
   </w:num>
   <w:num w:numId="51" w16cid:durableId="1913152840">
-    <w:abstractNumId w:val="29"/>
+    <w:abstractNumId w:val="30"/>
   </w:num>
   <w:num w:numId="52" w16cid:durableId="257560984">
-    <w:abstractNumId w:val="15"/>
+    <w:abstractNumId w:val="16"/>
   </w:num>
   <w:num w:numId="53" w16cid:durableId="1832327880">
     <w:abstractNumId w:val="6"/>
+  </w:num>
+  <w:num w:numId="54" w16cid:durableId="944187865">
+    <w:abstractNumId w:val="7"/>
   </w:num>
   <w:numIdMacAtCleanup w:val="4"/>
 </w:numbering>

</xml_diff>

<commit_message>
Treating lost products data
</commit_message>
<xml_diff>
--- a/Walmart Project Documentation.docx
+++ b/Walmart Project Documentation.docx
@@ -33,16 +33,14 @@
         </w:rPr>
         <w:t xml:space="preserve">This project aims to detect and reduce e-commerce delivery fraud at Walmart by </w:t>
       </w:r>
-      <w:proofErr w:type="spellStart"/>
       <w:r>
         <w:rPr>
           <w:rFonts w:ascii="Arial" w:hAnsi="Arial"/>
           <w:bCs/>
           <w:lang w:val="en-GB"/>
         </w:rPr>
-        <w:t>analyzing</w:t>
-      </w:r>
-      <w:proofErr w:type="spellEnd"/>
+        <w:t>analysing</w:t>
+      </w:r>
       <w:r>
         <w:rPr>
           <w:rFonts w:ascii="Arial" w:hAnsi="Arial"/>
@@ -1326,7 +1324,7 @@
           <w:lang w:val="en-GB"/>
         </w:rPr>
         <w:drawing>
-          <wp:anchor distT="0" distB="0" distL="114300" distR="114300" simplePos="0" relativeHeight="251668480" behindDoc="0" locked="0" layoutInCell="1" allowOverlap="1" wp14:anchorId="47067E3D" wp14:editId="64292970">
+          <wp:anchor distT="0" distB="0" distL="114300" distR="114300" simplePos="0" relativeHeight="251668480" behindDoc="0" locked="0" layoutInCell="1" allowOverlap="1" wp14:anchorId="47067E3D" wp14:editId="140BF805">
             <wp:simplePos x="0" y="0"/>
             <wp:positionH relativeFrom="column">
               <wp:posOffset>172085</wp:posOffset>
@@ -2099,21 +2097,489 @@
     </w:p>
     <w:p>
       <w:pPr>
-        <w:rPr>
-          <w:lang w:val="en-GB"/>
-        </w:rPr>
-      </w:pPr>
+        <w:pStyle w:val="Heading1"/>
+        <w:rPr>
+          <w:lang w:val="en-GB"/>
+        </w:rPr>
+      </w:pPr>
+      <w:r>
+        <w:rPr>
+          <w:lang w:val="en-GB"/>
+        </w:rPr>
+        <w:t>2</w:t>
+      </w:r>
+      <w:r>
+        <w:rPr>
+          <w:lang w:val="en-GB"/>
+        </w:rPr>
+        <w:t xml:space="preserve">. </w:t>
+      </w:r>
+      <w:r>
+        <w:rPr>
+          <w:lang w:val="en-GB"/>
+        </w:rPr>
+        <w:t>Second</w:t>
+      </w:r>
+      <w:r>
+        <w:rPr>
+          <w:lang w:val="en-GB"/>
+        </w:rPr>
+        <w:t xml:space="preserve"> Week</w:t>
+      </w:r>
+      <w:r>
+        <w:rPr>
+          <w:lang w:val="en-GB"/>
+        </w:rPr>
+        <w:t xml:space="preserve"> </w:t>
+      </w:r>
+      <w:r>
+        <w:rPr>
+          <w:lang w:val="en-GB"/>
+        </w:rPr>
+        <w:t>(Week 4</w:t>
+      </w:r>
+      <w:r>
+        <w:rPr>
+          <w:lang w:val="en-GB"/>
+        </w:rPr>
+        <w:t>4</w:t>
+      </w:r>
+      <w:r>
+        <w:rPr>
+          <w:lang w:val="en-GB"/>
+        </w:rPr>
+        <w:t>, 2025)</w:t>
+      </w:r>
     </w:p>
     <w:p>
       <w:pPr>
-        <w:rPr>
-          <w:lang w:val="en-GB"/>
-        </w:rPr>
-      </w:pPr>
+        <w:pStyle w:val="Caption"/>
+        <w:rPr>
+          <w:lang w:val="en-GB"/>
+        </w:rPr>
+      </w:pPr>
+      <w:r>
+        <w:rPr>
+          <w:lang w:val="en-GB"/>
+        </w:rPr>
+        <w:t xml:space="preserve">During the second week of the project, we dedicated our time to perform data extraction from a database simulation. We uploaded </w:t>
+      </w:r>
+      <w:r>
+        <w:rPr>
+          <w:lang w:val="en-GB"/>
+        </w:rPr>
+        <w:t>the</w:t>
+      </w:r>
+      <w:r>
+        <w:rPr>
+          <w:lang w:val="en-GB"/>
+        </w:rPr>
+        <w:t xml:space="preserve"> .csv documents, </w:t>
+      </w:r>
+      <w:r>
+        <w:rPr>
+          <w:lang w:val="en-GB"/>
+        </w:rPr>
+        <w:t>given from our client, a</w:t>
+      </w:r>
+      <w:r>
+        <w:rPr>
+          <w:lang w:val="en-GB"/>
+        </w:rPr>
+        <w:t xml:space="preserve">nd performed multiple SQL DQL (Data query language) commands for retrieving and joining the data. Although the existence of DDL (Data Definition Language), DML (Data Manipulation Language) and DCL (Data Control Language) is well-known, we chose to only extract the data from our databases and perform manipulation using python. </w:t>
+      </w:r>
+    </w:p>
+    <w:p>
+      <w:pPr>
+        <w:pStyle w:val="Caption"/>
+        <w:rPr>
+          <w:lang w:val="en-GB"/>
+        </w:rPr>
+      </w:pPr>
+      <w:r>
+        <w:rPr>
+          <w:lang w:val="en-GB"/>
+        </w:rPr>
+        <w:t xml:space="preserve">The first step was to create a </w:t>
+      </w:r>
+      <w:r>
+        <w:rPr>
+          <w:lang w:val="en-GB"/>
+        </w:rPr>
+        <w:t xml:space="preserve">centralized database with the customers and </w:t>
+      </w:r>
+      <w:proofErr w:type="gramStart"/>
+      <w:r>
+        <w:rPr>
+          <w:lang w:val="en-GB"/>
+        </w:rPr>
+        <w:t>drivers</w:t>
+      </w:r>
+      <w:proofErr w:type="gramEnd"/>
+      <w:r>
+        <w:rPr>
+          <w:lang w:val="en-GB"/>
+        </w:rPr>
+        <w:t xml:space="preserve"> datasets and join them with the orders dataset. We performed this action with the following query: </w:t>
+      </w:r>
+    </w:p>
+    <w:p>
+      <w:pPr>
+        <w:jc w:val="center"/>
+        <w:rPr>
+          <w:lang w:val="en-GB"/>
+        </w:rPr>
+      </w:pPr>
+      <w:r>
+        <w:rPr>
+          <w:lang w:val="en-GB"/>
+        </w:rPr>
+        <w:drawing>
+          <wp:inline distT="0" distB="0" distL="0" distR="0" wp14:anchorId="19F7206E" wp14:editId="70979262">
+            <wp:extent cx="4419600" cy="3637008"/>
+            <wp:effectExtent l="57150" t="57150" r="95250" b="97155"/>
+            <wp:docPr id="1068854604" name="Picture 1" descr="A screenshot of a computer program&#10;&#10;AI-generated content may be incorrect."/>
+            <wp:cNvGraphicFramePr>
+              <a:graphicFrameLocks xmlns:a="http://schemas.openxmlformats.org/drawingml/2006/main" noChangeAspect="1"/>
+            </wp:cNvGraphicFramePr>
+            <a:graphic xmlns:a="http://schemas.openxmlformats.org/drawingml/2006/main">
+              <a:graphicData uri="http://schemas.openxmlformats.org/drawingml/2006/picture">
+                <pic:pic xmlns:pic="http://schemas.openxmlformats.org/drawingml/2006/picture">
+                  <pic:nvPicPr>
+                    <pic:cNvPr id="1068854604" name="Picture 1" descr="A screenshot of a computer program&#10;&#10;AI-generated content may be incorrect."/>
+                    <pic:cNvPicPr/>
+                  </pic:nvPicPr>
+                  <pic:blipFill rotWithShape="1">
+                    <a:blip r:embed="rId13"/>
+                    <a:srcRect t="1078"/>
+                    <a:stretch>
+                      <a:fillRect/>
+                    </a:stretch>
+                  </pic:blipFill>
+                  <pic:spPr bwMode="auto">
+                    <a:xfrm>
+                      <a:off x="0" y="0"/>
+                      <a:ext cx="4420217" cy="3637516"/>
+                    </a:xfrm>
+                    <a:prstGeom prst="rect">
+                      <a:avLst/>
+                    </a:prstGeom>
+                    <a:ln>
+                      <a:solidFill>
+                        <a:schemeClr val="accent1"/>
+                      </a:solidFill>
+                    </a:ln>
+                    <a:effectLst>
+                      <a:outerShdw blurRad="50800" dist="38100" dir="2700000" algn="tl" rotWithShape="0">
+                        <a:prstClr val="black">
+                          <a:alpha val="40000"/>
+                        </a:prstClr>
+                      </a:outerShdw>
+                    </a:effectLst>
+                    <a:extLst>
+                      <a:ext uri="{53640926-AAD7-44D8-BBD7-CCE9431645EC}">
+                        <a14:shadowObscured xmlns:a14="http://schemas.microsoft.com/office/drawing/2010/main"/>
+                      </a:ext>
+                    </a:extLst>
+                  </pic:spPr>
+                </pic:pic>
+              </a:graphicData>
+            </a:graphic>
+          </wp:inline>
+        </w:drawing>
+      </w:r>
+    </w:p>
+    <w:p>
+      <w:pPr>
+        <w:jc w:val="center"/>
+        <w:rPr>
+          <w:lang w:val="en-GB"/>
+        </w:rPr>
+      </w:pPr>
+    </w:p>
+    <w:p>
+      <w:pPr>
+        <w:pStyle w:val="Caption"/>
+        <w:rPr>
+          <w:lang w:val="en-GB"/>
+        </w:rPr>
+      </w:pPr>
+      <w:r>
+        <w:rPr>
+          <w:lang w:val="en-GB"/>
+        </w:rPr>
+        <w:lastRenderedPageBreak/>
+        <w:t xml:space="preserve">With the missing orders with followed the same logic, joining the dataset </w:t>
+      </w:r>
+      <w:r>
+        <w:rPr>
+          <w:i/>
+          <w:iCs/>
+          <w:lang w:val="en-GB"/>
+        </w:rPr>
+        <w:t>missing_</w:t>
+      </w:r>
+      <w:proofErr w:type="spellStart"/>
+      <w:r>
+        <w:rPr>
+          <w:i/>
+          <w:iCs/>
+          <w:lang w:val="en-GB"/>
+        </w:rPr>
+        <w:t>items_data</w:t>
+      </w:r>
+      <w:proofErr w:type="spellEnd"/>
+      <w:r>
+        <w:rPr>
+          <w:lang w:val="en-GB"/>
+        </w:rPr>
+        <w:t xml:space="preserve"> with the </w:t>
+      </w:r>
+      <w:proofErr w:type="spellStart"/>
+      <w:r>
+        <w:rPr>
+          <w:i/>
+          <w:iCs/>
+          <w:lang w:val="en-GB"/>
+        </w:rPr>
+        <w:t>products_data</w:t>
+      </w:r>
+      <w:proofErr w:type="spellEnd"/>
+      <w:r>
+        <w:rPr>
+          <w:lang w:val="en-GB"/>
+        </w:rPr>
+        <w:t xml:space="preserve">. Since we had 3 columns with missing items in the </w:t>
+      </w:r>
+      <w:proofErr w:type="spellStart"/>
+      <w:r>
+        <w:rPr>
+          <w:lang w:val="en-GB"/>
+        </w:rPr>
+        <w:t>the</w:t>
+      </w:r>
+      <w:proofErr w:type="spellEnd"/>
+      <w:r>
+        <w:rPr>
+          <w:lang w:val="en-GB"/>
+        </w:rPr>
+        <w:t xml:space="preserve"> </w:t>
+      </w:r>
+      <w:proofErr w:type="spellStart"/>
+      <w:r>
+        <w:rPr>
+          <w:i/>
+          <w:iCs/>
+          <w:lang w:val="en-GB"/>
+        </w:rPr>
+        <w:t>missing_items_data</w:t>
+      </w:r>
+      <w:proofErr w:type="spellEnd"/>
+      <w:r>
+        <w:rPr>
+          <w:lang w:val="en-GB"/>
+        </w:rPr>
+        <w:t xml:space="preserve"> dataset, we decided to unpivot the data transforming the 3 columns of missing items into </w:t>
+      </w:r>
+      <w:r>
+        <w:rPr>
+          <w:lang w:val="en-GB"/>
+        </w:rPr>
+        <w:t>one</w:t>
+      </w:r>
+      <w:r>
+        <w:rPr>
+          <w:lang w:val="en-GB"/>
+        </w:rPr>
+        <w:t xml:space="preserve">. After this process, we joined the data with </w:t>
+      </w:r>
+      <w:proofErr w:type="spellStart"/>
+      <w:r>
+        <w:rPr>
+          <w:lang w:val="en-GB"/>
+        </w:rPr>
+        <w:t>with</w:t>
+      </w:r>
+      <w:proofErr w:type="spellEnd"/>
+      <w:r>
+        <w:rPr>
+          <w:lang w:val="en-GB"/>
+        </w:rPr>
+        <w:t xml:space="preserve"> the </w:t>
+      </w:r>
+      <w:proofErr w:type="spellStart"/>
+      <w:r>
+        <w:rPr>
+          <w:lang w:val="en-GB"/>
+        </w:rPr>
+        <w:t>products_data</w:t>
+      </w:r>
+      <w:proofErr w:type="spellEnd"/>
+      <w:r>
+        <w:rPr>
+          <w:lang w:val="en-GB"/>
+        </w:rPr>
+        <w:t xml:space="preserve">, to obtain a completer and more centralized dataset. </w:t>
+      </w:r>
+      <w:r>
+        <w:rPr>
+          <w:lang w:val="en-GB"/>
+        </w:rPr>
+        <w:t>We performed this action with the following query:</w:t>
+      </w:r>
+    </w:p>
+    <w:p>
+      <w:pPr>
+        <w:jc w:val="center"/>
+        <w:rPr>
+          <w:lang w:val="en-GB"/>
+        </w:rPr>
+      </w:pPr>
+      <w:r>
+        <w:rPr>
+          <w:lang w:val="en-GB"/>
+        </w:rPr>
+        <w:drawing>
+          <wp:inline distT="0" distB="0" distL="0" distR="0" wp14:anchorId="04E91CA0" wp14:editId="58D2A307">
+            <wp:extent cx="3886742" cy="4477375"/>
+            <wp:effectExtent l="57150" t="57150" r="95250" b="95250"/>
+            <wp:docPr id="263827788" name="Picture 1" descr="A screenshot of a computer code&#10;&#10;AI-generated content may be incorrect."/>
+            <wp:cNvGraphicFramePr>
+              <a:graphicFrameLocks xmlns:a="http://schemas.openxmlformats.org/drawingml/2006/main" noChangeAspect="1"/>
+            </wp:cNvGraphicFramePr>
+            <a:graphic xmlns:a="http://schemas.openxmlformats.org/drawingml/2006/main">
+              <a:graphicData uri="http://schemas.openxmlformats.org/drawingml/2006/picture">
+                <pic:pic xmlns:pic="http://schemas.openxmlformats.org/drawingml/2006/picture">
+                  <pic:nvPicPr>
+                    <pic:cNvPr id="263827788" name="Picture 1" descr="A screenshot of a computer code&#10;&#10;AI-generated content may be incorrect."/>
+                    <pic:cNvPicPr/>
+                  </pic:nvPicPr>
+                  <pic:blipFill>
+                    <a:blip r:embed="rId14"/>
+                    <a:stretch>
+                      <a:fillRect/>
+                    </a:stretch>
+                  </pic:blipFill>
+                  <pic:spPr>
+                    <a:xfrm>
+                      <a:off x="0" y="0"/>
+                      <a:ext cx="3886742" cy="4477375"/>
+                    </a:xfrm>
+                    <a:prstGeom prst="rect">
+                      <a:avLst/>
+                    </a:prstGeom>
+                    <a:ln>
+                      <a:solidFill>
+                        <a:schemeClr val="accent1"/>
+                      </a:solidFill>
+                    </a:ln>
+                    <a:effectLst>
+                      <a:outerShdw blurRad="50800" dist="38100" dir="2700000" algn="tl" rotWithShape="0">
+                        <a:prstClr val="black">
+                          <a:alpha val="40000"/>
+                        </a:prstClr>
+                      </a:outerShdw>
+                    </a:effectLst>
+                  </pic:spPr>
+                </pic:pic>
+              </a:graphicData>
+            </a:graphic>
+          </wp:inline>
+        </w:drawing>
+      </w:r>
+    </w:p>
+    <w:p>
+      <w:pPr>
+        <w:pStyle w:val="Caption"/>
+        <w:rPr>
+          <w:lang w:val="en-GB"/>
+        </w:rPr>
+      </w:pPr>
+      <w:r>
+        <w:rPr>
+          <w:lang w:val="en-GB"/>
+        </w:rPr>
+        <w:t xml:space="preserve">After those two main queries, we decided to unify </w:t>
+      </w:r>
+      <w:proofErr w:type="gramStart"/>
+      <w:r>
+        <w:rPr>
+          <w:lang w:val="en-GB"/>
+        </w:rPr>
+        <w:t>all of</w:t>
+      </w:r>
+      <w:proofErr w:type="gramEnd"/>
+      <w:r>
+        <w:rPr>
+          <w:lang w:val="en-GB"/>
+        </w:rPr>
+        <w:t xml:space="preserve"> the information into a single dataset, making it easier to analyse it later with python. The final query was:</w:t>
+      </w:r>
+    </w:p>
+    <w:p>
+      <w:pPr>
+        <w:jc w:val="center"/>
+        <w:rPr>
+          <w:lang w:val="en-GB"/>
+        </w:rPr>
+      </w:pPr>
+      <w:r>
+        <w:rPr>
+          <w:lang w:val="en-GB"/>
+        </w:rPr>
+        <w:lastRenderedPageBreak/>
+        <w:drawing>
+          <wp:inline distT="0" distB="0" distL="0" distR="0" wp14:anchorId="27C2ABD6" wp14:editId="7CE09D6D">
+            <wp:extent cx="3286584" cy="7316221"/>
+            <wp:effectExtent l="57150" t="57150" r="104775" b="94615"/>
+            <wp:docPr id="1752795503" name="Picture 1" descr="A screenshot of a computer program&#10;&#10;AI-generated content may be incorrect."/>
+            <wp:cNvGraphicFramePr>
+              <a:graphicFrameLocks xmlns:a="http://schemas.openxmlformats.org/drawingml/2006/main" noChangeAspect="1"/>
+            </wp:cNvGraphicFramePr>
+            <a:graphic xmlns:a="http://schemas.openxmlformats.org/drawingml/2006/main">
+              <a:graphicData uri="http://schemas.openxmlformats.org/drawingml/2006/picture">
+                <pic:pic xmlns:pic="http://schemas.openxmlformats.org/drawingml/2006/picture">
+                  <pic:nvPicPr>
+                    <pic:cNvPr id="1752795503" name="Picture 1" descr="A screenshot of a computer program&#10;&#10;AI-generated content may be incorrect."/>
+                    <pic:cNvPicPr/>
+                  </pic:nvPicPr>
+                  <pic:blipFill>
+                    <a:blip r:embed="rId15"/>
+                    <a:stretch>
+                      <a:fillRect/>
+                    </a:stretch>
+                  </pic:blipFill>
+                  <pic:spPr>
+                    <a:xfrm>
+                      <a:off x="0" y="0"/>
+                      <a:ext cx="3286584" cy="7316221"/>
+                    </a:xfrm>
+                    <a:prstGeom prst="rect">
+                      <a:avLst/>
+                    </a:prstGeom>
+                    <a:ln>
+                      <a:solidFill>
+                        <a:schemeClr val="accent1"/>
+                      </a:solidFill>
+                    </a:ln>
+                    <a:effectLst>
+                      <a:outerShdw blurRad="50800" dist="38100" dir="2700000" algn="tl" rotWithShape="0">
+                        <a:prstClr val="black">
+                          <a:alpha val="40000"/>
+                        </a:prstClr>
+                      </a:outerShdw>
+                    </a:effectLst>
+                  </pic:spPr>
+                </pic:pic>
+              </a:graphicData>
+            </a:graphic>
+          </wp:inline>
+        </w:drawing>
+      </w:r>
     </w:p>
     <w:sectPr>
-      <w:headerReference w:type="default" r:id="rId13"/>
-      <w:footerReference w:type="default" r:id="rId14"/>
+      <w:headerReference w:type="default" r:id="rId16"/>
+      <w:footerReference w:type="default" r:id="rId17"/>
       <w:endnotePr>
         <w:numFmt w:val="decimal"/>
       </w:endnotePr>

</xml_diff>

<commit_message>
Chart 2 and 3 on Word
</commit_message>
<xml_diff>
--- a/Walmart Project Documentation.docx
+++ b/Walmart Project Documentation.docx
@@ -309,7 +309,7 @@
           <w:bCs/>
           <w:lang w:val="en-GB"/>
         </w:rPr>
-        <w:t>First Week</w:t>
+        <w:t xml:space="preserve">First </w:t>
       </w:r>
       <w:r>
         <w:rPr>
@@ -318,7 +318,7 @@
           <w:bCs/>
           <w:lang w:val="en-GB"/>
         </w:rPr>
-        <w:t xml:space="preserve"> (Week 43, 2025)</w:t>
+        <w:t>Part</w:t>
       </w:r>
       <w:r>
         <w:rPr>
@@ -419,7 +419,25 @@
           <w:bCs/>
           <w:lang w:val="en-GB"/>
         </w:rPr>
-        <w:t xml:space="preserve">Second Week (Week 44, 2025): </w:t>
+        <w:t>Second</w:t>
+      </w:r>
+      <w:r>
+        <w:rPr>
+          <w:rFonts w:ascii="Arial" w:hAnsi="Arial" w:cs="Arial"/>
+          <w:b/>
+          <w:bCs/>
+          <w:lang w:val="en-GB"/>
+        </w:rPr>
+        <w:t xml:space="preserve"> Part</w:t>
+      </w:r>
+      <w:r>
+        <w:rPr>
+          <w:rFonts w:ascii="Arial" w:hAnsi="Arial" w:cs="Arial"/>
+          <w:b/>
+          <w:bCs/>
+          <w:lang w:val="en-GB"/>
+        </w:rPr>
+        <w:t xml:space="preserve">: </w:t>
       </w:r>
       <w:r>
         <w:rPr>
@@ -480,7 +498,7 @@
           <w:bCs/>
           <w:lang w:val="en-GB"/>
         </w:rPr>
-        <w:t xml:space="preserve">Third </w:t>
+        <w:t>Third</w:t>
       </w:r>
       <w:r>
         <w:rPr>
@@ -489,7 +507,7 @@
           <w:bCs/>
           <w:lang w:val="en-GB"/>
         </w:rPr>
-        <w:t xml:space="preserve">Week </w:t>
+        <w:t xml:space="preserve"> Part</w:t>
       </w:r>
       <w:r>
         <w:rPr>
@@ -498,25 +516,7 @@
           <w:bCs/>
           <w:lang w:val="en-GB"/>
         </w:rPr>
-        <w:t>(Week 45,</w:t>
-      </w:r>
-      <w:r>
-        <w:rPr>
-          <w:rFonts w:ascii="Arial" w:hAnsi="Arial" w:cs="Arial"/>
-          <w:b/>
-          <w:bCs/>
-          <w:lang w:val="en-GB"/>
-        </w:rPr>
-        <w:t xml:space="preserve"> </w:t>
-      </w:r>
-      <w:r>
-        <w:rPr>
-          <w:rFonts w:ascii="Arial" w:hAnsi="Arial" w:cs="Arial"/>
-          <w:b/>
-          <w:bCs/>
-          <w:lang w:val="en-GB"/>
-        </w:rPr>
-        <w:t>2025):</w:t>
+        <w:t>:</w:t>
       </w:r>
       <w:r>
         <w:rPr>
@@ -638,7 +638,7 @@
           <w:bCs/>
           <w:lang w:val="en-GB"/>
         </w:rPr>
-        <w:t>th Week (Week 4</w:t>
+        <w:t xml:space="preserve">th </w:t>
       </w:r>
       <w:r>
         <w:rPr>
@@ -647,7 +647,7 @@
           <w:bCs/>
           <w:lang w:val="en-GB"/>
         </w:rPr>
-        <w:t>6</w:t>
+        <w:t>Part</w:t>
       </w:r>
       <w:r>
         <w:rPr>
@@ -656,43 +656,7 @@
           <w:bCs/>
           <w:lang w:val="en-GB"/>
         </w:rPr>
-        <w:t xml:space="preserve"> - 4</w:t>
-      </w:r>
-      <w:r>
-        <w:rPr>
-          <w:rFonts w:ascii="Arial" w:hAnsi="Arial" w:cs="Arial"/>
-          <w:b/>
-          <w:bCs/>
-          <w:lang w:val="en-GB"/>
-        </w:rPr>
-        <w:t>7</w:t>
-      </w:r>
-      <w:r>
-        <w:rPr>
-          <w:rFonts w:ascii="Arial" w:hAnsi="Arial" w:cs="Arial"/>
-          <w:b/>
-          <w:bCs/>
-          <w:lang w:val="en-GB"/>
-        </w:rPr>
-        <w:t>,</w:t>
-      </w:r>
-      <w:r>
-        <w:rPr>
-          <w:rFonts w:ascii="Arial" w:hAnsi="Arial" w:cs="Arial"/>
-          <w:b/>
-          <w:bCs/>
-          <w:lang w:val="en-GB"/>
-        </w:rPr>
-        <w:t xml:space="preserve"> </w:t>
-      </w:r>
-      <w:r>
-        <w:rPr>
-          <w:rFonts w:ascii="Arial" w:hAnsi="Arial" w:cs="Arial"/>
-          <w:b/>
-          <w:bCs/>
-          <w:lang w:val="en-GB"/>
-        </w:rPr>
-        <w:t xml:space="preserve">2025): </w:t>
+        <w:t xml:space="preserve">: </w:t>
       </w:r>
       <w:r>
         <w:rPr>
@@ -816,16 +780,29 @@
         <w:rPr>
           <w:lang w:val="en-GB"/>
         </w:rPr>
-        <w:t>1. First Week (Week 43, 2025)</w:t>
+        <w:t xml:space="preserve">1. First </w:t>
+      </w:r>
+      <w:r>
+        <w:rPr>
+          <w:lang w:val="en-GB"/>
+        </w:rPr>
+        <w:t>Part – Overall Analysis</w:t>
       </w:r>
     </w:p>
     <w:p>
       <w:pPr>
         <w:pStyle w:val="Heading2"/>
-        <w:rPr>
-          <w:lang w:val="en-GB"/>
-        </w:rPr>
-      </w:pPr>
+        <w:ind w:firstLine="708"/>
+        <w:rPr>
+          <w:lang w:val="en-GB"/>
+        </w:rPr>
+      </w:pPr>
+      <w:r>
+        <w:rPr>
+          <w:lang w:val="en-GB"/>
+        </w:rPr>
+        <w:t xml:space="preserve">1.1 </w:t>
+      </w:r>
       <w:r>
         <w:rPr>
           <w:lang w:val="en-GB"/>
@@ -886,20 +863,20 @@
         <w:rPr>
           <w:lang w:val="en-GB"/>
         </w:rPr>
-        <w:t xml:space="preserve"> It’s not uncommon to have a missing product in the order, but what is unusual is having missing products in many orders. The first pattern we’ll check is people that had more than 3 orders with missing products in the year of 2023. This will indicate a high </w:t>
+        <w:t xml:space="preserve"> It’s not uncommon to have a missing product in the order, but what is unusual is having missing products in many orders. The first pattern we’ll check is people that had more than 3 orders with missing products in the year of 2023. This will indicate a high chance of costumer fraud. The same will be done with the drivers.</w:t>
+      </w:r>
+      <w:r>
+        <w:rPr>
+          <w:lang w:val="en-GB"/>
+        </w:rPr>
+        <w:t xml:space="preserve"> We’ll </w:t>
       </w:r>
       <w:r>
         <w:rPr>
           <w:lang w:val="en-GB"/>
         </w:rPr>
         <w:lastRenderedPageBreak/>
-        <w:t>chance of costumer fraud. The same will be done with the drivers.</w:t>
-      </w:r>
-      <w:r>
-        <w:rPr>
-          <w:lang w:val="en-GB"/>
-        </w:rPr>
-        <w:t xml:space="preserve"> We’ll do it by joining the datasets “</w:t>
+        <w:t>do it by joining the datasets “</w:t>
       </w:r>
       <w:proofErr w:type="spellStart"/>
       <w:r>
@@ -1324,7 +1301,7 @@
           <w:lang w:val="en-GB"/>
         </w:rPr>
         <w:drawing>
-          <wp:anchor distT="0" distB="0" distL="114300" distR="114300" simplePos="0" relativeHeight="251668480" behindDoc="0" locked="0" layoutInCell="1" allowOverlap="1" wp14:anchorId="47067E3D" wp14:editId="140BF805">
+          <wp:anchor distT="0" distB="0" distL="114300" distR="114300" simplePos="0" relativeHeight="251668480" behindDoc="0" locked="0" layoutInCell="1" allowOverlap="1" wp14:anchorId="47067E3D" wp14:editId="1FE62AC8">
             <wp:simplePos x="0" y="0"/>
             <wp:positionH relativeFrom="column">
               <wp:posOffset>172085</wp:posOffset>
@@ -1657,6 +1634,7 @@
           <w:noProof/>
           <w:lang w:val="en-GB"/>
         </w:rPr>
+        <w:lastRenderedPageBreak/>
         <mc:AlternateContent>
           <mc:Choice Requires="wps">
             <w:drawing>
@@ -1832,7 +1810,6 @@
           <w:bCs w:val="0"/>
           <w:lang w:val="en-GB"/>
         </w:rPr>
-        <w:lastRenderedPageBreak/>
         <w:t xml:space="preserve">Possible </w:t>
       </w:r>
       <w:r>
@@ -1893,10 +1870,17 @@
     <w:p>
       <w:pPr>
         <w:pStyle w:val="Heading2"/>
-        <w:rPr>
-          <w:lang w:val="en-GB"/>
-        </w:rPr>
-      </w:pPr>
+        <w:ind w:firstLine="708"/>
+        <w:rPr>
+          <w:lang w:val="en-GB"/>
+        </w:rPr>
+      </w:pPr>
+      <w:r>
+        <w:rPr>
+          <w:lang w:val="en-GB"/>
+        </w:rPr>
+        <w:t xml:space="preserve">1.2 </w:t>
+      </w:r>
       <w:r>
         <w:rPr>
           <w:lang w:val="en-GB"/>
@@ -2062,7 +2046,14 @@
         <w:rPr>
           <w:lang w:val="en-GB"/>
         </w:rPr>
-        <w:t>Which are the products that are giving more prejudice?</w:t>
+        <w:t xml:space="preserve">Which are the products that are giving more </w:t>
+      </w:r>
+      <w:r>
+        <w:rPr>
+          <w:lang w:val="en-GB"/>
+        </w:rPr>
+        <w:lastRenderedPageBreak/>
+        <w:t>prejudice?</w:t>
       </w:r>
       <w:r>
         <w:rPr>
@@ -2085,7 +2076,6 @@
           <w:bCs w:val="0"/>
           <w:lang w:val="en-GB"/>
         </w:rPr>
-        <w:lastRenderedPageBreak/>
         <w:t xml:space="preserve">Action: </w:t>
       </w:r>
       <w:r>
@@ -2106,49 +2096,13 @@
         <w:rPr>
           <w:lang w:val="en-GB"/>
         </w:rPr>
-        <w:t>2</w:t>
-      </w:r>
-      <w:r>
-        <w:rPr>
-          <w:lang w:val="en-GB"/>
-        </w:rPr>
-        <w:t xml:space="preserve">. </w:t>
-      </w:r>
-      <w:r>
-        <w:rPr>
-          <w:lang w:val="en-GB"/>
-        </w:rPr>
-        <w:t>Second</w:t>
-      </w:r>
-      <w:r>
-        <w:rPr>
-          <w:lang w:val="en-GB"/>
-        </w:rPr>
-        <w:t xml:space="preserve"> Week</w:t>
-      </w:r>
-      <w:r>
-        <w:rPr>
-          <w:lang w:val="en-GB"/>
-        </w:rPr>
-        <w:t xml:space="preserve"> </w:t>
-      </w:r>
-      <w:r>
-        <w:rPr>
-          <w:lang w:val="en-GB"/>
-        </w:rPr>
-        <w:t>(Week 4</w:t>
-      </w:r>
-      <w:r>
-        <w:rPr>
-          <w:lang w:val="en-GB"/>
-        </w:rPr>
-        <w:t>4</w:t>
-      </w:r>
-      <w:r>
-        <w:rPr>
-          <w:lang w:val="en-GB"/>
-        </w:rPr>
-        <w:t>, 2025)</w:t>
+        <w:t xml:space="preserve">2. Second </w:t>
+      </w:r>
+      <w:r>
+        <w:rPr>
+          <w:lang w:val="en-GB"/>
+        </w:rPr>
+        <w:t>Part - SQL Manipulation</w:t>
       </w:r>
     </w:p>
     <w:p>
@@ -2232,8 +2186,10 @@
       </w:pPr>
       <w:r>
         <w:rPr>
-          <w:lang w:val="en-GB"/>
-        </w:rPr>
+          <w:noProof/>
+          <w:lang w:val="en-GB"/>
+        </w:rPr>
+        <w:lastRenderedPageBreak/>
         <w:drawing>
           <wp:inline distT="0" distB="0" distL="0" distR="0" wp14:anchorId="19F7206E" wp14:editId="70979262">
             <wp:extent cx="4419600" cy="3637008"/>
@@ -2291,154 +2247,133 @@
     </w:p>
     <w:p>
       <w:pPr>
-        <w:jc w:val="center"/>
-        <w:rPr>
-          <w:lang w:val="en-GB"/>
-        </w:rPr>
-      </w:pPr>
+        <w:pStyle w:val="Caption"/>
+        <w:rPr>
+          <w:lang w:val="en-GB"/>
+        </w:rPr>
+      </w:pPr>
+      <w:r>
+        <w:rPr>
+          <w:lang w:val="en-GB"/>
+        </w:rPr>
+        <w:t xml:space="preserve">With the missing orders with followed the same logic, joining the dataset </w:t>
+      </w:r>
+      <w:proofErr w:type="spellStart"/>
+      <w:r>
+        <w:rPr>
+          <w:i/>
+          <w:iCs/>
+          <w:lang w:val="en-GB"/>
+        </w:rPr>
+        <w:t>missing_items_data</w:t>
+      </w:r>
+      <w:proofErr w:type="spellEnd"/>
+      <w:r>
+        <w:rPr>
+          <w:lang w:val="en-GB"/>
+        </w:rPr>
+        <w:t xml:space="preserve"> with the </w:t>
+      </w:r>
+      <w:proofErr w:type="spellStart"/>
+      <w:r>
+        <w:rPr>
+          <w:i/>
+          <w:iCs/>
+          <w:lang w:val="en-GB"/>
+        </w:rPr>
+        <w:t>products_data</w:t>
+      </w:r>
+      <w:proofErr w:type="spellEnd"/>
+      <w:r>
+        <w:rPr>
+          <w:lang w:val="en-GB"/>
+        </w:rPr>
+        <w:t xml:space="preserve">. Since we had 3 columns with missing items in the </w:t>
+      </w:r>
+      <w:proofErr w:type="spellStart"/>
+      <w:r>
+        <w:rPr>
+          <w:lang w:val="en-GB"/>
+        </w:rPr>
+        <w:t>the</w:t>
+      </w:r>
+      <w:proofErr w:type="spellEnd"/>
+      <w:r>
+        <w:rPr>
+          <w:lang w:val="en-GB"/>
+        </w:rPr>
+        <w:t xml:space="preserve"> </w:t>
+      </w:r>
+      <w:proofErr w:type="spellStart"/>
+      <w:r>
+        <w:rPr>
+          <w:i/>
+          <w:iCs/>
+          <w:lang w:val="en-GB"/>
+        </w:rPr>
+        <w:t>missing_items_data</w:t>
+      </w:r>
+      <w:proofErr w:type="spellEnd"/>
+      <w:r>
+        <w:rPr>
+          <w:lang w:val="en-GB"/>
+        </w:rPr>
+        <w:t xml:space="preserve"> dataset, we decided to unpivot the data transforming the 3 columns of missing items into </w:t>
+      </w:r>
+      <w:r>
+        <w:rPr>
+          <w:lang w:val="en-GB"/>
+        </w:rPr>
+        <w:t>one</w:t>
+      </w:r>
+      <w:r>
+        <w:rPr>
+          <w:lang w:val="en-GB"/>
+        </w:rPr>
+        <w:t xml:space="preserve">. After this process, we joined the data with </w:t>
+      </w:r>
+      <w:proofErr w:type="spellStart"/>
+      <w:r>
+        <w:rPr>
+          <w:lang w:val="en-GB"/>
+        </w:rPr>
+        <w:t>with</w:t>
+      </w:r>
+      <w:proofErr w:type="spellEnd"/>
+      <w:r>
+        <w:rPr>
+          <w:lang w:val="en-GB"/>
+        </w:rPr>
+        <w:t xml:space="preserve"> the </w:t>
+      </w:r>
+      <w:proofErr w:type="spellStart"/>
+      <w:r>
+        <w:rPr>
+          <w:lang w:val="en-GB"/>
+        </w:rPr>
+        <w:t>products_data</w:t>
+      </w:r>
+      <w:proofErr w:type="spellEnd"/>
+      <w:r>
+        <w:rPr>
+          <w:lang w:val="en-GB"/>
+        </w:rPr>
+        <w:t>, to obtain a completer and more centralized dataset. We performed this action with the following query:</w:t>
+      </w:r>
     </w:p>
     <w:p>
       <w:pPr>
-        <w:pStyle w:val="Caption"/>
-        <w:rPr>
-          <w:lang w:val="en-GB"/>
-        </w:rPr>
-      </w:pPr>
-      <w:r>
-        <w:rPr>
+        <w:jc w:val="center"/>
+        <w:rPr>
+          <w:lang w:val="en-GB"/>
+        </w:rPr>
+      </w:pPr>
+      <w:r>
+        <w:rPr>
+          <w:noProof/>
           <w:lang w:val="en-GB"/>
         </w:rPr>
         <w:lastRenderedPageBreak/>
-        <w:t xml:space="preserve">With the missing orders with followed the same logic, joining the dataset </w:t>
-      </w:r>
-      <w:r>
-        <w:rPr>
-          <w:i/>
-          <w:iCs/>
-          <w:lang w:val="en-GB"/>
-        </w:rPr>
-        <w:t>missing_</w:t>
-      </w:r>
-      <w:proofErr w:type="spellStart"/>
-      <w:r>
-        <w:rPr>
-          <w:i/>
-          <w:iCs/>
-          <w:lang w:val="en-GB"/>
-        </w:rPr>
-        <w:t>items_data</w:t>
-      </w:r>
-      <w:proofErr w:type="spellEnd"/>
-      <w:r>
-        <w:rPr>
-          <w:lang w:val="en-GB"/>
-        </w:rPr>
-        <w:t xml:space="preserve"> with the </w:t>
-      </w:r>
-      <w:proofErr w:type="spellStart"/>
-      <w:r>
-        <w:rPr>
-          <w:i/>
-          <w:iCs/>
-          <w:lang w:val="en-GB"/>
-        </w:rPr>
-        <w:t>products_data</w:t>
-      </w:r>
-      <w:proofErr w:type="spellEnd"/>
-      <w:r>
-        <w:rPr>
-          <w:lang w:val="en-GB"/>
-        </w:rPr>
-        <w:t xml:space="preserve">. Since we had 3 columns with missing items in the </w:t>
-      </w:r>
-      <w:proofErr w:type="spellStart"/>
-      <w:r>
-        <w:rPr>
-          <w:lang w:val="en-GB"/>
-        </w:rPr>
-        <w:t>the</w:t>
-      </w:r>
-      <w:proofErr w:type="spellEnd"/>
-      <w:r>
-        <w:rPr>
-          <w:lang w:val="en-GB"/>
-        </w:rPr>
-        <w:t xml:space="preserve"> </w:t>
-      </w:r>
-      <w:proofErr w:type="spellStart"/>
-      <w:r>
-        <w:rPr>
-          <w:i/>
-          <w:iCs/>
-          <w:lang w:val="en-GB"/>
-        </w:rPr>
-        <w:t>missing_items_data</w:t>
-      </w:r>
-      <w:proofErr w:type="spellEnd"/>
-      <w:r>
-        <w:rPr>
-          <w:lang w:val="en-GB"/>
-        </w:rPr>
-        <w:t xml:space="preserve"> dataset, we decided to unpivot the data transforming the 3 columns of missing items into </w:t>
-      </w:r>
-      <w:r>
-        <w:rPr>
-          <w:lang w:val="en-GB"/>
-        </w:rPr>
-        <w:t>one</w:t>
-      </w:r>
-      <w:r>
-        <w:rPr>
-          <w:lang w:val="en-GB"/>
-        </w:rPr>
-        <w:t xml:space="preserve">. After this process, we joined the data with </w:t>
-      </w:r>
-      <w:proofErr w:type="spellStart"/>
-      <w:r>
-        <w:rPr>
-          <w:lang w:val="en-GB"/>
-        </w:rPr>
-        <w:t>with</w:t>
-      </w:r>
-      <w:proofErr w:type="spellEnd"/>
-      <w:r>
-        <w:rPr>
-          <w:lang w:val="en-GB"/>
-        </w:rPr>
-        <w:t xml:space="preserve"> the </w:t>
-      </w:r>
-      <w:proofErr w:type="spellStart"/>
-      <w:r>
-        <w:rPr>
-          <w:lang w:val="en-GB"/>
-        </w:rPr>
-        <w:t>products_data</w:t>
-      </w:r>
-      <w:proofErr w:type="spellEnd"/>
-      <w:r>
-        <w:rPr>
-          <w:lang w:val="en-GB"/>
-        </w:rPr>
-        <w:t xml:space="preserve">, to obtain a completer and more centralized dataset. </w:t>
-      </w:r>
-      <w:r>
-        <w:rPr>
-          <w:lang w:val="en-GB"/>
-        </w:rPr>
-        <w:t>We performed this action with the following query:</w:t>
-      </w:r>
-    </w:p>
-    <w:p>
-      <w:pPr>
-        <w:jc w:val="center"/>
-        <w:rPr>
-          <w:lang w:val="en-GB"/>
-        </w:rPr>
-      </w:pPr>
-      <w:r>
-        <w:rPr>
-          <w:lang w:val="en-GB"/>
-        </w:rPr>
         <w:drawing>
           <wp:inline distT="0" distB="0" distL="0" distR="0" wp14:anchorId="04E91CA0" wp14:editId="58D2A307">
             <wp:extent cx="3886742" cy="4477375"/>
@@ -2525,6 +2460,7 @@
       </w:pPr>
       <w:r>
         <w:rPr>
+          <w:noProof/>
           <w:lang w:val="en-GB"/>
         </w:rPr>
         <w:lastRenderedPageBreak/>
@@ -2577,9 +2513,646 @@
         </w:drawing>
       </w:r>
     </w:p>
+    <w:p>
+      <w:pPr>
+        <w:jc w:val="center"/>
+        <w:rPr>
+          <w:lang w:val="en-GB"/>
+        </w:rPr>
+      </w:pPr>
+    </w:p>
+    <w:p>
+      <w:pPr>
+        <w:jc w:val="center"/>
+        <w:rPr>
+          <w:lang w:val="en-GB"/>
+        </w:rPr>
+      </w:pPr>
+    </w:p>
+    <w:p>
+      <w:pPr>
+        <w:jc w:val="center"/>
+        <w:rPr>
+          <w:lang w:val="en-GB"/>
+        </w:rPr>
+      </w:pPr>
+    </w:p>
+    <w:p>
+      <w:pPr>
+        <w:pStyle w:val="Heading1"/>
+        <w:rPr>
+          <w:lang w:val="en-GB"/>
+        </w:rPr>
+      </w:pPr>
+      <w:r>
+        <w:rPr>
+          <w:lang w:val="en-GB"/>
+        </w:rPr>
+        <w:lastRenderedPageBreak/>
+        <w:t xml:space="preserve">3. Third Part – EDA With </w:t>
+      </w:r>
+      <w:proofErr w:type="spellStart"/>
+      <w:r>
+        <w:rPr>
+          <w:lang w:val="en-GB"/>
+        </w:rPr>
+        <w:t>Jupyter</w:t>
+      </w:r>
+      <w:proofErr w:type="spellEnd"/>
+      <w:r>
+        <w:rPr>
+          <w:lang w:val="en-GB"/>
+        </w:rPr>
+        <w:t xml:space="preserve"> Notebook</w:t>
+      </w:r>
+    </w:p>
+    <w:p>
+      <w:pPr>
+        <w:pStyle w:val="Caption"/>
+        <w:rPr>
+          <w:lang w:val="en-GB"/>
+        </w:rPr>
+      </w:pPr>
+      <w:r>
+        <w:rPr>
+          <w:lang w:val="en-GB"/>
+        </w:rPr>
+        <w:t xml:space="preserve">During the Exploratory Data Analysis (EDA) on the final database, we could reach a few insights with </w:t>
+      </w:r>
+      <w:r>
+        <w:rPr>
+          <w:lang w:val="en-GB"/>
+        </w:rPr>
+        <w:t xml:space="preserve">charts </w:t>
+      </w:r>
+      <w:r>
+        <w:rPr>
+          <w:lang w:val="en-GB"/>
+        </w:rPr>
+        <w:t xml:space="preserve">done in matplotlib and seaborn. The full process of data cleaning will not be discussed in this document, although it’s process can be analysed in the. </w:t>
+      </w:r>
+      <w:proofErr w:type="spellStart"/>
+      <w:r>
+        <w:rPr>
+          <w:lang w:val="en-GB"/>
+        </w:rPr>
+        <w:t>jpynb</w:t>
+      </w:r>
+      <w:proofErr w:type="spellEnd"/>
+      <w:r>
+        <w:rPr>
+          <w:lang w:val="en-GB"/>
+        </w:rPr>
+        <w:t xml:space="preserve"> file in the corresponding folder.</w:t>
+      </w:r>
+    </w:p>
+    <w:p>
+      <w:pPr>
+        <w:pStyle w:val="Heading2"/>
+        <w:ind w:firstLine="708"/>
+        <w:rPr>
+          <w:lang w:val="en-GB"/>
+        </w:rPr>
+      </w:pPr>
+      <w:r>
+        <w:rPr>
+          <w:lang w:val="en-GB"/>
+        </w:rPr>
+        <w:t xml:space="preserve">3.1 </w:t>
+      </w:r>
+      <w:r>
+        <w:rPr>
+          <w:lang w:val="en-GB"/>
+        </w:rPr>
+        <w:t xml:space="preserve">Total </w:t>
+      </w:r>
+      <w:r>
+        <w:rPr>
+          <w:lang w:val="en-GB"/>
+        </w:rPr>
+        <w:t>l</w:t>
+      </w:r>
+      <w:r>
+        <w:rPr>
+          <w:lang w:val="en-GB"/>
+        </w:rPr>
+        <w:t>ost (</w:t>
+      </w:r>
+      <w:r>
+        <w:rPr>
+          <w:lang w:val="en-GB"/>
+        </w:rPr>
+        <w:t>va</w:t>
+      </w:r>
+      <w:r>
+        <w:rPr>
+          <w:lang w:val="en-GB"/>
+        </w:rPr>
+        <w:t xml:space="preserve">lue and </w:t>
+      </w:r>
+      <w:r>
+        <w:rPr>
+          <w:lang w:val="en-GB"/>
+        </w:rPr>
+        <w:t>quantity) per region</w:t>
+      </w:r>
+    </w:p>
+    <w:p>
+      <w:pPr>
+        <w:pStyle w:val="Caption"/>
+        <w:rPr>
+          <w:lang w:val="en-GB"/>
+        </w:rPr>
+      </w:pPr>
+      <w:r>
+        <w:rPr>
+          <w:lang w:val="en-GB"/>
+        </w:rPr>
+        <w:t xml:space="preserve">The first </w:t>
+      </w:r>
+      <w:r>
+        <w:rPr>
+          <w:lang w:val="en-GB"/>
+        </w:rPr>
+        <w:t>values analysed were the total lost value and total lost quantity per region, to identify the most significant losses in all the areas. The main purpose of the chart was to create an easy visualization to understand the most critical regions with lost of products. The chart created was the following:</w:t>
+      </w:r>
+    </w:p>
+    <w:p>
+      <w:pPr>
+        <w:rPr>
+          <w:lang w:val="en-GB"/>
+        </w:rPr>
+      </w:pPr>
+      <w:r>
+        <w:rPr>
+          <w:noProof/>
+          <w:lang w:val="en-GB"/>
+        </w:rPr>
+        <w:drawing>
+          <wp:inline distT="0" distB="0" distL="0" distR="0" wp14:anchorId="24874D97" wp14:editId="50328059">
+            <wp:extent cx="5759450" cy="2804795"/>
+            <wp:effectExtent l="0" t="0" r="0" b="0"/>
+            <wp:docPr id="192115490" name="Picture 6" descr="A graph with blue bars and green lines&#10;&#10;AI-generated content may be incorrect."/>
+            <wp:cNvGraphicFramePr>
+              <a:graphicFrameLocks xmlns:a="http://schemas.openxmlformats.org/drawingml/2006/main" noChangeAspect="1"/>
+            </wp:cNvGraphicFramePr>
+            <a:graphic xmlns:a="http://schemas.openxmlformats.org/drawingml/2006/main">
+              <a:graphicData uri="http://schemas.openxmlformats.org/drawingml/2006/picture">
+                <pic:pic xmlns:pic="http://schemas.openxmlformats.org/drawingml/2006/picture">
+                  <pic:nvPicPr>
+                    <pic:cNvPr id="192115490" name="Picture 6" descr="A graph with blue bars and green lines&#10;&#10;AI-generated content may be incorrect."/>
+                    <pic:cNvPicPr/>
+                  </pic:nvPicPr>
+                  <pic:blipFill>
+                    <a:blip r:embed="rId16">
+                      <a:extLst>
+                        <a:ext uri="{28A0092B-C50C-407E-A947-70E740481C1C}">
+                          <a14:useLocalDpi xmlns:a14="http://schemas.microsoft.com/office/drawing/2010/main" val="0"/>
+                        </a:ext>
+                      </a:extLst>
+                    </a:blip>
+                    <a:stretch>
+                      <a:fillRect/>
+                    </a:stretch>
+                  </pic:blipFill>
+                  <pic:spPr>
+                    <a:xfrm>
+                      <a:off x="0" y="0"/>
+                      <a:ext cx="5759450" cy="2804795"/>
+                    </a:xfrm>
+                    <a:prstGeom prst="rect">
+                      <a:avLst/>
+                    </a:prstGeom>
+                  </pic:spPr>
+                </pic:pic>
+              </a:graphicData>
+            </a:graphic>
+          </wp:inline>
+        </w:drawing>
+      </w:r>
+    </w:p>
+    <w:p>
+      <w:pPr>
+        <w:pStyle w:val="Caption"/>
+        <w:rPr>
+          <w:lang w:val="en-GB"/>
+        </w:rPr>
+      </w:pPr>
+      <w:r>
+        <w:rPr>
+          <w:lang w:val="en-GB"/>
+        </w:rPr>
+        <w:t>After visualizing the data, we could take a few insights:</w:t>
+      </w:r>
+    </w:p>
+    <w:p>
+      <w:pPr>
+        <w:pStyle w:val="Caption"/>
+        <w:numPr>
+          <w:ilvl w:val="0"/>
+          <w:numId w:val="59"/>
+        </w:numPr>
+        <w:rPr>
+          <w:lang w:val="en-GB"/>
+        </w:rPr>
+      </w:pPr>
+      <w:r>
+        <w:rPr>
+          <w:lang w:val="en-GB"/>
+        </w:rPr>
+        <w:t>The regions of Orlando, Altamonte Springs and Winter Park are responsible for almost 50% of our total losses.</w:t>
+      </w:r>
+      <w:r>
+        <w:rPr>
+          <w:lang w:val="en-GB"/>
+        </w:rPr>
+        <w:t xml:space="preserve"> The three areas are considered </w:t>
+      </w:r>
+      <w:r>
+        <w:rPr>
+          <w:i/>
+          <w:iCs/>
+          <w:lang w:val="en-GB"/>
+        </w:rPr>
+        <w:t>critical regions</w:t>
+      </w:r>
+      <w:r>
+        <w:rPr>
+          <w:lang w:val="en-GB"/>
+        </w:rPr>
+        <w:t>.</w:t>
+      </w:r>
+    </w:p>
+    <w:p>
+      <w:pPr>
+        <w:pStyle w:val="Caption"/>
+        <w:numPr>
+          <w:ilvl w:val="0"/>
+          <w:numId w:val="59"/>
+        </w:numPr>
+        <w:rPr>
+          <w:lang w:val="en-GB"/>
+        </w:rPr>
+      </w:pPr>
+      <w:r>
+        <w:rPr>
+          <w:lang w:val="en-GB"/>
+        </w:rPr>
+        <w:t xml:space="preserve">Despite having the most incidents of lost products, Apopka had only 19.088$ of value </w:t>
+      </w:r>
+      <w:r>
+        <w:rPr>
+          <w:lang w:val="en-GB"/>
+        </w:rPr>
+        <w:t>loss, indicating</w:t>
+      </w:r>
+      <w:r>
+        <w:rPr>
+          <w:lang w:val="en-GB"/>
+        </w:rPr>
+        <w:t xml:space="preserve"> </w:t>
+      </w:r>
+      <w:proofErr w:type="gramStart"/>
+      <w:r>
+        <w:rPr>
+          <w:lang w:val="en-GB"/>
+        </w:rPr>
+        <w:t>less</w:t>
+      </w:r>
+      <w:proofErr w:type="gramEnd"/>
+      <w:r>
+        <w:rPr>
+          <w:lang w:val="en-GB"/>
+        </w:rPr>
+        <w:t xml:space="preserve"> valuable losses on that region.</w:t>
+      </w:r>
+    </w:p>
+    <w:p>
+      <w:pPr>
+        <w:pStyle w:val="Heading2"/>
+        <w:ind w:firstLine="708"/>
+        <w:rPr>
+          <w:lang w:val="en-GB"/>
+        </w:rPr>
+      </w:pPr>
+      <w:r>
+        <w:rPr>
+          <w:lang w:val="en-GB"/>
+        </w:rPr>
+        <w:lastRenderedPageBreak/>
+        <w:t>3.2</w:t>
+      </w:r>
+      <w:r>
+        <w:rPr>
+          <w:lang w:val="en-GB"/>
+        </w:rPr>
+        <w:t xml:space="preserve"> Total lost segmented by age per driver </w:t>
+      </w:r>
+    </w:p>
+    <w:p>
+      <w:pPr>
+        <w:pStyle w:val="Caption"/>
+        <w:rPr>
+          <w:lang w:val="en-GB"/>
+        </w:rPr>
+      </w:pPr>
+      <w:r>
+        <w:rPr>
+          <w:lang w:val="en-GB"/>
+        </w:rPr>
+        <w:t>During our EDA process, we segmented drivers and customers using quantile distribution.</w:t>
+      </w:r>
+      <w:r>
+        <w:rPr>
+          <w:lang w:val="en-GB"/>
+        </w:rPr>
+        <w:t xml:space="preserve"> The distribution separated the values obtained with the calculation: </w:t>
+      </w:r>
+      <w:r>
+        <w:rPr>
+          <w:i/>
+          <w:iCs/>
+          <w:lang w:val="en-GB"/>
+        </w:rPr>
+        <w:t>Driver Incidence</w:t>
+      </w:r>
+      <w:r>
+        <w:rPr>
+          <w:lang w:val="en-GB"/>
+        </w:rPr>
+        <w:t>/</w:t>
+      </w:r>
+      <w:r>
+        <w:rPr>
+          <w:i/>
+          <w:iCs/>
+          <w:lang w:val="en-GB"/>
+        </w:rPr>
+        <w:t>Driver Trips</w:t>
+      </w:r>
+      <w:r>
+        <w:rPr>
+          <w:lang w:val="en-GB"/>
+        </w:rPr>
+        <w:t>, where we could analyse the percentage of loss incidence.</w:t>
+      </w:r>
+    </w:p>
+    <w:p>
+      <w:pPr>
+        <w:pStyle w:val="Caption"/>
+        <w:rPr>
+          <w:lang w:val="en-GB"/>
+        </w:rPr>
+      </w:pPr>
+      <w:r>
+        <w:rPr>
+          <w:lang w:val="en-GB"/>
+        </w:rPr>
+        <w:t xml:space="preserve">We categorized drivers/customers into 5 different groups of fraud probability: </w:t>
+      </w:r>
+      <w:r>
+        <w:rPr>
+          <w:lang w:val="en-GB"/>
+        </w:rPr>
+        <w:t xml:space="preserve">Very Unlikely, </w:t>
+      </w:r>
+      <w:r>
+        <w:rPr>
+          <w:lang w:val="en-GB"/>
+        </w:rPr>
+        <w:t xml:space="preserve">Unlikely, </w:t>
+      </w:r>
+      <w:r>
+        <w:rPr>
+          <w:lang w:val="en-GB"/>
+        </w:rPr>
+        <w:t>Maybe</w:t>
+      </w:r>
+      <w:r>
+        <w:rPr>
+          <w:lang w:val="en-GB"/>
+        </w:rPr>
+        <w:t>,</w:t>
+      </w:r>
+      <w:r>
+        <w:rPr>
+          <w:lang w:val="en-GB"/>
+        </w:rPr>
+        <w:t xml:space="preserve"> Probable and Very Probable. </w:t>
+      </w:r>
+    </w:p>
+    <w:p>
+      <w:pPr>
+        <w:pStyle w:val="Caption"/>
+        <w:rPr>
+          <w:lang w:val="en-GB"/>
+        </w:rPr>
+      </w:pPr>
+      <w:r>
+        <w:rPr>
+          <w:lang w:val="en-GB"/>
+        </w:rPr>
+        <w:t>With those 5 categories, we combined the data into a scatter plot chart to evaluate if age and fraud probabilities had correlation. The result turned out to be curious:</w:t>
+      </w:r>
+    </w:p>
+    <w:p>
+      <w:pPr>
+        <w:rPr>
+          <w:lang w:val="en-GB"/>
+        </w:rPr>
+      </w:pPr>
+      <w:r>
+        <w:rPr>
+          <w:noProof/>
+          <w:lang w:val="en-GB"/>
+        </w:rPr>
+        <w:drawing>
+          <wp:inline distT="0" distB="0" distL="0" distR="0" wp14:anchorId="2FF0DC5E" wp14:editId="4941B9C4">
+            <wp:extent cx="5759450" cy="2825115"/>
+            <wp:effectExtent l="0" t="0" r="0" b="0"/>
+            <wp:docPr id="608034407" name="Picture 6" descr="A screen shot of a graph&#10;&#10;AI-generated content may be incorrect."/>
+            <wp:cNvGraphicFramePr>
+              <a:graphicFrameLocks xmlns:a="http://schemas.openxmlformats.org/drawingml/2006/main" noChangeAspect="1"/>
+            </wp:cNvGraphicFramePr>
+            <a:graphic xmlns:a="http://schemas.openxmlformats.org/drawingml/2006/main">
+              <a:graphicData uri="http://schemas.openxmlformats.org/drawingml/2006/picture">
+                <pic:pic xmlns:pic="http://schemas.openxmlformats.org/drawingml/2006/picture">
+                  <pic:nvPicPr>
+                    <pic:cNvPr id="608034407" name="Picture 6" descr="A screen shot of a graph&#10;&#10;AI-generated content may be incorrect."/>
+                    <pic:cNvPicPr/>
+                  </pic:nvPicPr>
+                  <pic:blipFill>
+                    <a:blip r:embed="rId17">
+                      <a:extLst>
+                        <a:ext uri="{28A0092B-C50C-407E-A947-70E740481C1C}">
+                          <a14:useLocalDpi xmlns:a14="http://schemas.microsoft.com/office/drawing/2010/main" val="0"/>
+                        </a:ext>
+                      </a:extLst>
+                    </a:blip>
+                    <a:stretch>
+                      <a:fillRect/>
+                    </a:stretch>
+                  </pic:blipFill>
+                  <pic:spPr>
+                    <a:xfrm>
+                      <a:off x="0" y="0"/>
+                      <a:ext cx="5759450" cy="2825115"/>
+                    </a:xfrm>
+                    <a:prstGeom prst="rect">
+                      <a:avLst/>
+                    </a:prstGeom>
+                  </pic:spPr>
+                </pic:pic>
+              </a:graphicData>
+            </a:graphic>
+          </wp:inline>
+        </w:drawing>
+      </w:r>
+    </w:p>
+    <w:p>
+      <w:pPr>
+        <w:pStyle w:val="Caption"/>
+        <w:rPr>
+          <w:lang w:val="en-GB"/>
+        </w:rPr>
+      </w:pPr>
+      <w:r>
+        <w:rPr>
+          <w:lang w:val="en-GB"/>
+        </w:rPr>
+        <w:t xml:space="preserve">The data showed very few </w:t>
+      </w:r>
+      <w:r>
+        <w:rPr>
+          <w:lang w:val="en-GB"/>
+        </w:rPr>
+        <w:t>correlations between the two variables, but one interesting thing could be seen. Most of the cases happened with less than 150$ of loss. A second chart was built to analyse this section better:</w:t>
+      </w:r>
+    </w:p>
+    <w:p>
+      <w:pPr>
+        <w:rPr>
+          <w:lang w:val="en-GB"/>
+        </w:rPr>
+      </w:pPr>
+      <w:r>
+        <w:rPr>
+          <w:noProof/>
+          <w:lang w:val="en-GB"/>
+        </w:rPr>
+        <w:lastRenderedPageBreak/>
+        <w:drawing>
+          <wp:inline distT="0" distB="0" distL="0" distR="0" wp14:anchorId="2C2868E5" wp14:editId="67F1BE23">
+            <wp:extent cx="5759450" cy="2872740"/>
+            <wp:effectExtent l="0" t="0" r="0" b="3810"/>
+            <wp:docPr id="665711622" name="Picture 7" descr="A graph of a number of colored dots&#10;&#10;AI-generated content may be incorrect."/>
+            <wp:cNvGraphicFramePr>
+              <a:graphicFrameLocks xmlns:a="http://schemas.openxmlformats.org/drawingml/2006/main" noChangeAspect="1"/>
+            </wp:cNvGraphicFramePr>
+            <a:graphic xmlns:a="http://schemas.openxmlformats.org/drawingml/2006/main">
+              <a:graphicData uri="http://schemas.openxmlformats.org/drawingml/2006/picture">
+                <pic:pic xmlns:pic="http://schemas.openxmlformats.org/drawingml/2006/picture">
+                  <pic:nvPicPr>
+                    <pic:cNvPr id="665711622" name="Picture 7" descr="A graph of a number of colored dots&#10;&#10;AI-generated content may be incorrect."/>
+                    <pic:cNvPicPr/>
+                  </pic:nvPicPr>
+                  <pic:blipFill>
+                    <a:blip r:embed="rId18">
+                      <a:extLst>
+                        <a:ext uri="{28A0092B-C50C-407E-A947-70E740481C1C}">
+                          <a14:useLocalDpi xmlns:a14="http://schemas.microsoft.com/office/drawing/2010/main" val="0"/>
+                        </a:ext>
+                      </a:extLst>
+                    </a:blip>
+                    <a:stretch>
+                      <a:fillRect/>
+                    </a:stretch>
+                  </pic:blipFill>
+                  <pic:spPr>
+                    <a:xfrm>
+                      <a:off x="0" y="0"/>
+                      <a:ext cx="5759450" cy="2872740"/>
+                    </a:xfrm>
+                    <a:prstGeom prst="rect">
+                      <a:avLst/>
+                    </a:prstGeom>
+                  </pic:spPr>
+                </pic:pic>
+              </a:graphicData>
+            </a:graphic>
+          </wp:inline>
+        </w:drawing>
+      </w:r>
+    </w:p>
+    <w:p>
+      <w:pPr>
+        <w:pStyle w:val="Caption"/>
+        <w:rPr>
+          <w:lang w:val="en-GB"/>
+        </w:rPr>
+      </w:pPr>
+      <w:r>
+        <w:rPr>
+          <w:lang w:val="en-GB"/>
+        </w:rPr>
+        <w:t xml:space="preserve">With this chart we could analyse that </w:t>
+      </w:r>
+      <w:r>
+        <w:rPr>
+          <w:lang w:val="en-GB"/>
+        </w:rPr>
+        <w:t>83.45% (1357 cases) of our cases happens with low losses</w:t>
+      </w:r>
+      <w:r>
+        <w:rPr>
+          <w:lang w:val="en-GB"/>
+        </w:rPr>
+        <w:t xml:space="preserve"> (below 60$)</w:t>
+      </w:r>
+      <w:r>
+        <w:rPr>
+          <w:lang w:val="en-GB"/>
+        </w:rPr>
+        <w:t>, representing approximately 10.65% (15,899.58$) of our total los</w:t>
+      </w:r>
+      <w:r>
+        <w:rPr>
+          <w:lang w:val="en-GB"/>
+        </w:rPr>
+        <w:t xml:space="preserve">s, while </w:t>
+      </w:r>
+      <w:r>
+        <w:rPr>
+          <w:lang w:val="en-GB"/>
+        </w:rPr>
+        <w:t>16.55% (1626 cases) of all cases represent 89.35% (133.398,60$) of our total loss.</w:t>
+      </w:r>
+    </w:p>
+    <w:p>
+      <w:pPr>
+        <w:rPr>
+          <w:lang w:val="en-GB"/>
+        </w:rPr>
+      </w:pPr>
+    </w:p>
+    <w:p>
+      <w:pPr>
+        <w:pStyle w:val="Caption"/>
+        <w:rPr>
+          <w:lang w:val="en-GB"/>
+        </w:rPr>
+      </w:pPr>
+    </w:p>
+    <w:p>
+      <w:pPr>
+        <w:rPr>
+          <w:lang w:val="en-GB"/>
+        </w:rPr>
+      </w:pPr>
+    </w:p>
     <w:sectPr>
-      <w:headerReference w:type="default" r:id="rId16"/>
-      <w:footerReference w:type="default" r:id="rId17"/>
+      <w:headerReference w:type="default" r:id="rId19"/>
+      <w:footerReference w:type="default" r:id="rId20"/>
       <w:endnotePr>
         <w:numFmt w:val="decimal"/>
       </w:endnotePr>
@@ -3643,6 +4216,119 @@
     </w:lvl>
   </w:abstractNum>
   <w:abstractNum w:abstractNumId="7" w15:restartNumberingAfterBreak="0">
+    <w:nsid w:val="12B72938"/>
+    <w:multiLevelType w:val="hybridMultilevel"/>
+    <w:tmpl w:val="04707956"/>
+    <w:lvl w:ilvl="0" w:tplc="08160001">
+      <w:start w:val="1"/>
+      <w:numFmt w:val="bullet"/>
+      <w:lvlText w:val=""/>
+      <w:lvlJc w:val="left"/>
+      <w:pPr>
+        <w:ind w:left="720" w:hanging="360"/>
+      </w:pPr>
+      <w:rPr>
+        <w:rFonts w:ascii="Symbol" w:hAnsi="Symbol" w:hint="default"/>
+      </w:rPr>
+    </w:lvl>
+    <w:lvl w:ilvl="1" w:tplc="08160003" w:tentative="1">
+      <w:start w:val="1"/>
+      <w:numFmt w:val="bullet"/>
+      <w:lvlText w:val="o"/>
+      <w:lvlJc w:val="left"/>
+      <w:pPr>
+        <w:ind w:left="1440" w:hanging="360"/>
+      </w:pPr>
+      <w:rPr>
+        <w:rFonts w:ascii="Courier New" w:hAnsi="Courier New" w:cs="Courier New" w:hint="default"/>
+      </w:rPr>
+    </w:lvl>
+    <w:lvl w:ilvl="2" w:tplc="08160005" w:tentative="1">
+      <w:start w:val="1"/>
+      <w:numFmt w:val="bullet"/>
+      <w:lvlText w:val=""/>
+      <w:lvlJc w:val="left"/>
+      <w:pPr>
+        <w:ind w:left="2160" w:hanging="360"/>
+      </w:pPr>
+      <w:rPr>
+        <w:rFonts w:ascii="Wingdings" w:hAnsi="Wingdings" w:hint="default"/>
+      </w:rPr>
+    </w:lvl>
+    <w:lvl w:ilvl="3" w:tplc="08160001" w:tentative="1">
+      <w:start w:val="1"/>
+      <w:numFmt w:val="bullet"/>
+      <w:lvlText w:val=""/>
+      <w:lvlJc w:val="left"/>
+      <w:pPr>
+        <w:ind w:left="2880" w:hanging="360"/>
+      </w:pPr>
+      <w:rPr>
+        <w:rFonts w:ascii="Symbol" w:hAnsi="Symbol" w:hint="default"/>
+      </w:rPr>
+    </w:lvl>
+    <w:lvl w:ilvl="4" w:tplc="08160003" w:tentative="1">
+      <w:start w:val="1"/>
+      <w:numFmt w:val="bullet"/>
+      <w:lvlText w:val="o"/>
+      <w:lvlJc w:val="left"/>
+      <w:pPr>
+        <w:ind w:left="3600" w:hanging="360"/>
+      </w:pPr>
+      <w:rPr>
+        <w:rFonts w:ascii="Courier New" w:hAnsi="Courier New" w:cs="Courier New" w:hint="default"/>
+      </w:rPr>
+    </w:lvl>
+    <w:lvl w:ilvl="5" w:tplc="08160005" w:tentative="1">
+      <w:start w:val="1"/>
+      <w:numFmt w:val="bullet"/>
+      <w:lvlText w:val=""/>
+      <w:lvlJc w:val="left"/>
+      <w:pPr>
+        <w:ind w:left="4320" w:hanging="360"/>
+      </w:pPr>
+      <w:rPr>
+        <w:rFonts w:ascii="Wingdings" w:hAnsi="Wingdings" w:hint="default"/>
+      </w:rPr>
+    </w:lvl>
+    <w:lvl w:ilvl="6" w:tplc="08160001" w:tentative="1">
+      <w:start w:val="1"/>
+      <w:numFmt w:val="bullet"/>
+      <w:lvlText w:val=""/>
+      <w:lvlJc w:val="left"/>
+      <w:pPr>
+        <w:ind w:left="5040" w:hanging="360"/>
+      </w:pPr>
+      <w:rPr>
+        <w:rFonts w:ascii="Symbol" w:hAnsi="Symbol" w:hint="default"/>
+      </w:rPr>
+    </w:lvl>
+    <w:lvl w:ilvl="7" w:tplc="08160003" w:tentative="1">
+      <w:start w:val="1"/>
+      <w:numFmt w:val="bullet"/>
+      <w:lvlText w:val="o"/>
+      <w:lvlJc w:val="left"/>
+      <w:pPr>
+        <w:ind w:left="5760" w:hanging="360"/>
+      </w:pPr>
+      <w:rPr>
+        <w:rFonts w:ascii="Courier New" w:hAnsi="Courier New" w:cs="Courier New" w:hint="default"/>
+      </w:rPr>
+    </w:lvl>
+    <w:lvl w:ilvl="8" w:tplc="08160005" w:tentative="1">
+      <w:start w:val="1"/>
+      <w:numFmt w:val="bullet"/>
+      <w:lvlText w:val=""/>
+      <w:lvlJc w:val="left"/>
+      <w:pPr>
+        <w:ind w:left="6480" w:hanging="360"/>
+      </w:pPr>
+      <w:rPr>
+        <w:rFonts w:ascii="Wingdings" w:hAnsi="Wingdings" w:hint="default"/>
+      </w:rPr>
+    </w:lvl>
+  </w:abstractNum>
+  <w:abstractNum w:abstractNumId="8" w15:restartNumberingAfterBreak="0">
     <w:nsid w:val="177175CF"/>
     <w:multiLevelType w:val="hybridMultilevel"/>
     <w:tmpl w:val="21DC6846"/>
@@ -3731,7 +4417,7 @@
       </w:pPr>
     </w:lvl>
   </w:abstractNum>
-  <w:abstractNum w:abstractNumId="8" w15:restartNumberingAfterBreak="0">
+  <w:abstractNum w:abstractNumId="9" w15:restartNumberingAfterBreak="0">
     <w:nsid w:val="18FF29A5"/>
     <w:multiLevelType w:val="multilevel"/>
     <w:tmpl w:val="9F1EECF8"/>
@@ -3880,7 +4566,7 @@
       </w:rPr>
     </w:lvl>
   </w:abstractNum>
-  <w:abstractNum w:abstractNumId="9" w15:restartNumberingAfterBreak="0">
+  <w:abstractNum w:abstractNumId="10" w15:restartNumberingAfterBreak="0">
     <w:nsid w:val="1A415BC2"/>
     <w:multiLevelType w:val="multilevel"/>
     <w:tmpl w:val="77902D9C"/>
@@ -4015,7 +4701,7 @@
       </w:rPr>
     </w:lvl>
   </w:abstractNum>
-  <w:abstractNum w:abstractNumId="10" w15:restartNumberingAfterBreak="0">
+  <w:abstractNum w:abstractNumId="11" w15:restartNumberingAfterBreak="0">
     <w:nsid w:val="1A903D2A"/>
     <w:multiLevelType w:val="multilevel"/>
     <w:tmpl w:val="6A907272"/>
@@ -4164,7 +4850,7 @@
       </w:rPr>
     </w:lvl>
   </w:abstractNum>
-  <w:abstractNum w:abstractNumId="11" w15:restartNumberingAfterBreak="0">
+  <w:abstractNum w:abstractNumId="12" w15:restartNumberingAfterBreak="0">
     <w:nsid w:val="1B8C0763"/>
     <w:multiLevelType w:val="multilevel"/>
     <w:tmpl w:val="14FA006C"/>
@@ -4277,7 +4963,7 @@
       </w:pPr>
     </w:lvl>
   </w:abstractNum>
-  <w:abstractNum w:abstractNumId="12" w15:restartNumberingAfterBreak="0">
+  <w:abstractNum w:abstractNumId="13" w15:restartNumberingAfterBreak="0">
     <w:nsid w:val="1BF23AF1"/>
     <w:multiLevelType w:val="multilevel"/>
     <w:tmpl w:val="D7A0C6E6"/>
@@ -4426,7 +5112,96 @@
       </w:rPr>
     </w:lvl>
   </w:abstractNum>
-  <w:abstractNum w:abstractNumId="13" w15:restartNumberingAfterBreak="0">
+  <w:abstractNum w:abstractNumId="14" w15:restartNumberingAfterBreak="0">
+    <w:nsid w:val="1CB34029"/>
+    <w:multiLevelType w:val="hybridMultilevel"/>
+    <w:tmpl w:val="9368A71A"/>
+    <w:lvl w:ilvl="0" w:tplc="F888124E">
+      <w:start w:val="1"/>
+      <w:numFmt w:val="decimal"/>
+      <w:lvlText w:val="%1."/>
+      <w:lvlJc w:val="left"/>
+      <w:pPr>
+        <w:ind w:left="720" w:hanging="360"/>
+      </w:pPr>
+      <w:rPr>
+        <w:rFonts w:hint="default"/>
+      </w:rPr>
+    </w:lvl>
+    <w:lvl w:ilvl="1" w:tplc="08160019" w:tentative="1">
+      <w:start w:val="1"/>
+      <w:numFmt w:val="lowerLetter"/>
+      <w:lvlText w:val="%2."/>
+      <w:lvlJc w:val="left"/>
+      <w:pPr>
+        <w:ind w:left="1440" w:hanging="360"/>
+      </w:pPr>
+    </w:lvl>
+    <w:lvl w:ilvl="2" w:tplc="0816001B" w:tentative="1">
+      <w:start w:val="1"/>
+      <w:numFmt w:val="lowerRoman"/>
+      <w:lvlText w:val="%3."/>
+      <w:lvlJc w:val="right"/>
+      <w:pPr>
+        <w:ind w:left="2160" w:hanging="180"/>
+      </w:pPr>
+    </w:lvl>
+    <w:lvl w:ilvl="3" w:tplc="0816000F" w:tentative="1">
+      <w:start w:val="1"/>
+      <w:numFmt w:val="decimal"/>
+      <w:lvlText w:val="%4."/>
+      <w:lvlJc w:val="left"/>
+      <w:pPr>
+        <w:ind w:left="2880" w:hanging="360"/>
+      </w:pPr>
+    </w:lvl>
+    <w:lvl w:ilvl="4" w:tplc="08160019" w:tentative="1">
+      <w:start w:val="1"/>
+      <w:numFmt w:val="lowerLetter"/>
+      <w:lvlText w:val="%5."/>
+      <w:lvlJc w:val="left"/>
+      <w:pPr>
+        <w:ind w:left="3600" w:hanging="360"/>
+      </w:pPr>
+    </w:lvl>
+    <w:lvl w:ilvl="5" w:tplc="0816001B" w:tentative="1">
+      <w:start w:val="1"/>
+      <w:numFmt w:val="lowerRoman"/>
+      <w:lvlText w:val="%6."/>
+      <w:lvlJc w:val="right"/>
+      <w:pPr>
+        <w:ind w:left="4320" w:hanging="180"/>
+      </w:pPr>
+    </w:lvl>
+    <w:lvl w:ilvl="6" w:tplc="0816000F" w:tentative="1">
+      <w:start w:val="1"/>
+      <w:numFmt w:val="decimal"/>
+      <w:lvlText w:val="%7."/>
+      <w:lvlJc w:val="left"/>
+      <w:pPr>
+        <w:ind w:left="5040" w:hanging="360"/>
+      </w:pPr>
+    </w:lvl>
+    <w:lvl w:ilvl="7" w:tplc="08160019" w:tentative="1">
+      <w:start w:val="1"/>
+      <w:numFmt w:val="lowerLetter"/>
+      <w:lvlText w:val="%8."/>
+      <w:lvlJc w:val="left"/>
+      <w:pPr>
+        <w:ind w:left="5760" w:hanging="360"/>
+      </w:pPr>
+    </w:lvl>
+    <w:lvl w:ilvl="8" w:tplc="0816001B" w:tentative="1">
+      <w:start w:val="1"/>
+      <w:numFmt w:val="lowerRoman"/>
+      <w:lvlText w:val="%9."/>
+      <w:lvlJc w:val="right"/>
+      <w:pPr>
+        <w:ind w:left="6480" w:hanging="180"/>
+      </w:pPr>
+    </w:lvl>
+  </w:abstractNum>
+  <w:abstractNum w:abstractNumId="15" w15:restartNumberingAfterBreak="0">
     <w:nsid w:val="1E1302A3"/>
     <w:multiLevelType w:val="hybridMultilevel"/>
     <w:tmpl w:val="CF8235A4"/>
@@ -4512,7 +5287,7 @@
       </w:pPr>
     </w:lvl>
   </w:abstractNum>
-  <w:abstractNum w:abstractNumId="14" w15:restartNumberingAfterBreak="0">
+  <w:abstractNum w:abstractNumId="16" w15:restartNumberingAfterBreak="0">
     <w:nsid w:val="2017422D"/>
     <w:multiLevelType w:val="hybridMultilevel"/>
     <w:tmpl w:val="59B6F97C"/>
@@ -4601,7 +5376,7 @@
       </w:pPr>
     </w:lvl>
   </w:abstractNum>
-  <w:abstractNum w:abstractNumId="15" w15:restartNumberingAfterBreak="0">
+  <w:abstractNum w:abstractNumId="17" w15:restartNumberingAfterBreak="0">
     <w:nsid w:val="208E1143"/>
     <w:multiLevelType w:val="multilevel"/>
     <w:tmpl w:val="BF7EEEBE"/>
@@ -4750,11 +5525,11 @@
       </w:rPr>
     </w:lvl>
   </w:abstractNum>
-  <w:abstractNum w:abstractNumId="16" w15:restartNumberingAfterBreak="0">
+  <w:abstractNum w:abstractNumId="18" w15:restartNumberingAfterBreak="0">
     <w:nsid w:val="220B3B96"/>
-    <w:multiLevelType w:val="hybridMultilevel"/>
-    <w:tmpl w:val="ADBEF03C"/>
-    <w:lvl w:ilvl="0" w:tplc="0816000F">
+    <w:multiLevelType w:val="multilevel"/>
+    <w:tmpl w:val="524E07A0"/>
+    <w:lvl w:ilvl="0">
       <w:start w:val="1"/>
       <w:numFmt w:val="decimal"/>
       <w:lvlText w:val="%1."/>
@@ -4763,80 +5538,112 @@
         <w:ind w:left="1429" w:hanging="360"/>
       </w:pPr>
     </w:lvl>
-    <w:lvl w:ilvl="1" w:tplc="08160019" w:tentative="1">
-      <w:start w:val="1"/>
-      <w:numFmt w:val="lowerLetter"/>
-      <w:lvlText w:val="%2."/>
-      <w:lvlJc w:val="left"/>
-      <w:pPr>
-        <w:ind w:left="2149" w:hanging="360"/>
-      </w:pPr>
-    </w:lvl>
-    <w:lvl w:ilvl="2" w:tplc="0816001B" w:tentative="1">
-      <w:start w:val="1"/>
-      <w:numFmt w:val="lowerRoman"/>
-      <w:lvlText w:val="%3."/>
-      <w:lvlJc w:val="right"/>
-      <w:pPr>
-        <w:ind w:left="2869" w:hanging="180"/>
-      </w:pPr>
-    </w:lvl>
-    <w:lvl w:ilvl="3" w:tplc="0816000F" w:tentative="1">
+    <w:lvl w:ilvl="1">
       <w:start w:val="1"/>
       <w:numFmt w:val="decimal"/>
-      <w:lvlText w:val="%4."/>
-      <w:lvlJc w:val="left"/>
-      <w:pPr>
-        <w:ind w:left="3589" w:hanging="360"/>
-      </w:pPr>
-    </w:lvl>
-    <w:lvl w:ilvl="4" w:tplc="08160019" w:tentative="1">
-      <w:start w:val="1"/>
-      <w:numFmt w:val="lowerLetter"/>
-      <w:lvlText w:val="%5."/>
-      <w:lvlJc w:val="left"/>
-      <w:pPr>
-        <w:ind w:left="4309" w:hanging="360"/>
-      </w:pPr>
-    </w:lvl>
-    <w:lvl w:ilvl="5" w:tplc="0816001B" w:tentative="1">
-      <w:start w:val="1"/>
-      <w:numFmt w:val="lowerRoman"/>
-      <w:lvlText w:val="%6."/>
-      <w:lvlJc w:val="right"/>
-      <w:pPr>
-        <w:ind w:left="5029" w:hanging="180"/>
-      </w:pPr>
-    </w:lvl>
-    <w:lvl w:ilvl="6" w:tplc="0816000F" w:tentative="1">
+      <w:isLgl/>
+      <w:lvlText w:val="%1.%2"/>
+      <w:lvlJc w:val="left"/>
+      <w:pPr>
+        <w:ind w:left="1602" w:hanging="533"/>
+      </w:pPr>
+      <w:rPr>
+        <w:rFonts w:hint="default"/>
+      </w:rPr>
+    </w:lvl>
+    <w:lvl w:ilvl="2">
       <w:start w:val="1"/>
       <w:numFmt w:val="decimal"/>
-      <w:lvlText w:val="%7."/>
-      <w:lvlJc w:val="left"/>
-      <w:pPr>
-        <w:ind w:left="5749" w:hanging="360"/>
-      </w:pPr>
-    </w:lvl>
-    <w:lvl w:ilvl="7" w:tplc="08160019" w:tentative="1">
-      <w:start w:val="1"/>
-      <w:numFmt w:val="lowerLetter"/>
-      <w:lvlText w:val="%8."/>
-      <w:lvlJc w:val="left"/>
-      <w:pPr>
-        <w:ind w:left="6469" w:hanging="360"/>
-      </w:pPr>
-    </w:lvl>
-    <w:lvl w:ilvl="8" w:tplc="0816001B" w:tentative="1">
-      <w:start w:val="1"/>
-      <w:numFmt w:val="lowerRoman"/>
-      <w:lvlText w:val="%9."/>
-      <w:lvlJc w:val="right"/>
-      <w:pPr>
-        <w:ind w:left="7189" w:hanging="180"/>
-      </w:pPr>
+      <w:isLgl/>
+      <w:lvlText w:val="%1.%2.%3"/>
+      <w:lvlJc w:val="left"/>
+      <w:pPr>
+        <w:ind w:left="1789" w:hanging="720"/>
+      </w:pPr>
+      <w:rPr>
+        <w:rFonts w:hint="default"/>
+      </w:rPr>
+    </w:lvl>
+    <w:lvl w:ilvl="3">
+      <w:start w:val="1"/>
+      <w:numFmt w:val="decimal"/>
+      <w:isLgl/>
+      <w:lvlText w:val="%1.%2.%3.%4"/>
+      <w:lvlJc w:val="left"/>
+      <w:pPr>
+        <w:ind w:left="1789" w:hanging="720"/>
+      </w:pPr>
+      <w:rPr>
+        <w:rFonts w:hint="default"/>
+      </w:rPr>
+    </w:lvl>
+    <w:lvl w:ilvl="4">
+      <w:start w:val="1"/>
+      <w:numFmt w:val="decimal"/>
+      <w:isLgl/>
+      <w:lvlText w:val="%1.%2.%3.%4.%5"/>
+      <w:lvlJc w:val="left"/>
+      <w:pPr>
+        <w:ind w:left="2149" w:hanging="1080"/>
+      </w:pPr>
+      <w:rPr>
+        <w:rFonts w:hint="default"/>
+      </w:rPr>
+    </w:lvl>
+    <w:lvl w:ilvl="5">
+      <w:start w:val="1"/>
+      <w:numFmt w:val="decimal"/>
+      <w:isLgl/>
+      <w:lvlText w:val="%1.%2.%3.%4.%5.%6"/>
+      <w:lvlJc w:val="left"/>
+      <w:pPr>
+        <w:ind w:left="2149" w:hanging="1080"/>
+      </w:pPr>
+      <w:rPr>
+        <w:rFonts w:hint="default"/>
+      </w:rPr>
+    </w:lvl>
+    <w:lvl w:ilvl="6">
+      <w:start w:val="1"/>
+      <w:numFmt w:val="decimal"/>
+      <w:isLgl/>
+      <w:lvlText w:val="%1.%2.%3.%4.%5.%6.%7"/>
+      <w:lvlJc w:val="left"/>
+      <w:pPr>
+        <w:ind w:left="2509" w:hanging="1440"/>
+      </w:pPr>
+      <w:rPr>
+        <w:rFonts w:hint="default"/>
+      </w:rPr>
+    </w:lvl>
+    <w:lvl w:ilvl="7">
+      <w:start w:val="1"/>
+      <w:numFmt w:val="decimal"/>
+      <w:isLgl/>
+      <w:lvlText w:val="%1.%2.%3.%4.%5.%6.%7.%8"/>
+      <w:lvlJc w:val="left"/>
+      <w:pPr>
+        <w:ind w:left="2509" w:hanging="1440"/>
+      </w:pPr>
+      <w:rPr>
+        <w:rFonts w:hint="default"/>
+      </w:rPr>
+    </w:lvl>
+    <w:lvl w:ilvl="8">
+      <w:start w:val="1"/>
+      <w:numFmt w:val="decimal"/>
+      <w:isLgl/>
+      <w:lvlText w:val="%1.%2.%3.%4.%5.%6.%7.%8.%9"/>
+      <w:lvlJc w:val="left"/>
+      <w:pPr>
+        <w:ind w:left="2869" w:hanging="1800"/>
+      </w:pPr>
+      <w:rPr>
+        <w:rFonts w:hint="default"/>
+      </w:rPr>
     </w:lvl>
   </w:abstractNum>
-  <w:abstractNum w:abstractNumId="17" w15:restartNumberingAfterBreak="0">
+  <w:abstractNum w:abstractNumId="19" w15:restartNumberingAfterBreak="0">
     <w:nsid w:val="222D438C"/>
     <w:multiLevelType w:val="hybridMultilevel"/>
     <w:tmpl w:val="1BE2F562"/>
@@ -4922,7 +5729,7 @@
       </w:pPr>
     </w:lvl>
   </w:abstractNum>
-  <w:abstractNum w:abstractNumId="18" w15:restartNumberingAfterBreak="0">
+  <w:abstractNum w:abstractNumId="20" w15:restartNumberingAfterBreak="0">
     <w:nsid w:val="26007833"/>
     <w:multiLevelType w:val="hybridMultilevel"/>
     <w:tmpl w:val="08F2966C"/>
@@ -5035,7 +5842,7 @@
       </w:rPr>
     </w:lvl>
   </w:abstractNum>
-  <w:abstractNum w:abstractNumId="19" w15:restartNumberingAfterBreak="0">
+  <w:abstractNum w:abstractNumId="21" w15:restartNumberingAfterBreak="0">
     <w:nsid w:val="27FC2603"/>
     <w:multiLevelType w:val="multilevel"/>
     <w:tmpl w:val="193EAC00"/>
@@ -5184,7 +5991,7 @@
       </w:rPr>
     </w:lvl>
   </w:abstractNum>
-  <w:abstractNum w:abstractNumId="20" w15:restartNumberingAfterBreak="0">
+  <w:abstractNum w:abstractNumId="22" w15:restartNumberingAfterBreak="0">
     <w:nsid w:val="28FD1997"/>
     <w:multiLevelType w:val="multilevel"/>
     <w:tmpl w:val="B8124488"/>
@@ -5333,7 +6140,7 @@
       </w:rPr>
     </w:lvl>
   </w:abstractNum>
-  <w:abstractNum w:abstractNumId="21" w15:restartNumberingAfterBreak="0">
+  <w:abstractNum w:abstractNumId="23" w15:restartNumberingAfterBreak="0">
     <w:nsid w:val="2B5A677F"/>
     <w:multiLevelType w:val="hybridMultilevel"/>
     <w:tmpl w:val="71207148"/>
@@ -5446,7 +6253,120 @@
       </w:rPr>
     </w:lvl>
   </w:abstractNum>
-  <w:abstractNum w:abstractNumId="22" w15:restartNumberingAfterBreak="0">
+  <w:abstractNum w:abstractNumId="24" w15:restartNumberingAfterBreak="0">
+    <w:nsid w:val="2CCA0F7C"/>
+    <w:multiLevelType w:val="hybridMultilevel"/>
+    <w:tmpl w:val="551ECF18"/>
+    <w:lvl w:ilvl="0" w:tplc="08160001">
+      <w:start w:val="1"/>
+      <w:numFmt w:val="bullet"/>
+      <w:lvlText w:val=""/>
+      <w:lvlJc w:val="left"/>
+      <w:pPr>
+        <w:ind w:left="1429" w:hanging="360"/>
+      </w:pPr>
+      <w:rPr>
+        <w:rFonts w:ascii="Symbol" w:hAnsi="Symbol" w:hint="default"/>
+      </w:rPr>
+    </w:lvl>
+    <w:lvl w:ilvl="1" w:tplc="08160003" w:tentative="1">
+      <w:start w:val="1"/>
+      <w:numFmt w:val="bullet"/>
+      <w:lvlText w:val="o"/>
+      <w:lvlJc w:val="left"/>
+      <w:pPr>
+        <w:ind w:left="2149" w:hanging="360"/>
+      </w:pPr>
+      <w:rPr>
+        <w:rFonts w:ascii="Courier New" w:hAnsi="Courier New" w:cs="Courier New" w:hint="default"/>
+      </w:rPr>
+    </w:lvl>
+    <w:lvl w:ilvl="2" w:tplc="08160005" w:tentative="1">
+      <w:start w:val="1"/>
+      <w:numFmt w:val="bullet"/>
+      <w:lvlText w:val=""/>
+      <w:lvlJc w:val="left"/>
+      <w:pPr>
+        <w:ind w:left="2869" w:hanging="360"/>
+      </w:pPr>
+      <w:rPr>
+        <w:rFonts w:ascii="Wingdings" w:hAnsi="Wingdings" w:hint="default"/>
+      </w:rPr>
+    </w:lvl>
+    <w:lvl w:ilvl="3" w:tplc="08160001" w:tentative="1">
+      <w:start w:val="1"/>
+      <w:numFmt w:val="bullet"/>
+      <w:lvlText w:val=""/>
+      <w:lvlJc w:val="left"/>
+      <w:pPr>
+        <w:ind w:left="3589" w:hanging="360"/>
+      </w:pPr>
+      <w:rPr>
+        <w:rFonts w:ascii="Symbol" w:hAnsi="Symbol" w:hint="default"/>
+      </w:rPr>
+    </w:lvl>
+    <w:lvl w:ilvl="4" w:tplc="08160003" w:tentative="1">
+      <w:start w:val="1"/>
+      <w:numFmt w:val="bullet"/>
+      <w:lvlText w:val="o"/>
+      <w:lvlJc w:val="left"/>
+      <w:pPr>
+        <w:ind w:left="4309" w:hanging="360"/>
+      </w:pPr>
+      <w:rPr>
+        <w:rFonts w:ascii="Courier New" w:hAnsi="Courier New" w:cs="Courier New" w:hint="default"/>
+      </w:rPr>
+    </w:lvl>
+    <w:lvl w:ilvl="5" w:tplc="08160005" w:tentative="1">
+      <w:start w:val="1"/>
+      <w:numFmt w:val="bullet"/>
+      <w:lvlText w:val=""/>
+      <w:lvlJc w:val="left"/>
+      <w:pPr>
+        <w:ind w:left="5029" w:hanging="360"/>
+      </w:pPr>
+      <w:rPr>
+        <w:rFonts w:ascii="Wingdings" w:hAnsi="Wingdings" w:hint="default"/>
+      </w:rPr>
+    </w:lvl>
+    <w:lvl w:ilvl="6" w:tplc="08160001" w:tentative="1">
+      <w:start w:val="1"/>
+      <w:numFmt w:val="bullet"/>
+      <w:lvlText w:val=""/>
+      <w:lvlJc w:val="left"/>
+      <w:pPr>
+        <w:ind w:left="5749" w:hanging="360"/>
+      </w:pPr>
+      <w:rPr>
+        <w:rFonts w:ascii="Symbol" w:hAnsi="Symbol" w:hint="default"/>
+      </w:rPr>
+    </w:lvl>
+    <w:lvl w:ilvl="7" w:tplc="08160003" w:tentative="1">
+      <w:start w:val="1"/>
+      <w:numFmt w:val="bullet"/>
+      <w:lvlText w:val="o"/>
+      <w:lvlJc w:val="left"/>
+      <w:pPr>
+        <w:ind w:left="6469" w:hanging="360"/>
+      </w:pPr>
+      <w:rPr>
+        <w:rFonts w:ascii="Courier New" w:hAnsi="Courier New" w:cs="Courier New" w:hint="default"/>
+      </w:rPr>
+    </w:lvl>
+    <w:lvl w:ilvl="8" w:tplc="08160005" w:tentative="1">
+      <w:start w:val="1"/>
+      <w:numFmt w:val="bullet"/>
+      <w:lvlText w:val=""/>
+      <w:lvlJc w:val="left"/>
+      <w:pPr>
+        <w:ind w:left="7189" w:hanging="360"/>
+      </w:pPr>
+      <w:rPr>
+        <w:rFonts w:ascii="Wingdings" w:hAnsi="Wingdings" w:hint="default"/>
+      </w:rPr>
+    </w:lvl>
+  </w:abstractNum>
+  <w:abstractNum w:abstractNumId="25" w15:restartNumberingAfterBreak="0">
     <w:nsid w:val="2CF436EE"/>
     <w:multiLevelType w:val="multilevel"/>
     <w:tmpl w:val="093CC6CE"/>
@@ -5595,7 +6515,7 @@
       </w:rPr>
     </w:lvl>
   </w:abstractNum>
-  <w:abstractNum w:abstractNumId="23" w15:restartNumberingAfterBreak="0">
+  <w:abstractNum w:abstractNumId="26" w15:restartNumberingAfterBreak="0">
     <w:nsid w:val="3250738E"/>
     <w:multiLevelType w:val="multilevel"/>
     <w:tmpl w:val="C42EA70C"/>
@@ -5708,7 +6628,7 @@
       </w:pPr>
     </w:lvl>
   </w:abstractNum>
-  <w:abstractNum w:abstractNumId="24" w15:restartNumberingAfterBreak="0">
+  <w:abstractNum w:abstractNumId="27" w15:restartNumberingAfterBreak="0">
     <w:nsid w:val="35D45627"/>
     <w:multiLevelType w:val="multilevel"/>
     <w:tmpl w:val="DA523944"/>
@@ -5821,7 +6741,7 @@
       </w:pPr>
     </w:lvl>
   </w:abstractNum>
-  <w:abstractNum w:abstractNumId="25" w15:restartNumberingAfterBreak="0">
+  <w:abstractNum w:abstractNumId="28" w15:restartNumberingAfterBreak="0">
     <w:nsid w:val="36EA6703"/>
     <w:multiLevelType w:val="multilevel"/>
     <w:tmpl w:val="E768193C"/>
@@ -5953,7 +6873,7 @@
       </w:rPr>
     </w:lvl>
   </w:abstractNum>
-  <w:abstractNum w:abstractNumId="26" w15:restartNumberingAfterBreak="0">
+  <w:abstractNum w:abstractNumId="29" w15:restartNumberingAfterBreak="0">
     <w:nsid w:val="380E1EA0"/>
     <w:multiLevelType w:val="multilevel"/>
     <w:tmpl w:val="08E200D2"/>
@@ -6102,7 +7022,7 @@
       </w:rPr>
     </w:lvl>
   </w:abstractNum>
-  <w:abstractNum w:abstractNumId="27" w15:restartNumberingAfterBreak="0">
+  <w:abstractNum w:abstractNumId="30" w15:restartNumberingAfterBreak="0">
     <w:nsid w:val="3E9A5988"/>
     <w:multiLevelType w:val="multilevel"/>
     <w:tmpl w:val="FCB8E382"/>
@@ -6215,7 +7135,7 @@
       </w:pPr>
     </w:lvl>
   </w:abstractNum>
-  <w:abstractNum w:abstractNumId="28" w15:restartNumberingAfterBreak="0">
+  <w:abstractNum w:abstractNumId="31" w15:restartNumberingAfterBreak="0">
     <w:nsid w:val="3FF716A1"/>
     <w:multiLevelType w:val="multilevel"/>
     <w:tmpl w:val="B5E48954"/>
@@ -6364,7 +7284,7 @@
       </w:rPr>
     </w:lvl>
   </w:abstractNum>
-  <w:abstractNum w:abstractNumId="29" w15:restartNumberingAfterBreak="0">
+  <w:abstractNum w:abstractNumId="32" w15:restartNumberingAfterBreak="0">
     <w:nsid w:val="43F26BF9"/>
     <w:multiLevelType w:val="multilevel"/>
     <w:tmpl w:val="F8E63916"/>
@@ -6477,7 +7397,7 @@
       </w:pPr>
     </w:lvl>
   </w:abstractNum>
-  <w:abstractNum w:abstractNumId="30" w15:restartNumberingAfterBreak="0">
+  <w:abstractNum w:abstractNumId="33" w15:restartNumberingAfterBreak="0">
     <w:nsid w:val="44CD2124"/>
     <w:multiLevelType w:val="hybridMultilevel"/>
     <w:tmpl w:val="36B8A458"/>
@@ -6590,7 +7510,7 @@
       </w:rPr>
     </w:lvl>
   </w:abstractNum>
-  <w:abstractNum w:abstractNumId="31" w15:restartNumberingAfterBreak="0">
+  <w:abstractNum w:abstractNumId="34" w15:restartNumberingAfterBreak="0">
     <w:nsid w:val="45855284"/>
     <w:multiLevelType w:val="multilevel"/>
     <w:tmpl w:val="CD583A1A"/>
@@ -6739,7 +7659,7 @@
       </w:rPr>
     </w:lvl>
   </w:abstractNum>
-  <w:abstractNum w:abstractNumId="32" w15:restartNumberingAfterBreak="0">
+  <w:abstractNum w:abstractNumId="35" w15:restartNumberingAfterBreak="0">
     <w:nsid w:val="4AB00E52"/>
     <w:multiLevelType w:val="multilevel"/>
     <w:tmpl w:val="41CCBFC8"/>
@@ -6852,7 +7772,7 @@
       </w:pPr>
     </w:lvl>
   </w:abstractNum>
-  <w:abstractNum w:abstractNumId="33" w15:restartNumberingAfterBreak="0">
+  <w:abstractNum w:abstractNumId="36" w15:restartNumberingAfterBreak="0">
     <w:nsid w:val="4B8316FE"/>
     <w:multiLevelType w:val="multilevel"/>
     <w:tmpl w:val="9D0A202C"/>
@@ -7001,7 +7921,7 @@
       </w:rPr>
     </w:lvl>
   </w:abstractNum>
-  <w:abstractNum w:abstractNumId="34" w15:restartNumberingAfterBreak="0">
+  <w:abstractNum w:abstractNumId="37" w15:restartNumberingAfterBreak="0">
     <w:nsid w:val="4E09666E"/>
     <w:multiLevelType w:val="hybridMultilevel"/>
     <w:tmpl w:val="B844B188"/>
@@ -7114,7 +8034,93 @@
       </w:rPr>
     </w:lvl>
   </w:abstractNum>
-  <w:abstractNum w:abstractNumId="35" w15:restartNumberingAfterBreak="0">
+  <w:abstractNum w:abstractNumId="38" w15:restartNumberingAfterBreak="0">
+    <w:nsid w:val="54AF106A"/>
+    <w:multiLevelType w:val="hybridMultilevel"/>
+    <w:tmpl w:val="B1102884"/>
+    <w:lvl w:ilvl="0" w:tplc="783E456E">
+      <w:start w:val="1"/>
+      <w:numFmt w:val="decimal"/>
+      <w:lvlText w:val="%1."/>
+      <w:lvlJc w:val="left"/>
+      <w:pPr>
+        <w:ind w:left="720" w:hanging="360"/>
+      </w:pPr>
+    </w:lvl>
+    <w:lvl w:ilvl="1" w:tplc="08160019" w:tentative="1">
+      <w:start w:val="1"/>
+      <w:numFmt w:val="lowerLetter"/>
+      <w:lvlText w:val="%2."/>
+      <w:lvlJc w:val="left"/>
+      <w:pPr>
+        <w:ind w:left="1440" w:hanging="360"/>
+      </w:pPr>
+    </w:lvl>
+    <w:lvl w:ilvl="2" w:tplc="0816001B" w:tentative="1">
+      <w:start w:val="1"/>
+      <w:numFmt w:val="lowerRoman"/>
+      <w:lvlText w:val="%3."/>
+      <w:lvlJc w:val="right"/>
+      <w:pPr>
+        <w:ind w:left="2160" w:hanging="180"/>
+      </w:pPr>
+    </w:lvl>
+    <w:lvl w:ilvl="3" w:tplc="0816000F" w:tentative="1">
+      <w:start w:val="1"/>
+      <w:numFmt w:val="decimal"/>
+      <w:lvlText w:val="%4."/>
+      <w:lvlJc w:val="left"/>
+      <w:pPr>
+        <w:ind w:left="2880" w:hanging="360"/>
+      </w:pPr>
+    </w:lvl>
+    <w:lvl w:ilvl="4" w:tplc="08160019" w:tentative="1">
+      <w:start w:val="1"/>
+      <w:numFmt w:val="lowerLetter"/>
+      <w:lvlText w:val="%5."/>
+      <w:lvlJc w:val="left"/>
+      <w:pPr>
+        <w:ind w:left="3600" w:hanging="360"/>
+      </w:pPr>
+    </w:lvl>
+    <w:lvl w:ilvl="5" w:tplc="0816001B" w:tentative="1">
+      <w:start w:val="1"/>
+      <w:numFmt w:val="lowerRoman"/>
+      <w:lvlText w:val="%6."/>
+      <w:lvlJc w:val="right"/>
+      <w:pPr>
+        <w:ind w:left="4320" w:hanging="180"/>
+      </w:pPr>
+    </w:lvl>
+    <w:lvl w:ilvl="6" w:tplc="0816000F" w:tentative="1">
+      <w:start w:val="1"/>
+      <w:numFmt w:val="decimal"/>
+      <w:lvlText w:val="%7."/>
+      <w:lvlJc w:val="left"/>
+      <w:pPr>
+        <w:ind w:left="5040" w:hanging="360"/>
+      </w:pPr>
+    </w:lvl>
+    <w:lvl w:ilvl="7" w:tplc="08160019" w:tentative="1">
+      <w:start w:val="1"/>
+      <w:numFmt w:val="lowerLetter"/>
+      <w:lvlText w:val="%8."/>
+      <w:lvlJc w:val="left"/>
+      <w:pPr>
+        <w:ind w:left="5760" w:hanging="360"/>
+      </w:pPr>
+    </w:lvl>
+    <w:lvl w:ilvl="8" w:tplc="0816001B" w:tentative="1">
+      <w:start w:val="1"/>
+      <w:numFmt w:val="lowerRoman"/>
+      <w:lvlText w:val="%9."/>
+      <w:lvlJc w:val="right"/>
+      <w:pPr>
+        <w:ind w:left="6480" w:hanging="180"/>
+      </w:pPr>
+    </w:lvl>
+  </w:abstractNum>
+  <w:abstractNum w:abstractNumId="39" w15:restartNumberingAfterBreak="0">
     <w:nsid w:val="54DB13AA"/>
     <w:multiLevelType w:val="multilevel"/>
     <w:tmpl w:val="052260CC"/>
@@ -7227,7 +8233,7 @@
       </w:pPr>
     </w:lvl>
   </w:abstractNum>
-  <w:abstractNum w:abstractNumId="36" w15:restartNumberingAfterBreak="0">
+  <w:abstractNum w:abstractNumId="40" w15:restartNumberingAfterBreak="0">
     <w:nsid w:val="56792E91"/>
     <w:multiLevelType w:val="hybridMultilevel"/>
     <w:tmpl w:val="1E5AC856"/>
@@ -7340,7 +8346,7 @@
       </w:rPr>
     </w:lvl>
   </w:abstractNum>
-  <w:abstractNum w:abstractNumId="37" w15:restartNumberingAfterBreak="0">
+  <w:abstractNum w:abstractNumId="41" w15:restartNumberingAfterBreak="0">
     <w:nsid w:val="58186006"/>
     <w:multiLevelType w:val="multilevel"/>
     <w:tmpl w:val="2738DEE6"/>
@@ -7489,7 +8495,7 @@
       </w:rPr>
     </w:lvl>
   </w:abstractNum>
-  <w:abstractNum w:abstractNumId="38" w15:restartNumberingAfterBreak="0">
+  <w:abstractNum w:abstractNumId="42" w15:restartNumberingAfterBreak="0">
     <w:nsid w:val="588C4261"/>
     <w:multiLevelType w:val="multilevel"/>
     <w:tmpl w:val="80523AF2"/>
@@ -7638,7 +8644,7 @@
       </w:rPr>
     </w:lvl>
   </w:abstractNum>
-  <w:abstractNum w:abstractNumId="39" w15:restartNumberingAfterBreak="0">
+  <w:abstractNum w:abstractNumId="43" w15:restartNumberingAfterBreak="0">
     <w:nsid w:val="594861F9"/>
     <w:multiLevelType w:val="multilevel"/>
     <w:tmpl w:val="A14C4A74"/>
@@ -7787,7 +8793,93 @@
       </w:rPr>
     </w:lvl>
   </w:abstractNum>
-  <w:abstractNum w:abstractNumId="40" w15:restartNumberingAfterBreak="0">
+  <w:abstractNum w:abstractNumId="44" w15:restartNumberingAfterBreak="0">
+    <w:nsid w:val="5B7604DD"/>
+    <w:multiLevelType w:val="hybridMultilevel"/>
+    <w:tmpl w:val="DA905524"/>
+    <w:lvl w:ilvl="0" w:tplc="0809000F">
+      <w:start w:val="1"/>
+      <w:numFmt w:val="decimal"/>
+      <w:lvlText w:val="%1."/>
+      <w:lvlJc w:val="left"/>
+      <w:pPr>
+        <w:ind w:left="1429" w:hanging="360"/>
+      </w:pPr>
+    </w:lvl>
+    <w:lvl w:ilvl="1" w:tplc="08160019" w:tentative="1">
+      <w:start w:val="1"/>
+      <w:numFmt w:val="lowerLetter"/>
+      <w:lvlText w:val="%2."/>
+      <w:lvlJc w:val="left"/>
+      <w:pPr>
+        <w:ind w:left="2149" w:hanging="360"/>
+      </w:pPr>
+    </w:lvl>
+    <w:lvl w:ilvl="2" w:tplc="0816001B" w:tentative="1">
+      <w:start w:val="1"/>
+      <w:numFmt w:val="lowerRoman"/>
+      <w:lvlText w:val="%3."/>
+      <w:lvlJc w:val="right"/>
+      <w:pPr>
+        <w:ind w:left="2869" w:hanging="180"/>
+      </w:pPr>
+    </w:lvl>
+    <w:lvl w:ilvl="3" w:tplc="0816000F" w:tentative="1">
+      <w:start w:val="1"/>
+      <w:numFmt w:val="decimal"/>
+      <w:lvlText w:val="%4."/>
+      <w:lvlJc w:val="left"/>
+      <w:pPr>
+        <w:ind w:left="3589" w:hanging="360"/>
+      </w:pPr>
+    </w:lvl>
+    <w:lvl w:ilvl="4" w:tplc="08160019" w:tentative="1">
+      <w:start w:val="1"/>
+      <w:numFmt w:val="lowerLetter"/>
+      <w:lvlText w:val="%5."/>
+      <w:lvlJc w:val="left"/>
+      <w:pPr>
+        <w:ind w:left="4309" w:hanging="360"/>
+      </w:pPr>
+    </w:lvl>
+    <w:lvl w:ilvl="5" w:tplc="0816001B" w:tentative="1">
+      <w:start w:val="1"/>
+      <w:numFmt w:val="lowerRoman"/>
+      <w:lvlText w:val="%6."/>
+      <w:lvlJc w:val="right"/>
+      <w:pPr>
+        <w:ind w:left="5029" w:hanging="180"/>
+      </w:pPr>
+    </w:lvl>
+    <w:lvl w:ilvl="6" w:tplc="0816000F" w:tentative="1">
+      <w:start w:val="1"/>
+      <w:numFmt w:val="decimal"/>
+      <w:lvlText w:val="%7."/>
+      <w:lvlJc w:val="left"/>
+      <w:pPr>
+        <w:ind w:left="5749" w:hanging="360"/>
+      </w:pPr>
+    </w:lvl>
+    <w:lvl w:ilvl="7" w:tplc="08160019" w:tentative="1">
+      <w:start w:val="1"/>
+      <w:numFmt w:val="lowerLetter"/>
+      <w:lvlText w:val="%8."/>
+      <w:lvlJc w:val="left"/>
+      <w:pPr>
+        <w:ind w:left="6469" w:hanging="360"/>
+      </w:pPr>
+    </w:lvl>
+    <w:lvl w:ilvl="8" w:tplc="0816001B" w:tentative="1">
+      <w:start w:val="1"/>
+      <w:numFmt w:val="lowerRoman"/>
+      <w:lvlText w:val="%9."/>
+      <w:lvlJc w:val="right"/>
+      <w:pPr>
+        <w:ind w:left="7189" w:hanging="180"/>
+      </w:pPr>
+    </w:lvl>
+  </w:abstractNum>
+  <w:abstractNum w:abstractNumId="45" w15:restartNumberingAfterBreak="0">
     <w:nsid w:val="612B70EA"/>
     <w:multiLevelType w:val="multilevel"/>
     <w:tmpl w:val="2A24FF9C"/>
@@ -7936,7 +9028,7 @@
       </w:rPr>
     </w:lvl>
   </w:abstractNum>
-  <w:abstractNum w:abstractNumId="41" w15:restartNumberingAfterBreak="0">
+  <w:abstractNum w:abstractNumId="46" w15:restartNumberingAfterBreak="0">
     <w:nsid w:val="61E317F6"/>
     <w:multiLevelType w:val="multilevel"/>
     <w:tmpl w:val="FD4CF9C6"/>
@@ -7952,7 +9044,6 @@
     <w:lvl w:ilvl="1">
       <w:start w:val="1"/>
       <w:numFmt w:val="decimal"/>
-      <w:pStyle w:val="Heading2"/>
       <w:lvlText w:val="%1.%2"/>
       <w:lvlJc w:val="left"/>
       <w:pPr>
@@ -8030,7 +9121,7 @@
       </w:pPr>
     </w:lvl>
   </w:abstractNum>
-  <w:abstractNum w:abstractNumId="42" w15:restartNumberingAfterBreak="0">
+  <w:abstractNum w:abstractNumId="47" w15:restartNumberingAfterBreak="0">
     <w:nsid w:val="66FA553B"/>
     <w:multiLevelType w:val="multilevel"/>
     <w:tmpl w:val="EE0E31F2"/>
@@ -8179,7 +9270,7 @@
       </w:rPr>
     </w:lvl>
   </w:abstractNum>
-  <w:abstractNum w:abstractNumId="43" w15:restartNumberingAfterBreak="0">
+  <w:abstractNum w:abstractNumId="48" w15:restartNumberingAfterBreak="0">
     <w:nsid w:val="6A1F7007"/>
     <w:multiLevelType w:val="multilevel"/>
     <w:tmpl w:val="2084EA04"/>
@@ -8292,7 +9383,7 @@
       </w:pPr>
     </w:lvl>
   </w:abstractNum>
-  <w:abstractNum w:abstractNumId="44" w15:restartNumberingAfterBreak="0">
+  <w:abstractNum w:abstractNumId="49" w15:restartNumberingAfterBreak="0">
     <w:nsid w:val="6D8849BF"/>
     <w:multiLevelType w:val="multilevel"/>
     <w:tmpl w:val="F36C37CE"/>
@@ -8441,7 +9532,7 @@
       </w:rPr>
     </w:lvl>
   </w:abstractNum>
-  <w:abstractNum w:abstractNumId="45" w15:restartNumberingAfterBreak="0">
+  <w:abstractNum w:abstractNumId="50" w15:restartNumberingAfterBreak="0">
     <w:nsid w:val="709855DE"/>
     <w:multiLevelType w:val="hybridMultilevel"/>
     <w:tmpl w:val="B0F05D54"/>
@@ -8554,7 +9645,7 @@
       </w:rPr>
     </w:lvl>
   </w:abstractNum>
-  <w:abstractNum w:abstractNumId="46" w15:restartNumberingAfterBreak="0">
+  <w:abstractNum w:abstractNumId="51" w15:restartNumberingAfterBreak="0">
     <w:nsid w:val="7224181C"/>
     <w:multiLevelType w:val="multilevel"/>
     <w:tmpl w:val="5CD6D5DE"/>
@@ -8703,7 +9794,7 @@
       </w:rPr>
     </w:lvl>
   </w:abstractNum>
-  <w:abstractNum w:abstractNumId="47" w15:restartNumberingAfterBreak="0">
+  <w:abstractNum w:abstractNumId="52" w15:restartNumberingAfterBreak="0">
     <w:nsid w:val="726312A9"/>
     <w:multiLevelType w:val="multilevel"/>
     <w:tmpl w:val="485AF50E"/>
@@ -8852,7 +9943,7 @@
       </w:rPr>
     </w:lvl>
   </w:abstractNum>
-  <w:abstractNum w:abstractNumId="48" w15:restartNumberingAfterBreak="0">
+  <w:abstractNum w:abstractNumId="53" w15:restartNumberingAfterBreak="0">
     <w:nsid w:val="79B03702"/>
     <w:multiLevelType w:val="hybridMultilevel"/>
     <w:tmpl w:val="28C20EC4"/>
@@ -8965,7 +10056,7 @@
       </w:rPr>
     </w:lvl>
   </w:abstractNum>
-  <w:abstractNum w:abstractNumId="49" w15:restartNumberingAfterBreak="0">
+  <w:abstractNum w:abstractNumId="54" w15:restartNumberingAfterBreak="0">
     <w:nsid w:val="7B3B612D"/>
     <w:multiLevelType w:val="hybridMultilevel"/>
     <w:tmpl w:val="E25A58C4"/>
@@ -9078,7 +10169,7 @@
       </w:rPr>
     </w:lvl>
   </w:abstractNum>
-  <w:abstractNum w:abstractNumId="50" w15:restartNumberingAfterBreak="0">
+  <w:abstractNum w:abstractNumId="55" w15:restartNumberingAfterBreak="0">
     <w:nsid w:val="7C2C7228"/>
     <w:multiLevelType w:val="multilevel"/>
     <w:tmpl w:val="8D2E8D2A"/>
@@ -9227,7 +10318,7 @@
       </w:rPr>
     </w:lvl>
   </w:abstractNum>
-  <w:abstractNum w:abstractNumId="51" w15:restartNumberingAfterBreak="0">
+  <w:abstractNum w:abstractNumId="56" w15:restartNumberingAfterBreak="0">
     <w:nsid w:val="7E3E5D54"/>
     <w:multiLevelType w:val="multilevel"/>
     <w:tmpl w:val="6B9CBE50"/>
@@ -9376,7 +10467,7 @@
       </w:rPr>
     </w:lvl>
   </w:abstractNum>
-  <w:abstractNum w:abstractNumId="52" w15:restartNumberingAfterBreak="0">
+  <w:abstractNum w:abstractNumId="57" w15:restartNumberingAfterBreak="0">
     <w:nsid w:val="7ECC2438"/>
     <w:multiLevelType w:val="multilevel"/>
     <w:tmpl w:val="75C80AC2"/>
@@ -9526,166 +10617,181 @@
     </w:lvl>
   </w:abstractNum>
   <w:num w:numId="1" w16cid:durableId="1398439171">
-    <w:abstractNumId w:val="25"/>
+    <w:abstractNumId w:val="28"/>
   </w:num>
   <w:num w:numId="2" w16cid:durableId="1041788025">
-    <w:abstractNumId w:val="9"/>
+    <w:abstractNumId w:val="10"/>
   </w:num>
   <w:num w:numId="3" w16cid:durableId="1753315298">
     <w:abstractNumId w:val="2"/>
   </w:num>
   <w:num w:numId="4" w16cid:durableId="551620600">
-    <w:abstractNumId w:val="41"/>
+    <w:abstractNumId w:val="46"/>
   </w:num>
   <w:num w:numId="5" w16cid:durableId="1140612909">
-    <w:abstractNumId w:val="11"/>
+    <w:abstractNumId w:val="12"/>
   </w:num>
   <w:num w:numId="6" w16cid:durableId="1996838657">
+    <w:abstractNumId w:val="35"/>
+  </w:num>
+  <w:num w:numId="7" w16cid:durableId="810363900">
     <w:abstractNumId w:val="32"/>
   </w:num>
-  <w:num w:numId="7" w16cid:durableId="810363900">
-    <w:abstractNumId w:val="29"/>
-  </w:num>
   <w:num w:numId="8" w16cid:durableId="2003730184">
-    <w:abstractNumId w:val="35"/>
+    <w:abstractNumId w:val="39"/>
   </w:num>
   <w:num w:numId="9" w16cid:durableId="60062417">
-    <w:abstractNumId w:val="23"/>
+    <w:abstractNumId w:val="26"/>
   </w:num>
   <w:num w:numId="10" w16cid:durableId="503130489">
-    <w:abstractNumId w:val="24"/>
+    <w:abstractNumId w:val="27"/>
   </w:num>
   <w:num w:numId="11" w16cid:durableId="505242645">
-    <w:abstractNumId w:val="44"/>
+    <w:abstractNumId w:val="49"/>
   </w:num>
   <w:num w:numId="12" w16cid:durableId="1456875368">
     <w:abstractNumId w:val="3"/>
   </w:num>
   <w:num w:numId="13" w16cid:durableId="569854292">
-    <w:abstractNumId w:val="43"/>
+    <w:abstractNumId w:val="48"/>
   </w:num>
   <w:num w:numId="14" w16cid:durableId="1119952901">
-    <w:abstractNumId w:val="27"/>
+    <w:abstractNumId w:val="30"/>
   </w:num>
   <w:num w:numId="15" w16cid:durableId="284123734">
-    <w:abstractNumId w:val="50"/>
+    <w:abstractNumId w:val="55"/>
   </w:num>
   <w:num w:numId="16" w16cid:durableId="820848151">
-    <w:abstractNumId w:val="49"/>
+    <w:abstractNumId w:val="54"/>
   </w:num>
   <w:num w:numId="17" w16cid:durableId="891691161">
-    <w:abstractNumId w:val="42"/>
+    <w:abstractNumId w:val="47"/>
   </w:num>
   <w:num w:numId="18" w16cid:durableId="1328677237">
-    <w:abstractNumId w:val="40"/>
+    <w:abstractNumId w:val="45"/>
   </w:num>
   <w:num w:numId="19" w16cid:durableId="1509905331">
-    <w:abstractNumId w:val="26"/>
+    <w:abstractNumId w:val="29"/>
   </w:num>
   <w:num w:numId="20" w16cid:durableId="1832745523">
-    <w:abstractNumId w:val="10"/>
+    <w:abstractNumId w:val="11"/>
   </w:num>
   <w:num w:numId="21" w16cid:durableId="1327127273">
-    <w:abstractNumId w:val="15"/>
+    <w:abstractNumId w:val="17"/>
   </w:num>
   <w:num w:numId="22" w16cid:durableId="2096630572">
     <w:abstractNumId w:val="0"/>
   </w:num>
   <w:num w:numId="23" w16cid:durableId="1827240230">
-    <w:abstractNumId w:val="39"/>
+    <w:abstractNumId w:val="43"/>
   </w:num>
   <w:num w:numId="24" w16cid:durableId="1640844490">
-    <w:abstractNumId w:val="47"/>
+    <w:abstractNumId w:val="52"/>
   </w:num>
   <w:num w:numId="25" w16cid:durableId="1302687286">
     <w:abstractNumId w:val="4"/>
   </w:num>
   <w:num w:numId="26" w16cid:durableId="1102529797">
-    <w:abstractNumId w:val="22"/>
+    <w:abstractNumId w:val="25"/>
   </w:num>
   <w:num w:numId="27" w16cid:durableId="340007757">
-    <w:abstractNumId w:val="46"/>
+    <w:abstractNumId w:val="51"/>
   </w:num>
   <w:num w:numId="28" w16cid:durableId="669216210">
-    <w:abstractNumId w:val="31"/>
+    <w:abstractNumId w:val="34"/>
   </w:num>
   <w:num w:numId="29" w16cid:durableId="1852791182">
-    <w:abstractNumId w:val="38"/>
+    <w:abstractNumId w:val="42"/>
   </w:num>
   <w:num w:numId="30" w16cid:durableId="969937139">
-    <w:abstractNumId w:val="51"/>
+    <w:abstractNumId w:val="56"/>
   </w:num>
   <w:num w:numId="31" w16cid:durableId="2138141958">
-    <w:abstractNumId w:val="12"/>
+    <w:abstractNumId w:val="13"/>
   </w:num>
   <w:num w:numId="32" w16cid:durableId="1749837974">
-    <w:abstractNumId w:val="37"/>
+    <w:abstractNumId w:val="41"/>
   </w:num>
   <w:num w:numId="33" w16cid:durableId="516968855">
     <w:abstractNumId w:val="5"/>
   </w:num>
   <w:num w:numId="34" w16cid:durableId="1058281716">
-    <w:abstractNumId w:val="20"/>
+    <w:abstractNumId w:val="22"/>
   </w:num>
   <w:num w:numId="35" w16cid:durableId="90861513">
-    <w:abstractNumId w:val="19"/>
+    <w:abstractNumId w:val="21"/>
   </w:num>
   <w:num w:numId="36" w16cid:durableId="1289552606">
-    <w:abstractNumId w:val="8"/>
+    <w:abstractNumId w:val="9"/>
   </w:num>
   <w:num w:numId="37" w16cid:durableId="1591432124">
-    <w:abstractNumId w:val="28"/>
+    <w:abstractNumId w:val="31"/>
   </w:num>
   <w:num w:numId="38" w16cid:durableId="1823615962">
     <w:abstractNumId w:val="1"/>
   </w:num>
   <w:num w:numId="39" w16cid:durableId="481241534">
-    <w:abstractNumId w:val="52"/>
+    <w:abstractNumId w:val="57"/>
   </w:num>
   <w:num w:numId="40" w16cid:durableId="1482382460">
+    <w:abstractNumId w:val="36"/>
+  </w:num>
+  <w:num w:numId="41" w16cid:durableId="463696203">
+    <w:abstractNumId w:val="20"/>
+  </w:num>
+  <w:num w:numId="42" w16cid:durableId="983003142">
+    <w:abstractNumId w:val="40"/>
+  </w:num>
+  <w:num w:numId="43" w16cid:durableId="1188636053">
+    <w:abstractNumId w:val="53"/>
+  </w:num>
+  <w:num w:numId="44" w16cid:durableId="1639801461">
+    <w:abstractNumId w:val="50"/>
+  </w:num>
+  <w:num w:numId="45" w16cid:durableId="709913570">
+    <w:abstractNumId w:val="46"/>
+  </w:num>
+  <w:num w:numId="46" w16cid:durableId="1646470330">
+    <w:abstractNumId w:val="16"/>
+  </w:num>
+  <w:num w:numId="47" w16cid:durableId="1731270167">
+    <w:abstractNumId w:val="23"/>
+  </w:num>
+  <w:num w:numId="48" w16cid:durableId="1700010235">
+    <w:abstractNumId w:val="15"/>
+  </w:num>
+  <w:num w:numId="49" w16cid:durableId="1512572341">
+    <w:abstractNumId w:val="19"/>
+  </w:num>
+  <w:num w:numId="50" w16cid:durableId="1958632385">
+    <w:abstractNumId w:val="37"/>
+  </w:num>
+  <w:num w:numId="51" w16cid:durableId="1913152840">
     <w:abstractNumId w:val="33"/>
   </w:num>
-  <w:num w:numId="41" w16cid:durableId="463696203">
+  <w:num w:numId="52" w16cid:durableId="257560984">
     <w:abstractNumId w:val="18"/>
-  </w:num>
-  <w:num w:numId="42" w16cid:durableId="983003142">
-    <w:abstractNumId w:val="36"/>
-  </w:num>
-  <w:num w:numId="43" w16cid:durableId="1188636053">
-    <w:abstractNumId w:val="48"/>
-  </w:num>
-  <w:num w:numId="44" w16cid:durableId="1639801461">
-    <w:abstractNumId w:val="45"/>
-  </w:num>
-  <w:num w:numId="45" w16cid:durableId="709913570">
-    <w:abstractNumId w:val="41"/>
-  </w:num>
-  <w:num w:numId="46" w16cid:durableId="1646470330">
-    <w:abstractNumId w:val="14"/>
-  </w:num>
-  <w:num w:numId="47" w16cid:durableId="1731270167">
-    <w:abstractNumId w:val="21"/>
-  </w:num>
-  <w:num w:numId="48" w16cid:durableId="1700010235">
-    <w:abstractNumId w:val="13"/>
-  </w:num>
-  <w:num w:numId="49" w16cid:durableId="1512572341">
-    <w:abstractNumId w:val="17"/>
-  </w:num>
-  <w:num w:numId="50" w16cid:durableId="1958632385">
-    <w:abstractNumId w:val="34"/>
-  </w:num>
-  <w:num w:numId="51" w16cid:durableId="1913152840">
-    <w:abstractNumId w:val="30"/>
-  </w:num>
-  <w:num w:numId="52" w16cid:durableId="257560984">
-    <w:abstractNumId w:val="16"/>
   </w:num>
   <w:num w:numId="53" w16cid:durableId="1832327880">
     <w:abstractNumId w:val="6"/>
   </w:num>
   <w:num w:numId="54" w16cid:durableId="944187865">
+    <w:abstractNumId w:val="8"/>
+  </w:num>
+  <w:num w:numId="55" w16cid:durableId="2143301807">
+    <w:abstractNumId w:val="38"/>
+  </w:num>
+  <w:num w:numId="56" w16cid:durableId="1855149174">
+    <w:abstractNumId w:val="14"/>
+  </w:num>
+  <w:num w:numId="57" w16cid:durableId="1927304433">
+    <w:abstractNumId w:val="44"/>
+  </w:num>
+  <w:num w:numId="58" w16cid:durableId="1546212991">
     <w:abstractNumId w:val="7"/>
+  </w:num>
+  <w:num w:numId="59" w16cid:durableId="1265532600">
+    <w:abstractNumId w:val="24"/>
   </w:num>
   <w:numIdMacAtCleanup w:val="4"/>
 </w:numbering>
@@ -10090,7 +11196,7 @@
     <w:next w:val="Normal"/>
     <w:link w:val="Heading1Char"/>
     <w:qFormat/>
-    <w:rsid w:val="00A54D57"/>
+    <w:rsid w:val="00402AD1"/>
     <w:pPr>
       <w:keepNext/>
       <w:outlineLvl w:val="0"/>
@@ -10109,15 +11215,10 @@
     <w:basedOn w:val="Normal"/>
     <w:next w:val="Normal"/>
     <w:qFormat/>
-    <w:rsid w:val="00A527E8"/>
+    <w:rsid w:val="00402AD1"/>
     <w:pPr>
       <w:keepNext/>
-      <w:numPr>
-        <w:ilvl w:val="1"/>
-        <w:numId w:val="4"/>
-      </w:numPr>
       <w:spacing w:before="60" w:after="60"/>
-      <w:ind w:left="0" w:firstLine="578"/>
       <w:outlineLvl w:val="1"/>
     </w:pPr>
     <w:rPr>
@@ -10165,7 +11266,6 @@
         <w:ilvl w:val="3"/>
         <w:numId w:val="4"/>
       </w:numPr>
-      <w:ind w:left="864"/>
       <w:outlineLvl w:val="3"/>
     </w:pPr>
     <w:rPr>
@@ -10283,7 +11383,6 @@
   <w:style w:type="character" w:default="1" w:styleId="DefaultParagraphFont">
     <w:name w:val="Default Paragraph Font"/>
     <w:uiPriority w:val="1"/>
-    <w:semiHidden/>
     <w:unhideWhenUsed/>
   </w:style>
   <w:style w:type="table" w:default="1" w:styleId="TableNormal">

</xml_diff>

<commit_message>
Last Chart on Word
</commit_message>
<xml_diff>
--- a/Walmart Project Documentation.docx
+++ b/Walmart Project Documentation.docx
@@ -1301,7 +1301,7 @@
           <w:lang w:val="en-GB"/>
         </w:rPr>
         <w:drawing>
-          <wp:anchor distT="0" distB="0" distL="114300" distR="114300" simplePos="0" relativeHeight="251668480" behindDoc="0" locked="0" layoutInCell="1" allowOverlap="1" wp14:anchorId="47067E3D" wp14:editId="1FE62AC8">
+          <wp:anchor distT="0" distB="0" distL="114300" distR="114300" simplePos="0" relativeHeight="251668480" behindDoc="0" locked="0" layoutInCell="1" allowOverlap="1" wp14:anchorId="47067E3D" wp14:editId="03041C72">
             <wp:simplePos x="0" y="0"/>
             <wp:positionH relativeFrom="column">
               <wp:posOffset>172085</wp:posOffset>
@@ -1629,169 +1629,6 @@
           <w:lang w:val="en-GB"/>
         </w:rPr>
       </w:pPr>
-      <w:r>
-        <w:rPr>
-          <w:noProof/>
-          <w:lang w:val="en-GB"/>
-        </w:rPr>
-        <w:lastRenderedPageBreak/>
-        <mc:AlternateContent>
-          <mc:Choice Requires="wps">
-            <w:drawing>
-              <wp:anchor distT="0" distB="0" distL="114300" distR="114300" simplePos="0" relativeHeight="251679744" behindDoc="0" locked="0" layoutInCell="1" allowOverlap="1" wp14:anchorId="2675791E" wp14:editId="7DC92E03">
-                <wp:simplePos x="0" y="0"/>
-                <wp:positionH relativeFrom="column">
-                  <wp:posOffset>4171633</wp:posOffset>
-                </wp:positionH>
-                <wp:positionV relativeFrom="paragraph">
-                  <wp:posOffset>43180</wp:posOffset>
-                </wp:positionV>
-                <wp:extent cx="744437" cy="2952750"/>
-                <wp:effectExtent l="0" t="0" r="17780" b="19050"/>
-                <wp:wrapNone/>
-                <wp:docPr id="1800838383" name="Oval 2"/>
-                <wp:cNvGraphicFramePr/>
-                <a:graphic xmlns:a="http://schemas.openxmlformats.org/drawingml/2006/main">
-                  <a:graphicData uri="http://schemas.microsoft.com/office/word/2010/wordprocessingShape">
-                    <wps:wsp>
-                      <wps:cNvSpPr/>
-                      <wps:spPr>
-                        <a:xfrm>
-                          <a:off x="0" y="0"/>
-                          <a:ext cx="744437" cy="2952750"/>
-                        </a:xfrm>
-                        <a:prstGeom prst="ellipse">
-                          <a:avLst/>
-                        </a:prstGeom>
-                        <a:noFill/>
-                        <a:ln w="9525">
-                          <a:solidFill>
-                            <a:srgbClr val="EE0000"/>
-                          </a:solidFill>
-                        </a:ln>
-                      </wps:spPr>
-                      <wps:style>
-                        <a:lnRef idx="2">
-                          <a:schemeClr val="accent1">
-                            <a:shade val="15000"/>
-                          </a:schemeClr>
-                        </a:lnRef>
-                        <a:fillRef idx="1">
-                          <a:schemeClr val="accent1"/>
-                        </a:fillRef>
-                        <a:effectRef idx="0">
-                          <a:schemeClr val="accent1"/>
-                        </a:effectRef>
-                        <a:fontRef idx="minor">
-                          <a:schemeClr val="lt1"/>
-                        </a:fontRef>
-                      </wps:style>
-                      <wps:bodyPr rot="0" spcFirstLastPara="0" vertOverflow="overflow" horzOverflow="overflow" vert="horz" wrap="square" lIns="91440" tIns="45720" rIns="91440" bIns="45720" numCol="1" spcCol="0" rtlCol="0" fromWordArt="0" anchor="ctr" anchorCtr="0" forceAA="0" compatLnSpc="1">
-                        <a:prstTxWarp prst="textNoShape">
-                          <a:avLst/>
-                        </a:prstTxWarp>
-                        <a:noAutofit/>
-                      </wps:bodyPr>
-                    </wps:wsp>
-                  </a:graphicData>
-                </a:graphic>
-                <wp14:sizeRelH relativeFrom="margin">
-                  <wp14:pctWidth>0</wp14:pctWidth>
-                </wp14:sizeRelH>
-                <wp14:sizeRelV relativeFrom="margin">
-                  <wp14:pctHeight>0</wp14:pctHeight>
-                </wp14:sizeRelV>
-              </wp:anchor>
-            </w:drawing>
-          </mc:Choice>
-          <mc:Fallback>
-            <w:pict>
-              <v:oval w14:anchorId="13DAA443" id="Oval 2" o:spid="_x0000_s1026" style="position:absolute;margin-left:328.5pt;margin-top:3.4pt;width:58.6pt;height:232.5pt;z-index:251679744;visibility:visible;mso-wrap-style:square;mso-width-percent:0;mso-height-percent:0;mso-wrap-distance-left:9pt;mso-wrap-distance-top:0;mso-wrap-distance-right:9pt;mso-wrap-distance-bottom:0;mso-position-horizontal:absolute;mso-position-horizontal-relative:text;mso-position-vertical:absolute;mso-position-vertical-relative:text;mso-width-percent:0;mso-height-percent:0;mso-width-relative:margin;mso-height-relative:margin;v-text-anchor:middle" o:gfxdata="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" filled="f" strokecolor="#e00"/>
-            </w:pict>
-          </mc:Fallback>
-        </mc:AlternateContent>
-      </w:r>
-      <w:r>
-        <w:rPr>
-          <w:noProof/>
-          <w:lang w:val="en-GB"/>
-        </w:rPr>
-        <mc:AlternateContent>
-          <mc:Choice Requires="wps">
-            <w:drawing>
-              <wp:anchor distT="0" distB="0" distL="114300" distR="114300" simplePos="0" relativeHeight="251677696" behindDoc="0" locked="0" layoutInCell="1" allowOverlap="1" wp14:anchorId="1588710C" wp14:editId="55BCD44A">
-                <wp:simplePos x="0" y="0"/>
-                <wp:positionH relativeFrom="column">
-                  <wp:posOffset>2033270</wp:posOffset>
-                </wp:positionH>
-                <wp:positionV relativeFrom="paragraph">
-                  <wp:posOffset>224154</wp:posOffset>
-                </wp:positionV>
-                <wp:extent cx="744437" cy="2807653"/>
-                <wp:effectExtent l="0" t="0" r="17780" b="12065"/>
-                <wp:wrapNone/>
-                <wp:docPr id="1215224901" name="Oval 2"/>
-                <wp:cNvGraphicFramePr/>
-                <a:graphic xmlns:a="http://schemas.openxmlformats.org/drawingml/2006/main">
-                  <a:graphicData uri="http://schemas.microsoft.com/office/word/2010/wordprocessingShape">
-                    <wps:wsp>
-                      <wps:cNvSpPr/>
-                      <wps:spPr>
-                        <a:xfrm>
-                          <a:off x="0" y="0"/>
-                          <a:ext cx="744437" cy="2807653"/>
-                        </a:xfrm>
-                        <a:prstGeom prst="ellipse">
-                          <a:avLst/>
-                        </a:prstGeom>
-                        <a:noFill/>
-                        <a:ln w="9525">
-                          <a:solidFill>
-                            <a:srgbClr val="EE0000"/>
-                          </a:solidFill>
-                        </a:ln>
-                      </wps:spPr>
-                      <wps:style>
-                        <a:lnRef idx="2">
-                          <a:schemeClr val="accent1">
-                            <a:shade val="15000"/>
-                          </a:schemeClr>
-                        </a:lnRef>
-                        <a:fillRef idx="1">
-                          <a:schemeClr val="accent1"/>
-                        </a:fillRef>
-                        <a:effectRef idx="0">
-                          <a:schemeClr val="accent1"/>
-                        </a:effectRef>
-                        <a:fontRef idx="minor">
-                          <a:schemeClr val="lt1"/>
-                        </a:fontRef>
-                      </wps:style>
-                      <wps:bodyPr rot="0" spcFirstLastPara="0" vertOverflow="overflow" horzOverflow="overflow" vert="horz" wrap="square" lIns="91440" tIns="45720" rIns="91440" bIns="45720" numCol="1" spcCol="0" rtlCol="0" fromWordArt="0" anchor="ctr" anchorCtr="0" forceAA="0" compatLnSpc="1">
-                        <a:prstTxWarp prst="textNoShape">
-                          <a:avLst/>
-                        </a:prstTxWarp>
-                        <a:noAutofit/>
-                      </wps:bodyPr>
-                    </wps:wsp>
-                  </a:graphicData>
-                </a:graphic>
-                <wp14:sizeRelH relativeFrom="margin">
-                  <wp14:pctWidth>0</wp14:pctWidth>
-                </wp14:sizeRelH>
-                <wp14:sizeRelV relativeFrom="margin">
-                  <wp14:pctHeight>0</wp14:pctHeight>
-                </wp14:sizeRelV>
-              </wp:anchor>
-            </w:drawing>
-          </mc:Choice>
-          <mc:Fallback>
-            <w:pict>
-              <v:oval w14:anchorId="47646BC0" id="Oval 2" o:spid="_x0000_s1026" style="position:absolute;margin-left:160.1pt;margin-top:17.65pt;width:58.6pt;height:221.1pt;z-index:251677696;visibility:visible;mso-wrap-style:square;mso-width-percent:0;mso-height-percent:0;mso-wrap-distance-left:9pt;mso-wrap-distance-top:0;mso-wrap-distance-right:9pt;mso-wrap-distance-bottom:0;mso-position-horizontal:absolute;mso-position-horizontal-relative:text;mso-position-vertical:absolute;mso-position-vertical-relative:text;mso-width-percent:0;mso-height-percent:0;mso-width-relative:margin;mso-height-relative:margin;v-text-anchor:middle" o:gfxdata="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" filled="f" strokecolor="#e00"/>
-            </w:pict>
-          </mc:Fallback>
-        </mc:AlternateContent>
-      </w:r>
     </w:p>
     <w:p>
       <w:pPr>
@@ -2829,6 +2666,35 @@
     </w:p>
     <w:p>
       <w:pPr>
+        <w:pStyle w:val="Caption"/>
+        <w:rPr>
+          <w:lang w:val="en-GB"/>
+        </w:rPr>
+      </w:pPr>
+      <w:r>
+        <w:rPr>
+          <w:b/>
+          <w:bCs w:val="0"/>
+          <w:lang w:val="en-GB"/>
+        </w:rPr>
+        <w:lastRenderedPageBreak/>
+        <w:t xml:space="preserve">Recommendation 1: </w:t>
+      </w:r>
+      <w:r>
+        <w:rPr>
+          <w:lang w:val="en-GB"/>
+        </w:rPr>
+        <w:t>The company should take care more on the previous 3 regions</w:t>
+      </w:r>
+      <w:r>
+        <w:rPr>
+          <w:lang w:val="en-GB"/>
+        </w:rPr>
+        <w:t>, knowing that they represent 49.66% of the total loss.</w:t>
+      </w:r>
+    </w:p>
+    <w:p>
+      <w:pPr>
         <w:pStyle w:val="Heading2"/>
         <w:ind w:firstLine="708"/>
         <w:rPr>
@@ -2839,7 +2705,6 @@
         <w:rPr>
           <w:lang w:val="en-GB"/>
         </w:rPr>
-        <w:lastRenderedPageBreak/>
         <w:t>3.2</w:t>
       </w:r>
       <w:r>
@@ -2895,6 +2760,12 @@
           <w:lang w:val="en-GB"/>
         </w:rPr>
         <w:t>, where we could analyse the percentage of loss incidence.</w:t>
+      </w:r>
+      <w:r>
+        <w:rPr>
+          <w:lang w:val="en-GB"/>
+        </w:rPr>
+        <w:t xml:space="preserve"> The higher the percentage, the higher the chance of being a fraudulent driver.</w:t>
       </w:r>
     </w:p>
     <w:p>
@@ -3026,7 +2897,19 @@
         <w:rPr>
           <w:lang w:val="en-GB"/>
         </w:rPr>
-        <w:t>correlations between the two variables, but one interesting thing could be seen. Most of the cases happened with less than 150$ of loss. A second chart was built to analyse this section better:</w:t>
+        <w:t xml:space="preserve">correlations between the two variables, but one interesting thing could be seen. Most of the cases happened with less than </w:t>
+      </w:r>
+      <w:r>
+        <w:rPr>
+          <w:lang w:val="en-GB"/>
+        </w:rPr>
+        <w:t>60</w:t>
+      </w:r>
+      <w:r>
+        <w:rPr>
+          <w:lang w:val="en-GB"/>
+        </w:rPr>
+        <w:t>$ of loss. A second chart was built to analyse this section better:</w:t>
       </w:r>
     </w:p>
     <w:p>
@@ -3130,29 +3013,598 @@
     </w:p>
     <w:p>
       <w:pPr>
-        <w:rPr>
-          <w:lang w:val="en-GB"/>
-        </w:rPr>
-      </w:pPr>
+        <w:pStyle w:val="Caption"/>
+        <w:rPr>
+          <w:lang w:val="en-GB"/>
+        </w:rPr>
+      </w:pPr>
+      <w:r>
+        <w:rPr>
+          <w:b/>
+          <w:bCs w:val="0"/>
+          <w:lang w:val="en-GB"/>
+        </w:rPr>
+        <w:t xml:space="preserve">Recommendation </w:t>
+      </w:r>
+      <w:r>
+        <w:rPr>
+          <w:b/>
+          <w:bCs w:val="0"/>
+          <w:lang w:val="en-GB"/>
+        </w:rPr>
+        <w:t>2</w:t>
+      </w:r>
+      <w:r>
+        <w:rPr>
+          <w:b/>
+          <w:bCs w:val="0"/>
+          <w:lang w:val="en-GB"/>
+        </w:rPr>
+        <w:t>:</w:t>
+      </w:r>
+      <w:r>
+        <w:rPr>
+          <w:b/>
+          <w:bCs w:val="0"/>
+          <w:lang w:val="en-GB"/>
+        </w:rPr>
+        <w:t xml:space="preserve"> </w:t>
+      </w:r>
+      <w:r>
+        <w:rPr>
+          <w:lang w:val="en-GB"/>
+        </w:rPr>
+        <w:t>The company should not focus on trying to minimize losses on consistent but less valuable orders, instead it should focus on occasional big losses. An analysis performed later will demonstrate the most vital products that causes those major losses.</w:t>
+      </w:r>
     </w:p>
     <w:p>
       <w:pPr>
-        <w:pStyle w:val="Caption"/>
-        <w:rPr>
-          <w:lang w:val="en-GB"/>
-        </w:rPr>
-      </w:pPr>
+        <w:pStyle w:val="Heading2"/>
+        <w:ind w:firstLine="708"/>
+        <w:rPr>
+          <w:lang w:val="en-GB"/>
+        </w:rPr>
+      </w:pPr>
+      <w:r>
+        <w:rPr>
+          <w:lang w:val="en-GB"/>
+        </w:rPr>
+        <w:t>3.3 Total lost per hours of the day</w:t>
+      </w:r>
     </w:p>
     <w:p>
       <w:pPr>
+        <w:pStyle w:val="Caption"/>
+        <w:rPr>
+          <w:lang w:val="en-GB"/>
+        </w:rPr>
+      </w:pPr>
+      <w:r>
+        <w:rPr>
+          <w:lang w:val="en-GB"/>
+        </w:rPr>
+        <w:t xml:space="preserve">This analysis was made to understand better the behaviour of losses during the hours of the day. The chart build was the following one: </w:t>
+      </w:r>
+    </w:p>
+    <w:p>
+      <w:pPr>
+        <w:rPr>
+          <w:lang w:val="en-GB"/>
+        </w:rPr>
+      </w:pPr>
+      <w:r>
+        <w:rPr>
+          <w:noProof/>
+          <w:lang w:val="en-GB"/>
+        </w:rPr>
+        <w:lastRenderedPageBreak/>
+        <w:drawing>
+          <wp:inline distT="0" distB="0" distL="0" distR="0" wp14:anchorId="6AD9D7BF" wp14:editId="119C7160">
+            <wp:extent cx="5759450" cy="2858135"/>
+            <wp:effectExtent l="0" t="0" r="0" b="0"/>
+            <wp:docPr id="1704657668" name="Picture 7" descr="A graph showing a line of sales&#10;&#10;AI-generated content may be incorrect."/>
+            <wp:cNvGraphicFramePr>
+              <a:graphicFrameLocks xmlns:a="http://schemas.openxmlformats.org/drawingml/2006/main" noChangeAspect="1"/>
+            </wp:cNvGraphicFramePr>
+            <a:graphic xmlns:a="http://schemas.openxmlformats.org/drawingml/2006/main">
+              <a:graphicData uri="http://schemas.openxmlformats.org/drawingml/2006/picture">
+                <pic:pic xmlns:pic="http://schemas.openxmlformats.org/drawingml/2006/picture">
+                  <pic:nvPicPr>
+                    <pic:cNvPr id="1704657668" name="Picture 7" descr="A graph showing a line of sales&#10;&#10;AI-generated content may be incorrect."/>
+                    <pic:cNvPicPr/>
+                  </pic:nvPicPr>
+                  <pic:blipFill>
+                    <a:blip r:embed="rId19">
+                      <a:extLst>
+                        <a:ext uri="{28A0092B-C50C-407E-A947-70E740481C1C}">
+                          <a14:useLocalDpi xmlns:a14="http://schemas.microsoft.com/office/drawing/2010/main" val="0"/>
+                        </a:ext>
+                      </a:extLst>
+                    </a:blip>
+                    <a:stretch>
+                      <a:fillRect/>
+                    </a:stretch>
+                  </pic:blipFill>
+                  <pic:spPr>
+                    <a:xfrm>
+                      <a:off x="0" y="0"/>
+                      <a:ext cx="5759450" cy="2858135"/>
+                    </a:xfrm>
+                    <a:prstGeom prst="rect">
+                      <a:avLst/>
+                    </a:prstGeom>
+                  </pic:spPr>
+                </pic:pic>
+              </a:graphicData>
+            </a:graphic>
+          </wp:inline>
+        </w:drawing>
+      </w:r>
+    </w:p>
+    <w:p>
+      <w:pPr>
+        <w:rPr>
+          <w:lang w:val="en-GB"/>
+        </w:rPr>
+      </w:pPr>
+    </w:p>
+    <w:p>
+      <w:pPr>
+        <w:pStyle w:val="Caption"/>
+        <w:rPr>
+          <w:lang w:val="en-GB"/>
+        </w:rPr>
+      </w:pPr>
+      <w:r>
+        <w:rPr>
+          <w:lang w:val="en-GB"/>
+        </w:rPr>
+        <w:t>With this chart we could analyse that 41.92% (</w:t>
+      </w:r>
+      <w:r>
+        <w:rPr>
+          <w:lang w:val="en-GB"/>
+        </w:rPr>
+        <w:t>62,456.79</w:t>
+      </w:r>
+      <w:r>
+        <w:rPr>
+          <w:lang w:val="en-GB"/>
+        </w:rPr>
+        <w:t>$) of our total loss comes from the interval of 00:00 - 08:00, representing 33.33% of the day.</w:t>
+      </w:r>
+    </w:p>
+    <w:p>
+      <w:pPr>
+        <w:pStyle w:val="Caption"/>
+        <w:rPr>
+          <w:lang w:val="en-GB"/>
+        </w:rPr>
+      </w:pPr>
+      <w:r>
+        <w:rPr>
+          <w:b/>
+          <w:bCs w:val="0"/>
+          <w:lang w:val="en-GB"/>
+        </w:rPr>
+        <w:t xml:space="preserve">Recommendation </w:t>
+      </w:r>
+      <w:r>
+        <w:rPr>
+          <w:b/>
+          <w:bCs w:val="0"/>
+          <w:lang w:val="en-GB"/>
+        </w:rPr>
+        <w:t>3</w:t>
+      </w:r>
+      <w:r>
+        <w:rPr>
+          <w:b/>
+          <w:bCs w:val="0"/>
+          <w:lang w:val="en-GB"/>
+        </w:rPr>
+        <w:t>:</w:t>
+      </w:r>
+      <w:r>
+        <w:rPr>
+          <w:b/>
+          <w:bCs w:val="0"/>
+          <w:lang w:val="en-GB"/>
+        </w:rPr>
+        <w:t xml:space="preserve"> </w:t>
+      </w:r>
+      <w:r>
+        <w:rPr>
+          <w:lang w:val="en-GB"/>
+        </w:rPr>
+        <w:t>The company should focus on deliveries made in the early morning hours</w:t>
+      </w:r>
+      <w:r>
+        <w:rPr>
+          <w:lang w:val="en-GB"/>
+        </w:rPr>
+        <w:t xml:space="preserve"> (before 8AM)</w:t>
+      </w:r>
+      <w:r>
+        <w:rPr>
+          <w:lang w:val="en-GB"/>
+        </w:rPr>
+        <w:t>, knowing they represent almost 42% of our total losses.</w:t>
+      </w:r>
+    </w:p>
+    <w:p>
+      <w:pPr>
+        <w:pStyle w:val="Heading2"/>
+        <w:rPr>
+          <w:lang w:val="en-GB"/>
+        </w:rPr>
+      </w:pPr>
+      <w:r>
+        <w:rPr>
+          <w:lang w:val="en-GB"/>
+        </w:rPr>
+        <w:tab/>
+        <w:t>3.4 Total lost per product category</w:t>
+      </w:r>
+    </w:p>
+    <w:p>
+      <w:pPr>
+        <w:pStyle w:val="Caption"/>
+        <w:rPr>
+          <w:lang w:val="en-GB"/>
+        </w:rPr>
+      </w:pPr>
+      <w:r>
+        <w:rPr>
+          <w:lang w:val="en-GB"/>
+        </w:rPr>
+        <w:t xml:space="preserve">The last chart presented to </w:t>
+      </w:r>
+      <w:r>
+        <w:rPr>
+          <w:lang w:val="en-GB"/>
+        </w:rPr>
+        <w:t xml:space="preserve">be very important in terms of economic impact to the company. This analysis was made with the intention of analysing the relationship between products category and total lost, with the addition of </w:t>
+      </w:r>
+      <w:r>
+        <w:rPr>
+          <w:lang w:val="en-GB"/>
+        </w:rPr>
+        <w:t xml:space="preserve">a metric called </w:t>
+      </w:r>
+      <w:r>
+        <w:rPr>
+          <w:i/>
+          <w:iCs/>
+          <w:lang w:val="en-GB"/>
+        </w:rPr>
+        <w:t>average product ticket</w:t>
+      </w:r>
+      <w:r>
+        <w:rPr>
+          <w:lang w:val="en-GB"/>
+        </w:rPr>
+        <w:t xml:space="preserve"> where we analyse the average lost per product in each category. The chart was the following:</w:t>
+      </w:r>
+    </w:p>
+    <w:p>
+      <w:pPr>
+        <w:rPr>
+          <w:lang w:val="en-GB"/>
+        </w:rPr>
+      </w:pPr>
+      <w:r>
+        <w:rPr>
+          <w:noProof/>
+          <w:lang w:val="en-GB"/>
+        </w:rPr>
+        <w:lastRenderedPageBreak/>
+        <w:drawing>
+          <wp:inline distT="0" distB="0" distL="0" distR="0" wp14:anchorId="0142E08E" wp14:editId="703521C0">
+            <wp:extent cx="5759450" cy="3810635"/>
+            <wp:effectExtent l="0" t="0" r="0" b="0"/>
+            <wp:docPr id="80237467" name="Picture 5" descr="A bar graph with numbers and a bar chart&#10;&#10;AI-generated content may be incorrect."/>
+            <wp:cNvGraphicFramePr>
+              <a:graphicFrameLocks xmlns:a="http://schemas.openxmlformats.org/drawingml/2006/main" noChangeAspect="1"/>
+            </wp:cNvGraphicFramePr>
+            <a:graphic xmlns:a="http://schemas.openxmlformats.org/drawingml/2006/main">
+              <a:graphicData uri="http://schemas.openxmlformats.org/drawingml/2006/picture">
+                <pic:pic xmlns:pic="http://schemas.openxmlformats.org/drawingml/2006/picture">
+                  <pic:nvPicPr>
+                    <pic:cNvPr id="80237467" name="Picture 5" descr="A bar graph with numbers and a bar chart&#10;&#10;AI-generated content may be incorrect."/>
+                    <pic:cNvPicPr/>
+                  </pic:nvPicPr>
+                  <pic:blipFill>
+                    <a:blip r:embed="rId20">
+                      <a:extLst>
+                        <a:ext uri="{28A0092B-C50C-407E-A947-70E740481C1C}">
+                          <a14:useLocalDpi xmlns:a14="http://schemas.microsoft.com/office/drawing/2010/main" val="0"/>
+                        </a:ext>
+                      </a:extLst>
+                    </a:blip>
+                    <a:stretch>
+                      <a:fillRect/>
+                    </a:stretch>
+                  </pic:blipFill>
+                  <pic:spPr>
+                    <a:xfrm>
+                      <a:off x="0" y="0"/>
+                      <a:ext cx="5759450" cy="3810635"/>
+                    </a:xfrm>
+                    <a:prstGeom prst="rect">
+                      <a:avLst/>
+                    </a:prstGeom>
+                  </pic:spPr>
+                </pic:pic>
+              </a:graphicData>
+            </a:graphic>
+          </wp:inline>
+        </w:drawing>
+      </w:r>
+    </w:p>
+    <w:p>
+      <w:pPr>
+        <w:pStyle w:val="Caption"/>
+        <w:rPr>
+          <w:lang w:val="en-GB"/>
+        </w:rPr>
+      </w:pPr>
+      <w:r>
+        <w:rPr>
+          <w:lang w:val="en-GB"/>
+        </w:rPr>
+        <w:t>With this chart we could have a few insights:</w:t>
+      </w:r>
+    </w:p>
+    <w:p>
+      <w:pPr>
+        <w:pStyle w:val="Caption"/>
+        <w:numPr>
+          <w:ilvl w:val="0"/>
+          <w:numId w:val="60"/>
+        </w:numPr>
+        <w:rPr>
+          <w:lang w:val="en-GB"/>
+        </w:rPr>
+      </w:pPr>
+      <w:r>
+        <w:rPr>
+          <w:lang w:val="en-GB"/>
+        </w:rPr>
+        <w:t xml:space="preserve">The Pantry category accounts for 59% of the total quantity </w:t>
+      </w:r>
+      <w:proofErr w:type="gramStart"/>
+      <w:r>
+        <w:rPr>
+          <w:lang w:val="en-GB"/>
+        </w:rPr>
+        <w:t>lost</w:t>
+      </w:r>
+      <w:r>
+        <w:rPr>
+          <w:lang w:val="en-GB"/>
+        </w:rPr>
+        <w:t>,</w:t>
+      </w:r>
+      <w:r>
+        <w:rPr>
+          <w:lang w:val="en-GB"/>
+        </w:rPr>
+        <w:t xml:space="preserve"> yet</w:t>
+      </w:r>
+      <w:proofErr w:type="gramEnd"/>
+      <w:r>
+        <w:rPr>
+          <w:lang w:val="en-GB"/>
+        </w:rPr>
+        <w:t xml:space="preserve"> represents only 7.3% of the total loss value.</w:t>
+      </w:r>
+    </w:p>
+    <w:p>
+      <w:pPr>
+        <w:pStyle w:val="Caption"/>
+        <w:numPr>
+          <w:ilvl w:val="0"/>
+          <w:numId w:val="60"/>
+        </w:numPr>
+        <w:rPr>
+          <w:lang w:val="en-GB"/>
+        </w:rPr>
+      </w:pPr>
+      <w:r>
+        <w:rPr>
+          <w:lang w:val="en-GB"/>
+        </w:rPr>
+        <w:t>The Gaming &amp; Entertainment category contains the highest-value items, with an average loss of $655.50 per product.</w:t>
+      </w:r>
+    </w:p>
+    <w:p>
+      <w:pPr>
+        <w:pStyle w:val="Caption"/>
+        <w:numPr>
+          <w:ilvl w:val="0"/>
+          <w:numId w:val="60"/>
+        </w:numPr>
+        <w:rPr>
+          <w:lang w:val="en-GB"/>
+        </w:rPr>
+      </w:pPr>
+      <w:r>
+        <w:rPr>
+          <w:lang w:val="en-GB"/>
+        </w:rPr>
+        <w:t>Mobile &amp; Smart Devices represent the largest share of total losses, amounting to $36,661, or 24.55% of the overall loss value.</w:t>
+      </w:r>
+    </w:p>
+    <w:p>
+      <w:pPr>
+        <w:pStyle w:val="Caption"/>
+        <w:numPr>
+          <w:ilvl w:val="0"/>
+          <w:numId w:val="60"/>
+        </w:numPr>
+        <w:rPr>
+          <w:lang w:val="en-GB"/>
+        </w:rPr>
+      </w:pPr>
+      <w:r>
+        <w:rPr>
+          <w:lang w:val="en-GB"/>
+        </w:rPr>
+        <w:t>The Electronics</w:t>
+      </w:r>
+      <w:r>
+        <w:rPr>
+          <w:lang w:val="en-GB"/>
+        </w:rPr>
+        <w:t xml:space="preserve"> </w:t>
+      </w:r>
+      <w:r>
+        <w:rPr>
+          <w:lang w:val="en-GB"/>
+        </w:rPr>
+        <w:t>(</w:t>
+      </w:r>
+      <w:r>
+        <w:rPr>
+          <w:lang w:val="en-GB"/>
+        </w:rPr>
+        <w:t>“</w:t>
+      </w:r>
+      <w:r>
+        <w:rPr>
+          <w:lang w:val="en-GB"/>
+        </w:rPr>
+        <w:t>M</w:t>
+      </w:r>
+      <w:r>
+        <w:rPr>
+          <w:lang w:val="en-GB"/>
+        </w:rPr>
+        <w:t>obile &amp; Smart Devices”, “Gaming &amp; Entertainment”, “Audio Devices”, “Cameras &amp; Drones”, “Computer &amp; Components” and “Computer &amp; Accessories”)</w:t>
+      </w:r>
+      <w:r>
+        <w:rPr>
+          <w:lang w:val="en-GB"/>
+        </w:rPr>
+        <w:t xml:space="preserve"> category contributes to 87.33% of the total loss value, despite representing only 14.3% of the total quantity lost.</w:t>
+      </w:r>
+    </w:p>
+    <w:p>
+      <w:pPr>
+        <w:pStyle w:val="Caption"/>
+        <w:rPr>
+          <w:lang w:val="en-GB"/>
+        </w:rPr>
+      </w:pPr>
+      <w:r>
+        <w:rPr>
+          <w:b/>
+          <w:bCs w:val="0"/>
+          <w:lang w:val="en-GB"/>
+        </w:rPr>
+        <w:t xml:space="preserve">Recommendation </w:t>
+      </w:r>
+      <w:r>
+        <w:rPr>
+          <w:b/>
+          <w:bCs w:val="0"/>
+          <w:lang w:val="en-GB"/>
+        </w:rPr>
+        <w:t>4</w:t>
+      </w:r>
+      <w:r>
+        <w:rPr>
+          <w:b/>
+          <w:bCs w:val="0"/>
+          <w:lang w:val="en-GB"/>
+        </w:rPr>
+        <w:t>:</w:t>
+      </w:r>
+      <w:r>
+        <w:rPr>
+          <w:b/>
+          <w:bCs w:val="0"/>
+          <w:lang w:val="en-GB"/>
+        </w:rPr>
+        <w:t xml:space="preserve"> </w:t>
+      </w:r>
+      <w:r>
+        <w:rPr>
+          <w:lang w:val="en-GB"/>
+        </w:rPr>
+        <w:t xml:space="preserve">The company should focus entirely on electronics with the goal of reducing the loss. These products should have a higher monitoring on </w:t>
+      </w:r>
+      <w:proofErr w:type="gramStart"/>
+      <w:r>
+        <w:rPr>
+          <w:lang w:val="en-GB"/>
+        </w:rPr>
+        <w:t>it’s</w:t>
+      </w:r>
+      <w:proofErr w:type="gramEnd"/>
+      <w:r>
+        <w:rPr>
+          <w:lang w:val="en-GB"/>
+        </w:rPr>
+        <w:t xml:space="preserve"> </w:t>
+      </w:r>
+      <w:r>
+        <w:rPr>
+          <w:lang w:val="en-GB"/>
+        </w:rPr>
+        <w:lastRenderedPageBreak/>
+        <w:t xml:space="preserve">delivery. Not allowing drivers </w:t>
+      </w:r>
+      <w:r>
+        <w:rPr>
+          <w:lang w:val="en-GB"/>
+        </w:rPr>
+        <w:t xml:space="preserve">with a high probability of being fraudulent </w:t>
+      </w:r>
+      <w:r>
+        <w:rPr>
+          <w:lang w:val="en-GB"/>
+        </w:rPr>
+        <w:t>from delivering the product</w:t>
+      </w:r>
+      <w:r>
+        <w:rPr>
+          <w:lang w:val="en-GB"/>
+        </w:rPr>
+        <w:t>s</w:t>
+      </w:r>
+      <w:r>
+        <w:rPr>
+          <w:lang w:val="en-GB"/>
+        </w:rPr>
+        <w:t xml:space="preserve"> could prevent the losses.</w:t>
+      </w:r>
+    </w:p>
+    <w:p>
+      <w:pPr>
+        <w:pStyle w:val="Caption"/>
+        <w:rPr>
+          <w:lang w:val="en-GB"/>
+        </w:rPr>
+      </w:pPr>
+      <w:r>
+        <w:rPr>
+          <w:lang w:val="en-GB"/>
+        </w:rPr>
+        <w:t xml:space="preserve"> </w:t>
+      </w:r>
+    </w:p>
+    <w:p>
+      <w:pPr>
         <w:rPr>
           <w:lang w:val="en-GB"/>
         </w:rPr>
       </w:pPr>
     </w:p>
     <w:sectPr>
-      <w:headerReference w:type="default" r:id="rId19"/>
-      <w:footerReference w:type="default" r:id="rId20"/>
+      <w:headerReference w:type="default" r:id="rId21"/>
+      <w:footerReference w:type="default" r:id="rId22"/>
       <w:endnotePr>
         <w:numFmt w:val="decimal"/>
       </w:endnotePr>
@@ -8035,6 +8487,119 @@
     </w:lvl>
   </w:abstractNum>
   <w:abstractNum w:abstractNumId="38" w15:restartNumberingAfterBreak="0">
+    <w:nsid w:val="506F7A73"/>
+    <w:multiLevelType w:val="hybridMultilevel"/>
+    <w:tmpl w:val="FF5280DA"/>
+    <w:lvl w:ilvl="0" w:tplc="08160001">
+      <w:start w:val="1"/>
+      <w:numFmt w:val="bullet"/>
+      <w:lvlText w:val=""/>
+      <w:lvlJc w:val="left"/>
+      <w:pPr>
+        <w:ind w:left="1429" w:hanging="360"/>
+      </w:pPr>
+      <w:rPr>
+        <w:rFonts w:ascii="Symbol" w:hAnsi="Symbol" w:hint="default"/>
+      </w:rPr>
+    </w:lvl>
+    <w:lvl w:ilvl="1" w:tplc="08160003" w:tentative="1">
+      <w:start w:val="1"/>
+      <w:numFmt w:val="bullet"/>
+      <w:lvlText w:val="o"/>
+      <w:lvlJc w:val="left"/>
+      <w:pPr>
+        <w:ind w:left="2149" w:hanging="360"/>
+      </w:pPr>
+      <w:rPr>
+        <w:rFonts w:ascii="Courier New" w:hAnsi="Courier New" w:cs="Courier New" w:hint="default"/>
+      </w:rPr>
+    </w:lvl>
+    <w:lvl w:ilvl="2" w:tplc="08160005" w:tentative="1">
+      <w:start w:val="1"/>
+      <w:numFmt w:val="bullet"/>
+      <w:lvlText w:val=""/>
+      <w:lvlJc w:val="left"/>
+      <w:pPr>
+        <w:ind w:left="2869" w:hanging="360"/>
+      </w:pPr>
+      <w:rPr>
+        <w:rFonts w:ascii="Wingdings" w:hAnsi="Wingdings" w:hint="default"/>
+      </w:rPr>
+    </w:lvl>
+    <w:lvl w:ilvl="3" w:tplc="08160001" w:tentative="1">
+      <w:start w:val="1"/>
+      <w:numFmt w:val="bullet"/>
+      <w:lvlText w:val=""/>
+      <w:lvlJc w:val="left"/>
+      <w:pPr>
+        <w:ind w:left="3589" w:hanging="360"/>
+      </w:pPr>
+      <w:rPr>
+        <w:rFonts w:ascii="Symbol" w:hAnsi="Symbol" w:hint="default"/>
+      </w:rPr>
+    </w:lvl>
+    <w:lvl w:ilvl="4" w:tplc="08160003" w:tentative="1">
+      <w:start w:val="1"/>
+      <w:numFmt w:val="bullet"/>
+      <w:lvlText w:val="o"/>
+      <w:lvlJc w:val="left"/>
+      <w:pPr>
+        <w:ind w:left="4309" w:hanging="360"/>
+      </w:pPr>
+      <w:rPr>
+        <w:rFonts w:ascii="Courier New" w:hAnsi="Courier New" w:cs="Courier New" w:hint="default"/>
+      </w:rPr>
+    </w:lvl>
+    <w:lvl w:ilvl="5" w:tplc="08160005" w:tentative="1">
+      <w:start w:val="1"/>
+      <w:numFmt w:val="bullet"/>
+      <w:lvlText w:val=""/>
+      <w:lvlJc w:val="left"/>
+      <w:pPr>
+        <w:ind w:left="5029" w:hanging="360"/>
+      </w:pPr>
+      <w:rPr>
+        <w:rFonts w:ascii="Wingdings" w:hAnsi="Wingdings" w:hint="default"/>
+      </w:rPr>
+    </w:lvl>
+    <w:lvl w:ilvl="6" w:tplc="08160001" w:tentative="1">
+      <w:start w:val="1"/>
+      <w:numFmt w:val="bullet"/>
+      <w:lvlText w:val=""/>
+      <w:lvlJc w:val="left"/>
+      <w:pPr>
+        <w:ind w:left="5749" w:hanging="360"/>
+      </w:pPr>
+      <w:rPr>
+        <w:rFonts w:ascii="Symbol" w:hAnsi="Symbol" w:hint="default"/>
+      </w:rPr>
+    </w:lvl>
+    <w:lvl w:ilvl="7" w:tplc="08160003" w:tentative="1">
+      <w:start w:val="1"/>
+      <w:numFmt w:val="bullet"/>
+      <w:lvlText w:val="o"/>
+      <w:lvlJc w:val="left"/>
+      <w:pPr>
+        <w:ind w:left="6469" w:hanging="360"/>
+      </w:pPr>
+      <w:rPr>
+        <w:rFonts w:ascii="Courier New" w:hAnsi="Courier New" w:cs="Courier New" w:hint="default"/>
+      </w:rPr>
+    </w:lvl>
+    <w:lvl w:ilvl="8" w:tplc="08160005" w:tentative="1">
+      <w:start w:val="1"/>
+      <w:numFmt w:val="bullet"/>
+      <w:lvlText w:val=""/>
+      <w:lvlJc w:val="left"/>
+      <w:pPr>
+        <w:ind w:left="7189" w:hanging="360"/>
+      </w:pPr>
+      <w:rPr>
+        <w:rFonts w:ascii="Wingdings" w:hAnsi="Wingdings" w:hint="default"/>
+      </w:rPr>
+    </w:lvl>
+  </w:abstractNum>
+  <w:abstractNum w:abstractNumId="39" w15:restartNumberingAfterBreak="0">
     <w:nsid w:val="54AF106A"/>
     <w:multiLevelType w:val="hybridMultilevel"/>
     <w:tmpl w:val="B1102884"/>
@@ -8120,7 +8685,7 @@
       </w:pPr>
     </w:lvl>
   </w:abstractNum>
-  <w:abstractNum w:abstractNumId="39" w15:restartNumberingAfterBreak="0">
+  <w:abstractNum w:abstractNumId="40" w15:restartNumberingAfterBreak="0">
     <w:nsid w:val="54DB13AA"/>
     <w:multiLevelType w:val="multilevel"/>
     <w:tmpl w:val="052260CC"/>
@@ -8233,7 +8798,7 @@
       </w:pPr>
     </w:lvl>
   </w:abstractNum>
-  <w:abstractNum w:abstractNumId="40" w15:restartNumberingAfterBreak="0">
+  <w:abstractNum w:abstractNumId="41" w15:restartNumberingAfterBreak="0">
     <w:nsid w:val="56792E91"/>
     <w:multiLevelType w:val="hybridMultilevel"/>
     <w:tmpl w:val="1E5AC856"/>
@@ -8346,7 +8911,7 @@
       </w:rPr>
     </w:lvl>
   </w:abstractNum>
-  <w:abstractNum w:abstractNumId="41" w15:restartNumberingAfterBreak="0">
+  <w:abstractNum w:abstractNumId="42" w15:restartNumberingAfterBreak="0">
     <w:nsid w:val="58186006"/>
     <w:multiLevelType w:val="multilevel"/>
     <w:tmpl w:val="2738DEE6"/>
@@ -8495,7 +9060,7 @@
       </w:rPr>
     </w:lvl>
   </w:abstractNum>
-  <w:abstractNum w:abstractNumId="42" w15:restartNumberingAfterBreak="0">
+  <w:abstractNum w:abstractNumId="43" w15:restartNumberingAfterBreak="0">
     <w:nsid w:val="588C4261"/>
     <w:multiLevelType w:val="multilevel"/>
     <w:tmpl w:val="80523AF2"/>
@@ -8644,7 +9209,7 @@
       </w:rPr>
     </w:lvl>
   </w:abstractNum>
-  <w:abstractNum w:abstractNumId="43" w15:restartNumberingAfterBreak="0">
+  <w:abstractNum w:abstractNumId="44" w15:restartNumberingAfterBreak="0">
     <w:nsid w:val="594861F9"/>
     <w:multiLevelType w:val="multilevel"/>
     <w:tmpl w:val="A14C4A74"/>
@@ -8793,7 +9358,7 @@
       </w:rPr>
     </w:lvl>
   </w:abstractNum>
-  <w:abstractNum w:abstractNumId="44" w15:restartNumberingAfterBreak="0">
+  <w:abstractNum w:abstractNumId="45" w15:restartNumberingAfterBreak="0">
     <w:nsid w:val="5B7604DD"/>
     <w:multiLevelType w:val="hybridMultilevel"/>
     <w:tmpl w:val="DA905524"/>
@@ -8879,7 +9444,7 @@
       </w:pPr>
     </w:lvl>
   </w:abstractNum>
-  <w:abstractNum w:abstractNumId="45" w15:restartNumberingAfterBreak="0">
+  <w:abstractNum w:abstractNumId="46" w15:restartNumberingAfterBreak="0">
     <w:nsid w:val="612B70EA"/>
     <w:multiLevelType w:val="multilevel"/>
     <w:tmpl w:val="2A24FF9C"/>
@@ -9028,7 +9593,7 @@
       </w:rPr>
     </w:lvl>
   </w:abstractNum>
-  <w:abstractNum w:abstractNumId="46" w15:restartNumberingAfterBreak="0">
+  <w:abstractNum w:abstractNumId="47" w15:restartNumberingAfterBreak="0">
     <w:nsid w:val="61E317F6"/>
     <w:multiLevelType w:val="multilevel"/>
     <w:tmpl w:val="FD4CF9C6"/>
@@ -9121,7 +9686,7 @@
       </w:pPr>
     </w:lvl>
   </w:abstractNum>
-  <w:abstractNum w:abstractNumId="47" w15:restartNumberingAfterBreak="0">
+  <w:abstractNum w:abstractNumId="48" w15:restartNumberingAfterBreak="0">
     <w:nsid w:val="66FA553B"/>
     <w:multiLevelType w:val="multilevel"/>
     <w:tmpl w:val="EE0E31F2"/>
@@ -9270,7 +9835,7 @@
       </w:rPr>
     </w:lvl>
   </w:abstractNum>
-  <w:abstractNum w:abstractNumId="48" w15:restartNumberingAfterBreak="0">
+  <w:abstractNum w:abstractNumId="49" w15:restartNumberingAfterBreak="0">
     <w:nsid w:val="6A1F7007"/>
     <w:multiLevelType w:val="multilevel"/>
     <w:tmpl w:val="2084EA04"/>
@@ -9383,7 +9948,7 @@
       </w:pPr>
     </w:lvl>
   </w:abstractNum>
-  <w:abstractNum w:abstractNumId="49" w15:restartNumberingAfterBreak="0">
+  <w:abstractNum w:abstractNumId="50" w15:restartNumberingAfterBreak="0">
     <w:nsid w:val="6D8849BF"/>
     <w:multiLevelType w:val="multilevel"/>
     <w:tmpl w:val="F36C37CE"/>
@@ -9532,7 +10097,7 @@
       </w:rPr>
     </w:lvl>
   </w:abstractNum>
-  <w:abstractNum w:abstractNumId="50" w15:restartNumberingAfterBreak="0">
+  <w:abstractNum w:abstractNumId="51" w15:restartNumberingAfterBreak="0">
     <w:nsid w:val="709855DE"/>
     <w:multiLevelType w:val="hybridMultilevel"/>
     <w:tmpl w:val="B0F05D54"/>
@@ -9645,7 +10210,7 @@
       </w:rPr>
     </w:lvl>
   </w:abstractNum>
-  <w:abstractNum w:abstractNumId="51" w15:restartNumberingAfterBreak="0">
+  <w:abstractNum w:abstractNumId="52" w15:restartNumberingAfterBreak="0">
     <w:nsid w:val="7224181C"/>
     <w:multiLevelType w:val="multilevel"/>
     <w:tmpl w:val="5CD6D5DE"/>
@@ -9794,7 +10359,7 @@
       </w:rPr>
     </w:lvl>
   </w:abstractNum>
-  <w:abstractNum w:abstractNumId="52" w15:restartNumberingAfterBreak="0">
+  <w:abstractNum w:abstractNumId="53" w15:restartNumberingAfterBreak="0">
     <w:nsid w:val="726312A9"/>
     <w:multiLevelType w:val="multilevel"/>
     <w:tmpl w:val="485AF50E"/>
@@ -9943,7 +10508,7 @@
       </w:rPr>
     </w:lvl>
   </w:abstractNum>
-  <w:abstractNum w:abstractNumId="53" w15:restartNumberingAfterBreak="0">
+  <w:abstractNum w:abstractNumId="54" w15:restartNumberingAfterBreak="0">
     <w:nsid w:val="79B03702"/>
     <w:multiLevelType w:val="hybridMultilevel"/>
     <w:tmpl w:val="28C20EC4"/>
@@ -10056,7 +10621,7 @@
       </w:rPr>
     </w:lvl>
   </w:abstractNum>
-  <w:abstractNum w:abstractNumId="54" w15:restartNumberingAfterBreak="0">
+  <w:abstractNum w:abstractNumId="55" w15:restartNumberingAfterBreak="0">
     <w:nsid w:val="7B3B612D"/>
     <w:multiLevelType w:val="hybridMultilevel"/>
     <w:tmpl w:val="E25A58C4"/>
@@ -10169,7 +10734,7 @@
       </w:rPr>
     </w:lvl>
   </w:abstractNum>
-  <w:abstractNum w:abstractNumId="55" w15:restartNumberingAfterBreak="0">
+  <w:abstractNum w:abstractNumId="56" w15:restartNumberingAfterBreak="0">
     <w:nsid w:val="7C2C7228"/>
     <w:multiLevelType w:val="multilevel"/>
     <w:tmpl w:val="8D2E8D2A"/>
@@ -10318,7 +10883,7 @@
       </w:rPr>
     </w:lvl>
   </w:abstractNum>
-  <w:abstractNum w:abstractNumId="56" w15:restartNumberingAfterBreak="0">
+  <w:abstractNum w:abstractNumId="57" w15:restartNumberingAfterBreak="0">
     <w:nsid w:val="7E3E5D54"/>
     <w:multiLevelType w:val="multilevel"/>
     <w:tmpl w:val="6B9CBE50"/>
@@ -10467,7 +11032,7 @@
       </w:rPr>
     </w:lvl>
   </w:abstractNum>
-  <w:abstractNum w:abstractNumId="57" w15:restartNumberingAfterBreak="0">
+  <w:abstractNum w:abstractNumId="58" w15:restartNumberingAfterBreak="0">
     <w:nsid w:val="7ECC2438"/>
     <w:multiLevelType w:val="multilevel"/>
     <w:tmpl w:val="75C80AC2"/>
@@ -10626,7 +11191,7 @@
     <w:abstractNumId w:val="2"/>
   </w:num>
   <w:num w:numId="4" w16cid:durableId="551620600">
-    <w:abstractNumId w:val="46"/>
+    <w:abstractNumId w:val="47"/>
   </w:num>
   <w:num w:numId="5" w16cid:durableId="1140612909">
     <w:abstractNumId w:val="12"/>
@@ -10638,7 +11203,7 @@
     <w:abstractNumId w:val="32"/>
   </w:num>
   <w:num w:numId="8" w16cid:durableId="2003730184">
-    <w:abstractNumId w:val="39"/>
+    <w:abstractNumId w:val="40"/>
   </w:num>
   <w:num w:numId="9" w16cid:durableId="60062417">
     <w:abstractNumId w:val="26"/>
@@ -10647,28 +11212,28 @@
     <w:abstractNumId w:val="27"/>
   </w:num>
   <w:num w:numId="11" w16cid:durableId="505242645">
-    <w:abstractNumId w:val="49"/>
+    <w:abstractNumId w:val="50"/>
   </w:num>
   <w:num w:numId="12" w16cid:durableId="1456875368">
     <w:abstractNumId w:val="3"/>
   </w:num>
   <w:num w:numId="13" w16cid:durableId="569854292">
-    <w:abstractNumId w:val="48"/>
+    <w:abstractNumId w:val="49"/>
   </w:num>
   <w:num w:numId="14" w16cid:durableId="1119952901">
     <w:abstractNumId w:val="30"/>
   </w:num>
   <w:num w:numId="15" w16cid:durableId="284123734">
+    <w:abstractNumId w:val="56"/>
+  </w:num>
+  <w:num w:numId="16" w16cid:durableId="820848151">
     <w:abstractNumId w:val="55"/>
   </w:num>
-  <w:num w:numId="16" w16cid:durableId="820848151">
-    <w:abstractNumId w:val="54"/>
-  </w:num>
   <w:num w:numId="17" w16cid:durableId="891691161">
-    <w:abstractNumId w:val="47"/>
+    <w:abstractNumId w:val="48"/>
   </w:num>
   <w:num w:numId="18" w16cid:durableId="1328677237">
-    <w:abstractNumId w:val="45"/>
+    <w:abstractNumId w:val="46"/>
   </w:num>
   <w:num w:numId="19" w16cid:durableId="1509905331">
     <w:abstractNumId w:val="29"/>
@@ -10683,10 +11248,10 @@
     <w:abstractNumId w:val="0"/>
   </w:num>
   <w:num w:numId="23" w16cid:durableId="1827240230">
-    <w:abstractNumId w:val="43"/>
+    <w:abstractNumId w:val="44"/>
   </w:num>
   <w:num w:numId="24" w16cid:durableId="1640844490">
-    <w:abstractNumId w:val="52"/>
+    <w:abstractNumId w:val="53"/>
   </w:num>
   <w:num w:numId="25" w16cid:durableId="1302687286">
     <w:abstractNumId w:val="4"/>
@@ -10695,22 +11260,22 @@
     <w:abstractNumId w:val="25"/>
   </w:num>
   <w:num w:numId="27" w16cid:durableId="340007757">
-    <w:abstractNumId w:val="51"/>
+    <w:abstractNumId w:val="52"/>
   </w:num>
   <w:num w:numId="28" w16cid:durableId="669216210">
     <w:abstractNumId w:val="34"/>
   </w:num>
   <w:num w:numId="29" w16cid:durableId="1852791182">
-    <w:abstractNumId w:val="42"/>
+    <w:abstractNumId w:val="43"/>
   </w:num>
   <w:num w:numId="30" w16cid:durableId="969937139">
-    <w:abstractNumId w:val="56"/>
+    <w:abstractNumId w:val="57"/>
   </w:num>
   <w:num w:numId="31" w16cid:durableId="2138141958">
     <w:abstractNumId w:val="13"/>
   </w:num>
   <w:num w:numId="32" w16cid:durableId="1749837974">
-    <w:abstractNumId w:val="41"/>
+    <w:abstractNumId w:val="42"/>
   </w:num>
   <w:num w:numId="33" w16cid:durableId="516968855">
     <w:abstractNumId w:val="5"/>
@@ -10731,7 +11296,7 @@
     <w:abstractNumId w:val="1"/>
   </w:num>
   <w:num w:numId="39" w16cid:durableId="481241534">
-    <w:abstractNumId w:val="57"/>
+    <w:abstractNumId w:val="58"/>
   </w:num>
   <w:num w:numId="40" w16cid:durableId="1482382460">
     <w:abstractNumId w:val="36"/>
@@ -10740,16 +11305,16 @@
     <w:abstractNumId w:val="20"/>
   </w:num>
   <w:num w:numId="42" w16cid:durableId="983003142">
-    <w:abstractNumId w:val="40"/>
+    <w:abstractNumId w:val="41"/>
   </w:num>
   <w:num w:numId="43" w16cid:durableId="1188636053">
-    <w:abstractNumId w:val="53"/>
+    <w:abstractNumId w:val="54"/>
   </w:num>
   <w:num w:numId="44" w16cid:durableId="1639801461">
-    <w:abstractNumId w:val="50"/>
+    <w:abstractNumId w:val="51"/>
   </w:num>
   <w:num w:numId="45" w16cid:durableId="709913570">
-    <w:abstractNumId w:val="46"/>
+    <w:abstractNumId w:val="47"/>
   </w:num>
   <w:num w:numId="46" w16cid:durableId="1646470330">
     <w:abstractNumId w:val="16"/>
@@ -10779,19 +11344,22 @@
     <w:abstractNumId w:val="8"/>
   </w:num>
   <w:num w:numId="55" w16cid:durableId="2143301807">
-    <w:abstractNumId w:val="38"/>
+    <w:abstractNumId w:val="39"/>
   </w:num>
   <w:num w:numId="56" w16cid:durableId="1855149174">
     <w:abstractNumId w:val="14"/>
   </w:num>
   <w:num w:numId="57" w16cid:durableId="1927304433">
-    <w:abstractNumId w:val="44"/>
+    <w:abstractNumId w:val="45"/>
   </w:num>
   <w:num w:numId="58" w16cid:durableId="1546212991">
     <w:abstractNumId w:val="7"/>
   </w:num>
   <w:num w:numId="59" w16cid:durableId="1265532600">
     <w:abstractNumId w:val="24"/>
+  </w:num>
+  <w:num w:numId="60" w16cid:durableId="817502554">
+    <w:abstractNumId w:val="38"/>
   </w:num>
   <w:numIdMacAtCleanup w:val="4"/>
 </w:numbering>
@@ -11383,6 +11951,7 @@
   <w:style w:type="character" w:default="1" w:styleId="DefaultParagraphFont">
     <w:name w:val="Default Paragraph Font"/>
     <w:uiPriority w:val="1"/>
+    <w:semiHidden/>
     <w:unhideWhenUsed/>
   </w:style>
   <w:style w:type="table" w:default="1" w:styleId="TableNormal">

</xml_diff>

<commit_message>
Finish chapter 3 on Word
</commit_message>
<xml_diff>
--- a/Walmart Project Documentation.docx
+++ b/Walmart Project Documentation.docx
@@ -1301,7 +1301,7 @@
           <w:lang w:val="en-GB"/>
         </w:rPr>
         <w:drawing>
-          <wp:anchor distT="0" distB="0" distL="114300" distR="114300" simplePos="0" relativeHeight="251668480" behindDoc="0" locked="0" layoutInCell="1" allowOverlap="1" wp14:anchorId="47067E3D" wp14:editId="03041C72">
+          <wp:anchor distT="0" distB="0" distL="114300" distR="114300" simplePos="0" relativeHeight="251668480" behindDoc="0" locked="0" layoutInCell="1" allowOverlap="1" wp14:anchorId="47067E3D" wp14:editId="57D15A8A">
             <wp:simplePos x="0" y="0"/>
             <wp:positionH relativeFrom="column">
               <wp:posOffset>172085</wp:posOffset>
@@ -3235,15 +3235,15 @@
     <w:p>
       <w:pPr>
         <w:pStyle w:val="Heading2"/>
-        <w:rPr>
-          <w:lang w:val="en-GB"/>
-        </w:rPr>
-      </w:pPr>
-      <w:r>
-        <w:rPr>
-          <w:lang w:val="en-GB"/>
-        </w:rPr>
-        <w:tab/>
+        <w:ind w:firstLine="708"/>
+        <w:rPr>
+          <w:lang w:val="en-GB"/>
+        </w:rPr>
+      </w:pPr>
+      <w:r>
+        <w:rPr>
+          <w:lang w:val="en-GB"/>
+        </w:rPr>
         <w:t>3.4 Total lost per product category</w:t>
       </w:r>
     </w:p>
@@ -3258,7 +3258,80 @@
         <w:rPr>
           <w:lang w:val="en-GB"/>
         </w:rPr>
-        <w:t xml:space="preserve">The last chart presented to </w:t>
+        <w:t xml:space="preserve">The </w:t>
+      </w:r>
+      <w:r>
+        <w:rPr>
+          <w:lang w:val="en-GB"/>
+        </w:rPr>
+        <w:t>next</w:t>
+      </w:r>
+      <w:r>
+        <w:rPr>
+          <w:noProof/>
+          <w:lang w:val="en-GB"/>
+        </w:rPr>
+        <w:drawing>
+          <wp:inline distT="0" distB="0" distL="0" distR="0" wp14:anchorId="0BED5B64" wp14:editId="00178703">
+            <wp:extent cx="5748655" cy="2881630"/>
+            <wp:effectExtent l="0" t="0" r="4445" b="0"/>
+            <wp:docPr id="538883149" name="Picture 4"/>
+            <wp:cNvGraphicFramePr>
+              <a:graphicFrameLocks xmlns:a="http://schemas.openxmlformats.org/drawingml/2006/main" noChangeAspect="1"/>
+            </wp:cNvGraphicFramePr>
+            <a:graphic xmlns:a="http://schemas.openxmlformats.org/drawingml/2006/main">
+              <a:graphicData uri="http://schemas.openxmlformats.org/drawingml/2006/picture">
+                <pic:pic xmlns:pic="http://schemas.openxmlformats.org/drawingml/2006/picture">
+                  <pic:nvPicPr>
+                    <pic:cNvPr id="0" name="Picture 1"/>
+                    <pic:cNvPicPr>
+                      <a:picLocks noChangeAspect="1" noChangeArrowheads="1"/>
+                    </pic:cNvPicPr>
+                  </pic:nvPicPr>
+                  <pic:blipFill>
+                    <a:blip r:embed="rId20">
+                      <a:extLst>
+                        <a:ext uri="{28A0092B-C50C-407E-A947-70E740481C1C}">
+                          <a14:useLocalDpi xmlns:a14="http://schemas.microsoft.com/office/drawing/2010/main" val="0"/>
+                        </a:ext>
+                      </a:extLst>
+                    </a:blip>
+                    <a:srcRect/>
+                    <a:stretch>
+                      <a:fillRect/>
+                    </a:stretch>
+                  </pic:blipFill>
+                  <pic:spPr bwMode="auto">
+                    <a:xfrm>
+                      <a:off x="0" y="0"/>
+                      <a:ext cx="5748655" cy="2881630"/>
+                    </a:xfrm>
+                    <a:prstGeom prst="rect">
+                      <a:avLst/>
+                    </a:prstGeom>
+                    <a:noFill/>
+                    <a:ln>
+                      <a:noFill/>
+                    </a:ln>
+                  </pic:spPr>
+                </pic:pic>
+              </a:graphicData>
+            </a:graphic>
+          </wp:inline>
+        </w:drawing>
+      </w:r>
+      <w:r>
+        <w:rPr>
+          <w:lang w:val="en-GB"/>
+        </w:rPr>
+        <w:t xml:space="preserve"> </w:t>
+      </w:r>
+      <w:r>
+        <w:rPr>
+          <w:lang w:val="en-GB"/>
+        </w:rPr>
+        <w:lastRenderedPageBreak/>
+        <w:t xml:space="preserve">chart presented to </w:t>
       </w:r>
       <w:r>
         <w:rPr>
@@ -3298,7 +3371,6 @@
           <w:noProof/>
           <w:lang w:val="en-GB"/>
         </w:rPr>
-        <w:lastRenderedPageBreak/>
         <w:drawing>
           <wp:inline distT="0" distB="0" distL="0" distR="0" wp14:anchorId="0142E08E" wp14:editId="703521C0">
             <wp:extent cx="5759450" cy="3810635"/>
@@ -3315,7 +3387,7 @@
                     <pic:cNvPicPr/>
                   </pic:nvPicPr>
                   <pic:blipFill>
-                    <a:blip r:embed="rId20">
+                    <a:blip r:embed="rId21">
                       <a:extLst>
                         <a:ext uri="{28A0092B-C50C-407E-A947-70E740481C1C}">
                           <a14:useLocalDpi xmlns:a14="http://schemas.microsoft.com/office/drawing/2010/main" val="0"/>
@@ -3481,7 +3553,14 @@
         <w:rPr>
           <w:lang w:val="en-GB"/>
         </w:rPr>
-        <w:t>obile &amp; Smart Devices”, “Gaming &amp; Entertainment”, “Audio Devices”, “Cameras &amp; Drones”, “Computer &amp; Components” and “Computer &amp; Accessories”)</w:t>
+        <w:t xml:space="preserve">obile &amp; Smart Devices”, “Gaming &amp; Entertainment”, “Audio Devices”, “Cameras &amp; Drones”, “Computer &amp; Components” and </w:t>
+      </w:r>
+      <w:r>
+        <w:rPr>
+          <w:lang w:val="en-GB"/>
+        </w:rPr>
+        <w:lastRenderedPageBreak/>
+        <w:t>“Computer &amp; Accessories”)</w:t>
       </w:r>
       <w:r>
         <w:rPr>
@@ -3547,14 +3626,7 @@
         <w:rPr>
           <w:lang w:val="en-GB"/>
         </w:rPr>
-        <w:t xml:space="preserve"> </w:t>
-      </w:r>
-      <w:r>
-        <w:rPr>
-          <w:lang w:val="en-GB"/>
-        </w:rPr>
-        <w:lastRenderedPageBreak/>
-        <w:t xml:space="preserve">delivery. Not allowing drivers </w:t>
+        <w:t xml:space="preserve"> delivery. Not allowing drivers </w:t>
       </w:r>
       <w:r>
         <w:rPr>
@@ -3583,28 +3655,612 @@
     </w:p>
     <w:p>
       <w:pPr>
-        <w:pStyle w:val="Caption"/>
-        <w:rPr>
-          <w:lang w:val="en-GB"/>
-        </w:rPr>
-      </w:pPr>
-      <w:r>
-        <w:rPr>
-          <w:lang w:val="en-GB"/>
-        </w:rPr>
-        <w:t xml:space="preserve"> </w:t>
+        <w:pStyle w:val="Heading2"/>
+        <w:ind w:firstLine="708"/>
+        <w:rPr>
+          <w:lang w:val="en-GB"/>
+        </w:rPr>
+      </w:pPr>
+      <w:r>
+        <w:rPr>
+          <w:lang w:val="en-GB"/>
+        </w:rPr>
+        <w:t>3.</w:t>
+      </w:r>
+      <w:r>
+        <w:rPr>
+          <w:lang w:val="en-GB"/>
+        </w:rPr>
+        <w:t>5</w:t>
+      </w:r>
+      <w:r>
+        <w:rPr>
+          <w:lang w:val="en-GB"/>
+        </w:rPr>
+        <w:t xml:space="preserve"> Total lost per </w:t>
+      </w:r>
+      <w:r>
+        <w:rPr>
+          <w:lang w:val="en-GB"/>
+        </w:rPr>
+        <w:t>Driver/Customer Criticality</w:t>
       </w:r>
     </w:p>
     <w:p>
       <w:pPr>
+        <w:pStyle w:val="Caption"/>
+        <w:rPr>
+          <w:lang w:val="en-GB"/>
+        </w:rPr>
+      </w:pPr>
+      <w:r>
+        <w:rPr>
+          <w:lang w:val="en-GB"/>
+        </w:rPr>
+        <w:t xml:space="preserve">For the next chart, a different segmentation was used to analyse better our possible fraudulent drivers/customers. For that, it was used a strategy based on 3 </w:t>
+      </w:r>
+      <w:proofErr w:type="spellStart"/>
+      <w:r>
+        <w:rPr>
+          <w:lang w:val="en-GB"/>
+        </w:rPr>
+        <w:t>criterias</w:t>
+      </w:r>
+      <w:proofErr w:type="spellEnd"/>
+      <w:r>
+        <w:rPr>
+          <w:lang w:val="en-GB"/>
+        </w:rPr>
+        <w:t xml:space="preserve">: </w:t>
+      </w:r>
+    </w:p>
+    <w:p>
+      <w:pPr>
+        <w:pStyle w:val="Caption"/>
+        <w:numPr>
+          <w:ilvl w:val="0"/>
+          <w:numId w:val="61"/>
+        </w:numPr>
+        <w:spacing w:after="0"/>
+        <w:ind w:hanging="357"/>
+        <w:rPr>
+          <w:b/>
+          <w:bCs w:val="0"/>
+          <w:lang w:val="en-GB"/>
+        </w:rPr>
+      </w:pPr>
+      <w:r>
+        <w:rPr>
+          <w:b/>
+          <w:bCs w:val="0"/>
+          <w:lang w:val="en-GB"/>
+        </w:rPr>
+        <w:t>Recurrency:</w:t>
+      </w:r>
+      <w:r>
+        <w:rPr>
+          <w:b/>
+          <w:bCs w:val="0"/>
+          <w:lang w:val="en-GB"/>
+        </w:rPr>
+        <w:t xml:space="preserve"> </w:t>
+      </w:r>
+      <w:r>
+        <w:rPr>
+          <w:lang w:val="en-GB"/>
+        </w:rPr>
+        <w:t xml:space="preserve">If the </w:t>
+      </w:r>
+      <w:r>
+        <w:rPr>
+          <w:lang w:val="en-GB"/>
+        </w:rPr>
+        <w:t>customer</w:t>
+      </w:r>
+      <w:r>
+        <w:rPr>
+          <w:lang w:val="en-GB"/>
+        </w:rPr>
+        <w:t xml:space="preserve"> had a higher percentage of incidence, calculated by </w:t>
+      </w:r>
+      <w:proofErr w:type="spellStart"/>
+      <w:r>
+        <w:rPr>
+          <w:i/>
+          <w:iCs/>
+          <w:lang w:val="en-GB"/>
+        </w:rPr>
+        <w:t>customer_</w:t>
+      </w:r>
+      <w:r>
+        <w:rPr>
+          <w:i/>
+          <w:iCs/>
+          <w:lang w:val="en-GB"/>
+        </w:rPr>
+        <w:t>incidence</w:t>
+      </w:r>
+      <w:proofErr w:type="spellEnd"/>
+      <w:r>
+        <w:rPr>
+          <w:i/>
+          <w:iCs/>
+          <w:lang w:val="en-GB"/>
+        </w:rPr>
+        <w:t>/</w:t>
+      </w:r>
+      <w:proofErr w:type="spellStart"/>
+      <w:r>
+        <w:rPr>
+          <w:i/>
+          <w:iCs/>
+          <w:lang w:val="en-GB"/>
+        </w:rPr>
+        <w:t>customer_orders</w:t>
+      </w:r>
+      <w:proofErr w:type="spellEnd"/>
+      <w:r>
+        <w:rPr>
+          <w:lang w:val="en-GB"/>
+        </w:rPr>
+        <w:t xml:space="preserve">, </w:t>
+      </w:r>
+      <w:r>
+        <w:rPr>
+          <w:lang w:val="en-GB"/>
+        </w:rPr>
+        <w:t>than 16.70</w:t>
+      </w:r>
+      <w:r>
+        <w:rPr>
+          <w:lang w:val="en-GB"/>
+        </w:rPr>
+        <w:t>%, it would receive 1 point of fraudulence.</w:t>
+      </w:r>
+      <w:r>
+        <w:rPr>
+          <w:lang w:val="en-GB"/>
+        </w:rPr>
+        <w:t xml:space="preserve"> For the drivers it was used the 7.7% as reference.</w:t>
+      </w:r>
+    </w:p>
+    <w:p>
+      <w:pPr>
+        <w:pStyle w:val="Caption"/>
+        <w:numPr>
+          <w:ilvl w:val="0"/>
+          <w:numId w:val="61"/>
+        </w:numPr>
+        <w:spacing w:after="0"/>
+        <w:ind w:hanging="357"/>
+        <w:rPr>
+          <w:b/>
+          <w:bCs w:val="0"/>
+          <w:lang w:val="en-GB"/>
+        </w:rPr>
+      </w:pPr>
+      <w:r>
+        <w:rPr>
+          <w:b/>
+          <w:bCs w:val="0"/>
+          <w:lang w:val="en-GB"/>
+        </w:rPr>
+        <w:t>Total Lost Value</w:t>
+      </w:r>
+      <w:r>
+        <w:rPr>
+          <w:b/>
+          <w:bCs w:val="0"/>
+          <w:lang w:val="en-GB"/>
+        </w:rPr>
+        <w:t>:</w:t>
+      </w:r>
+      <w:r>
+        <w:rPr>
+          <w:b/>
+          <w:bCs w:val="0"/>
+          <w:lang w:val="en-GB"/>
+        </w:rPr>
+        <w:t xml:space="preserve"> </w:t>
+      </w:r>
+      <w:r>
+        <w:rPr>
+          <w:lang w:val="en-GB"/>
+        </w:rPr>
+        <w:t>If the customer had a higher percentage of total lost higher than 60$, it would receive 1 more point of fraudulence. For the drivers it was also used the 60$ as reference.</w:t>
+      </w:r>
+    </w:p>
+    <w:p>
+      <w:pPr>
+        <w:pStyle w:val="Caption"/>
+        <w:numPr>
+          <w:ilvl w:val="0"/>
+          <w:numId w:val="61"/>
+        </w:numPr>
+        <w:rPr>
+          <w:lang w:val="en-GB"/>
+        </w:rPr>
+      </w:pPr>
+      <w:r>
+        <w:rPr>
+          <w:b/>
+          <w:bCs w:val="0"/>
+          <w:lang w:val="en-GB"/>
+        </w:rPr>
+        <w:t>Average Loss Ticket</w:t>
+      </w:r>
+      <w:r>
+        <w:rPr>
+          <w:b/>
+          <w:bCs w:val="0"/>
+          <w:lang w:val="en-GB"/>
+        </w:rPr>
+        <w:t xml:space="preserve">: </w:t>
+      </w:r>
+      <w:r>
+        <w:rPr>
+          <w:lang w:val="en-GB"/>
+        </w:rPr>
+        <w:t xml:space="preserve">If the customer had a higher percentage of average loss ticket, calculated by </w:t>
+      </w:r>
+      <w:proofErr w:type="spellStart"/>
+      <w:r>
+        <w:rPr>
+          <w:i/>
+          <w:iCs/>
+          <w:lang w:val="en-GB"/>
+        </w:rPr>
+        <w:t>total_lost_customer</w:t>
+      </w:r>
+      <w:proofErr w:type="spellEnd"/>
+      <w:r>
+        <w:rPr>
+          <w:i/>
+          <w:iCs/>
+          <w:lang w:val="en-GB"/>
+        </w:rPr>
+        <w:t>/</w:t>
+      </w:r>
+      <w:proofErr w:type="spellStart"/>
+      <w:r>
+        <w:rPr>
+          <w:i/>
+          <w:iCs/>
+          <w:lang w:val="en-GB"/>
+        </w:rPr>
+        <w:t>customer_incidence</w:t>
+      </w:r>
+      <w:proofErr w:type="spellEnd"/>
+      <w:r>
+        <w:rPr>
+          <w:lang w:val="en-GB"/>
+        </w:rPr>
+        <w:t>, than 90$, it would receive 1 more point of fraudulence. For the drivers it was used the 105$ as reference.</w:t>
+      </w:r>
+    </w:p>
+    <w:p>
+      <w:pPr>
+        <w:pStyle w:val="Caption"/>
+        <w:rPr>
+          <w:lang w:val="en-GB"/>
+        </w:rPr>
+      </w:pPr>
+      <w:r>
+        <w:rPr>
+          <w:lang w:val="en-GB"/>
+        </w:rPr>
+        <w:t>This segmentation allowed us to categorize customers and drivers based on criticality. If the customer had If the customer/driver had 0 points, we considered as “No Data”; For those with 1 point, we consider</w:t>
+      </w:r>
+      <w:r>
+        <w:rPr>
+          <w:lang w:val="en-GB"/>
+        </w:rPr>
+        <w:t xml:space="preserve"> them </w:t>
+      </w:r>
+      <w:r>
+        <w:rPr>
+          <w:lang w:val="en-GB"/>
+        </w:rPr>
+        <w:t>as “Low”</w:t>
+      </w:r>
+      <w:r>
+        <w:rPr>
+          <w:lang w:val="en-GB"/>
+        </w:rPr>
+        <w:t>; For those with 1 point, we consider them as “Medium”; For those with 3 points, we consider them as “High”.</w:t>
+      </w:r>
+    </w:p>
+    <w:p>
+      <w:pPr>
+        <w:rPr>
+          <w:lang w:val="en-GB"/>
+        </w:rPr>
+      </w:pPr>
+    </w:p>
+    <w:p>
+      <w:pPr>
+        <w:rPr>
+          <w:lang w:val="en-GB"/>
+        </w:rPr>
+      </w:pPr>
+    </w:p>
+    <w:p>
+      <w:pPr>
+        <w:rPr>
+          <w:lang w:val="en-GB"/>
+        </w:rPr>
+      </w:pPr>
+    </w:p>
+    <w:p>
+      <w:pPr>
+        <w:pStyle w:val="Caption"/>
+        <w:rPr>
+          <w:lang w:val="en-GB"/>
+        </w:rPr>
+      </w:pPr>
+      <w:r>
+        <w:rPr>
+          <w:noProof/>
+          <w:lang w:val="en-GB"/>
+        </w:rPr>
+        <w:lastRenderedPageBreak/>
+        <w:drawing>
+          <wp:inline distT="0" distB="0" distL="0" distR="0" wp14:anchorId="225853B2" wp14:editId="020008BD">
+            <wp:extent cx="5759450" cy="2886710"/>
+            <wp:effectExtent l="0" t="0" r="0" b="8890"/>
+            <wp:docPr id="684316082" name="Picture 5" descr="A screen shot of a graph&#10;&#10;AI-generated content may be incorrect."/>
+            <wp:cNvGraphicFramePr>
+              <a:graphicFrameLocks xmlns:a="http://schemas.openxmlformats.org/drawingml/2006/main" noChangeAspect="1"/>
+            </wp:cNvGraphicFramePr>
+            <a:graphic xmlns:a="http://schemas.openxmlformats.org/drawingml/2006/main">
+              <a:graphicData uri="http://schemas.openxmlformats.org/drawingml/2006/picture">
+                <pic:pic xmlns:pic="http://schemas.openxmlformats.org/drawingml/2006/picture">
+                  <pic:nvPicPr>
+                    <pic:cNvPr id="684316082" name="Picture 5" descr="A screen shot of a graph&#10;&#10;AI-generated content may be incorrect."/>
+                    <pic:cNvPicPr/>
+                  </pic:nvPicPr>
+                  <pic:blipFill>
+                    <a:blip r:embed="rId20">
+                      <a:extLst>
+                        <a:ext uri="{28A0092B-C50C-407E-A947-70E740481C1C}">
+                          <a14:useLocalDpi xmlns:a14="http://schemas.microsoft.com/office/drawing/2010/main" val="0"/>
+                        </a:ext>
+                      </a:extLst>
+                    </a:blip>
+                    <a:stretch>
+                      <a:fillRect/>
+                    </a:stretch>
+                  </pic:blipFill>
+                  <pic:spPr>
+                    <a:xfrm>
+                      <a:off x="0" y="0"/>
+                      <a:ext cx="5759450" cy="2886710"/>
+                    </a:xfrm>
+                    <a:prstGeom prst="rect">
+                      <a:avLst/>
+                    </a:prstGeom>
+                  </pic:spPr>
+                </pic:pic>
+              </a:graphicData>
+            </a:graphic>
+          </wp:inline>
+        </w:drawing>
+      </w:r>
+    </w:p>
+    <w:p>
+      <w:pPr>
+        <w:pStyle w:val="Caption"/>
+        <w:rPr>
+          <w:lang w:val="en-GB"/>
+        </w:rPr>
+      </w:pPr>
+      <w:r>
+        <w:rPr>
+          <w:lang w:val="en-GB"/>
+        </w:rPr>
+        <w:t>This chart was built</w:t>
+      </w:r>
+      <w:r>
+        <w:rPr>
+          <w:lang w:val="en-GB"/>
+        </w:rPr>
+        <w:t xml:space="preserve"> to analyse the behaviour of the drivers based on their fraud status. Here, we can analyse that both “Medium” and “High” categories have a very significant weight on the total loss (</w:t>
+      </w:r>
+      <w:r>
+        <w:rPr>
+          <w:lang w:val="en-GB"/>
+        </w:rPr>
+        <w:t>133,371$</w:t>
+      </w:r>
+      <w:r>
+        <w:rPr>
+          <w:lang w:val="en-GB"/>
+        </w:rPr>
+        <w:t>)</w:t>
+      </w:r>
+      <w:r>
+        <w:rPr>
+          <w:lang w:val="en-GB"/>
+        </w:rPr>
+        <w:t xml:space="preserve">, with the “Medium” segment having a total lost value of 61,611.93$ (41.26% of the total) and the “High” segment with 71,760.97 (48.06% of the total). </w:t>
+      </w:r>
+    </w:p>
+    <w:p>
+      <w:pPr>
+        <w:rPr>
+          <w:lang w:val="en-GB"/>
+        </w:rPr>
+      </w:pPr>
+      <w:r>
+        <w:rPr>
+          <w:noProof/>
+          <w:lang w:val="en-GB"/>
+        </w:rPr>
+        <w:drawing>
+          <wp:inline distT="0" distB="0" distL="0" distR="0" wp14:anchorId="03FB2389" wp14:editId="0B15E320">
+            <wp:extent cx="5759450" cy="2886710"/>
+            <wp:effectExtent l="0" t="0" r="0" b="8890"/>
+            <wp:docPr id="1870218672" name="Picture 7" descr="A screen shot of a graph&#10;&#10;AI-generated content may be incorrect."/>
+            <wp:cNvGraphicFramePr>
+              <a:graphicFrameLocks xmlns:a="http://schemas.openxmlformats.org/drawingml/2006/main" noChangeAspect="1"/>
+            </wp:cNvGraphicFramePr>
+            <a:graphic xmlns:a="http://schemas.openxmlformats.org/drawingml/2006/main">
+              <a:graphicData uri="http://schemas.openxmlformats.org/drawingml/2006/picture">
+                <pic:pic xmlns:pic="http://schemas.openxmlformats.org/drawingml/2006/picture">
+                  <pic:nvPicPr>
+                    <pic:cNvPr id="1870218672" name="Picture 7" descr="A screen shot of a graph&#10;&#10;AI-generated content may be incorrect."/>
+                    <pic:cNvPicPr/>
+                  </pic:nvPicPr>
+                  <pic:blipFill>
+                    <a:blip r:embed="rId22">
+                      <a:extLst>
+                        <a:ext uri="{28A0092B-C50C-407E-A947-70E740481C1C}">
+                          <a14:useLocalDpi xmlns:a14="http://schemas.microsoft.com/office/drawing/2010/main" val="0"/>
+                        </a:ext>
+                      </a:extLst>
+                    </a:blip>
+                    <a:stretch>
+                      <a:fillRect/>
+                    </a:stretch>
+                  </pic:blipFill>
+                  <pic:spPr>
+                    <a:xfrm>
+                      <a:off x="0" y="0"/>
+                      <a:ext cx="5759450" cy="2886710"/>
+                    </a:xfrm>
+                    <a:prstGeom prst="rect">
+                      <a:avLst/>
+                    </a:prstGeom>
+                  </pic:spPr>
+                </pic:pic>
+              </a:graphicData>
+            </a:graphic>
+          </wp:inline>
+        </w:drawing>
+      </w:r>
+    </w:p>
+    <w:p>
+      <w:pPr>
+        <w:pStyle w:val="Caption"/>
+        <w:rPr>
+          <w:lang w:val="en-GB"/>
+        </w:rPr>
+      </w:pPr>
+      <w:r>
+        <w:rPr>
+          <w:lang w:val="en-GB"/>
+        </w:rPr>
+        <w:t xml:space="preserve">This </w:t>
+      </w:r>
+      <w:r>
+        <w:rPr>
+          <w:lang w:val="en-GB"/>
+        </w:rPr>
+        <w:t xml:space="preserve">other </w:t>
+      </w:r>
+      <w:r>
+        <w:rPr>
+          <w:lang w:val="en-GB"/>
+        </w:rPr>
+        <w:t xml:space="preserve">chart was built to analyse the behaviour of the </w:t>
+      </w:r>
+      <w:r>
+        <w:rPr>
+          <w:lang w:val="en-GB"/>
+        </w:rPr>
+        <w:t>customers</w:t>
+      </w:r>
+      <w:r>
+        <w:rPr>
+          <w:lang w:val="en-GB"/>
+        </w:rPr>
+        <w:t xml:space="preserve"> based on their fraud status. Here, we can analyse that</w:t>
+      </w:r>
+      <w:r>
+        <w:rPr>
+          <w:lang w:val="en-GB"/>
+        </w:rPr>
+        <w:t xml:space="preserve"> the “High” segment has a heavier impact on the total loss, representing 61.21% of the total lost (91,399.32$).</w:t>
+      </w:r>
+      <w:r>
+        <w:rPr>
+          <w:lang w:val="en-GB"/>
+        </w:rPr>
+        <w:t xml:space="preserve"> </w:t>
+      </w:r>
+    </w:p>
+    <w:p>
+      <w:pPr>
+        <w:pStyle w:val="Caption"/>
+        <w:rPr>
+          <w:lang w:val="en-GB"/>
+        </w:rPr>
+      </w:pPr>
+      <w:r>
+        <w:rPr>
+          <w:b/>
+          <w:bCs w:val="0"/>
+          <w:lang w:val="en-GB"/>
+        </w:rPr>
+        <w:lastRenderedPageBreak/>
+        <w:t xml:space="preserve">Recommendation </w:t>
+      </w:r>
+      <w:r>
+        <w:rPr>
+          <w:b/>
+          <w:bCs w:val="0"/>
+          <w:lang w:val="en-GB"/>
+        </w:rPr>
+        <w:t>5</w:t>
+      </w:r>
+      <w:r>
+        <w:rPr>
+          <w:b/>
+          <w:bCs w:val="0"/>
+          <w:lang w:val="en-GB"/>
+        </w:rPr>
+        <w:t>:</w:t>
+      </w:r>
+      <w:r>
+        <w:rPr>
+          <w:b/>
+          <w:bCs w:val="0"/>
+          <w:lang w:val="en-GB"/>
+        </w:rPr>
+        <w:t xml:space="preserve"> </w:t>
+      </w:r>
+      <w:r>
+        <w:rPr>
+          <w:lang w:val="en-GB"/>
+        </w:rPr>
+        <w:t xml:space="preserve">The company should focus </w:t>
+      </w:r>
+      <w:proofErr w:type="gramStart"/>
+      <w:r>
+        <w:rPr>
+          <w:lang w:val="en-GB"/>
+        </w:rPr>
+        <w:t>it’s</w:t>
+      </w:r>
+      <w:proofErr w:type="gramEnd"/>
+      <w:r>
+        <w:rPr>
+          <w:lang w:val="en-GB"/>
+        </w:rPr>
+        <w:t xml:space="preserve"> efforts on monitoring better the drivers that has at least 2 points of fraudulence and customers that has 3 points. Those are the categories that represent more risks.</w:t>
+      </w:r>
+    </w:p>
+    <w:p>
+      <w:pPr>
+        <w:pStyle w:val="Caption"/>
         <w:rPr>
           <w:lang w:val="en-GB"/>
         </w:rPr>
       </w:pPr>
     </w:p>
     <w:sectPr>
-      <w:headerReference w:type="default" r:id="rId21"/>
-      <w:footerReference w:type="default" r:id="rId22"/>
+      <w:headerReference w:type="default" r:id="rId23"/>
+      <w:footerReference w:type="default" r:id="rId24"/>
       <w:endnotePr>
         <w:numFmt w:val="decimal"/>
       </w:endnotePr>
@@ -4668,6 +5324,92 @@
     </w:lvl>
   </w:abstractNum>
   <w:abstractNum w:abstractNumId="7" w15:restartNumberingAfterBreak="0">
+    <w:nsid w:val="124C25AE"/>
+    <w:multiLevelType w:val="hybridMultilevel"/>
+    <w:tmpl w:val="2B6C588E"/>
+    <w:lvl w:ilvl="0" w:tplc="0816000F">
+      <w:start w:val="1"/>
+      <w:numFmt w:val="decimal"/>
+      <w:lvlText w:val="%1."/>
+      <w:lvlJc w:val="left"/>
+      <w:pPr>
+        <w:ind w:left="1429" w:hanging="360"/>
+      </w:pPr>
+    </w:lvl>
+    <w:lvl w:ilvl="1" w:tplc="08160019" w:tentative="1">
+      <w:start w:val="1"/>
+      <w:numFmt w:val="lowerLetter"/>
+      <w:lvlText w:val="%2."/>
+      <w:lvlJc w:val="left"/>
+      <w:pPr>
+        <w:ind w:left="2149" w:hanging="360"/>
+      </w:pPr>
+    </w:lvl>
+    <w:lvl w:ilvl="2" w:tplc="0816001B" w:tentative="1">
+      <w:start w:val="1"/>
+      <w:numFmt w:val="lowerRoman"/>
+      <w:lvlText w:val="%3."/>
+      <w:lvlJc w:val="right"/>
+      <w:pPr>
+        <w:ind w:left="2869" w:hanging="180"/>
+      </w:pPr>
+    </w:lvl>
+    <w:lvl w:ilvl="3" w:tplc="0816000F" w:tentative="1">
+      <w:start w:val="1"/>
+      <w:numFmt w:val="decimal"/>
+      <w:lvlText w:val="%4."/>
+      <w:lvlJc w:val="left"/>
+      <w:pPr>
+        <w:ind w:left="3589" w:hanging="360"/>
+      </w:pPr>
+    </w:lvl>
+    <w:lvl w:ilvl="4" w:tplc="08160019" w:tentative="1">
+      <w:start w:val="1"/>
+      <w:numFmt w:val="lowerLetter"/>
+      <w:lvlText w:val="%5."/>
+      <w:lvlJc w:val="left"/>
+      <w:pPr>
+        <w:ind w:left="4309" w:hanging="360"/>
+      </w:pPr>
+    </w:lvl>
+    <w:lvl w:ilvl="5" w:tplc="0816001B" w:tentative="1">
+      <w:start w:val="1"/>
+      <w:numFmt w:val="lowerRoman"/>
+      <w:lvlText w:val="%6."/>
+      <w:lvlJc w:val="right"/>
+      <w:pPr>
+        <w:ind w:left="5029" w:hanging="180"/>
+      </w:pPr>
+    </w:lvl>
+    <w:lvl w:ilvl="6" w:tplc="0816000F" w:tentative="1">
+      <w:start w:val="1"/>
+      <w:numFmt w:val="decimal"/>
+      <w:lvlText w:val="%7."/>
+      <w:lvlJc w:val="left"/>
+      <w:pPr>
+        <w:ind w:left="5749" w:hanging="360"/>
+      </w:pPr>
+    </w:lvl>
+    <w:lvl w:ilvl="7" w:tplc="08160019" w:tentative="1">
+      <w:start w:val="1"/>
+      <w:numFmt w:val="lowerLetter"/>
+      <w:lvlText w:val="%8."/>
+      <w:lvlJc w:val="left"/>
+      <w:pPr>
+        <w:ind w:left="6469" w:hanging="360"/>
+      </w:pPr>
+    </w:lvl>
+    <w:lvl w:ilvl="8" w:tplc="0816001B" w:tentative="1">
+      <w:start w:val="1"/>
+      <w:numFmt w:val="lowerRoman"/>
+      <w:lvlText w:val="%9."/>
+      <w:lvlJc w:val="right"/>
+      <w:pPr>
+        <w:ind w:left="7189" w:hanging="180"/>
+      </w:pPr>
+    </w:lvl>
+  </w:abstractNum>
+  <w:abstractNum w:abstractNumId="8" w15:restartNumberingAfterBreak="0">
     <w:nsid w:val="12B72938"/>
     <w:multiLevelType w:val="hybridMultilevel"/>
     <w:tmpl w:val="04707956"/>
@@ -4780,7 +5522,7 @@
       </w:rPr>
     </w:lvl>
   </w:abstractNum>
-  <w:abstractNum w:abstractNumId="8" w15:restartNumberingAfterBreak="0">
+  <w:abstractNum w:abstractNumId="9" w15:restartNumberingAfterBreak="0">
     <w:nsid w:val="177175CF"/>
     <w:multiLevelType w:val="hybridMultilevel"/>
     <w:tmpl w:val="21DC6846"/>
@@ -4869,7 +5611,7 @@
       </w:pPr>
     </w:lvl>
   </w:abstractNum>
-  <w:abstractNum w:abstractNumId="9" w15:restartNumberingAfterBreak="0">
+  <w:abstractNum w:abstractNumId="10" w15:restartNumberingAfterBreak="0">
     <w:nsid w:val="18FF29A5"/>
     <w:multiLevelType w:val="multilevel"/>
     <w:tmpl w:val="9F1EECF8"/>
@@ -5018,7 +5760,7 @@
       </w:rPr>
     </w:lvl>
   </w:abstractNum>
-  <w:abstractNum w:abstractNumId="10" w15:restartNumberingAfterBreak="0">
+  <w:abstractNum w:abstractNumId="11" w15:restartNumberingAfterBreak="0">
     <w:nsid w:val="1A415BC2"/>
     <w:multiLevelType w:val="multilevel"/>
     <w:tmpl w:val="77902D9C"/>
@@ -5153,7 +5895,7 @@
       </w:rPr>
     </w:lvl>
   </w:abstractNum>
-  <w:abstractNum w:abstractNumId="11" w15:restartNumberingAfterBreak="0">
+  <w:abstractNum w:abstractNumId="12" w15:restartNumberingAfterBreak="0">
     <w:nsid w:val="1A903D2A"/>
     <w:multiLevelType w:val="multilevel"/>
     <w:tmpl w:val="6A907272"/>
@@ -5302,7 +6044,7 @@
       </w:rPr>
     </w:lvl>
   </w:abstractNum>
-  <w:abstractNum w:abstractNumId="12" w15:restartNumberingAfterBreak="0">
+  <w:abstractNum w:abstractNumId="13" w15:restartNumberingAfterBreak="0">
     <w:nsid w:val="1B8C0763"/>
     <w:multiLevelType w:val="multilevel"/>
     <w:tmpl w:val="14FA006C"/>
@@ -5415,7 +6157,7 @@
       </w:pPr>
     </w:lvl>
   </w:abstractNum>
-  <w:abstractNum w:abstractNumId="13" w15:restartNumberingAfterBreak="0">
+  <w:abstractNum w:abstractNumId="14" w15:restartNumberingAfterBreak="0">
     <w:nsid w:val="1BF23AF1"/>
     <w:multiLevelType w:val="multilevel"/>
     <w:tmpl w:val="D7A0C6E6"/>
@@ -5564,7 +6306,7 @@
       </w:rPr>
     </w:lvl>
   </w:abstractNum>
-  <w:abstractNum w:abstractNumId="14" w15:restartNumberingAfterBreak="0">
+  <w:abstractNum w:abstractNumId="15" w15:restartNumberingAfterBreak="0">
     <w:nsid w:val="1CB34029"/>
     <w:multiLevelType w:val="hybridMultilevel"/>
     <w:tmpl w:val="9368A71A"/>
@@ -5653,7 +6395,7 @@
       </w:pPr>
     </w:lvl>
   </w:abstractNum>
-  <w:abstractNum w:abstractNumId="15" w15:restartNumberingAfterBreak="0">
+  <w:abstractNum w:abstractNumId="16" w15:restartNumberingAfterBreak="0">
     <w:nsid w:val="1E1302A3"/>
     <w:multiLevelType w:val="hybridMultilevel"/>
     <w:tmpl w:val="CF8235A4"/>
@@ -5739,7 +6481,7 @@
       </w:pPr>
     </w:lvl>
   </w:abstractNum>
-  <w:abstractNum w:abstractNumId="16" w15:restartNumberingAfterBreak="0">
+  <w:abstractNum w:abstractNumId="17" w15:restartNumberingAfterBreak="0">
     <w:nsid w:val="2017422D"/>
     <w:multiLevelType w:val="hybridMultilevel"/>
     <w:tmpl w:val="59B6F97C"/>
@@ -5828,7 +6570,7 @@
       </w:pPr>
     </w:lvl>
   </w:abstractNum>
-  <w:abstractNum w:abstractNumId="17" w15:restartNumberingAfterBreak="0">
+  <w:abstractNum w:abstractNumId="18" w15:restartNumberingAfterBreak="0">
     <w:nsid w:val="208E1143"/>
     <w:multiLevelType w:val="multilevel"/>
     <w:tmpl w:val="BF7EEEBE"/>
@@ -5977,7 +6719,7 @@
       </w:rPr>
     </w:lvl>
   </w:abstractNum>
-  <w:abstractNum w:abstractNumId="18" w15:restartNumberingAfterBreak="0">
+  <w:abstractNum w:abstractNumId="19" w15:restartNumberingAfterBreak="0">
     <w:nsid w:val="220B3B96"/>
     <w:multiLevelType w:val="multilevel"/>
     <w:tmpl w:val="524E07A0"/>
@@ -6095,7 +6837,7 @@
       </w:rPr>
     </w:lvl>
   </w:abstractNum>
-  <w:abstractNum w:abstractNumId="19" w15:restartNumberingAfterBreak="0">
+  <w:abstractNum w:abstractNumId="20" w15:restartNumberingAfterBreak="0">
     <w:nsid w:val="222D438C"/>
     <w:multiLevelType w:val="hybridMultilevel"/>
     <w:tmpl w:val="1BE2F562"/>
@@ -6181,7 +6923,7 @@
       </w:pPr>
     </w:lvl>
   </w:abstractNum>
-  <w:abstractNum w:abstractNumId="20" w15:restartNumberingAfterBreak="0">
+  <w:abstractNum w:abstractNumId="21" w15:restartNumberingAfterBreak="0">
     <w:nsid w:val="26007833"/>
     <w:multiLevelType w:val="hybridMultilevel"/>
     <w:tmpl w:val="08F2966C"/>
@@ -6294,7 +7036,7 @@
       </w:rPr>
     </w:lvl>
   </w:abstractNum>
-  <w:abstractNum w:abstractNumId="21" w15:restartNumberingAfterBreak="0">
+  <w:abstractNum w:abstractNumId="22" w15:restartNumberingAfterBreak="0">
     <w:nsid w:val="27FC2603"/>
     <w:multiLevelType w:val="multilevel"/>
     <w:tmpl w:val="193EAC00"/>
@@ -6443,7 +7185,7 @@
       </w:rPr>
     </w:lvl>
   </w:abstractNum>
-  <w:abstractNum w:abstractNumId="22" w15:restartNumberingAfterBreak="0">
+  <w:abstractNum w:abstractNumId="23" w15:restartNumberingAfterBreak="0">
     <w:nsid w:val="28FD1997"/>
     <w:multiLevelType w:val="multilevel"/>
     <w:tmpl w:val="B8124488"/>
@@ -6592,7 +7334,7 @@
       </w:rPr>
     </w:lvl>
   </w:abstractNum>
-  <w:abstractNum w:abstractNumId="23" w15:restartNumberingAfterBreak="0">
+  <w:abstractNum w:abstractNumId="24" w15:restartNumberingAfterBreak="0">
     <w:nsid w:val="2B5A677F"/>
     <w:multiLevelType w:val="hybridMultilevel"/>
     <w:tmpl w:val="71207148"/>
@@ -6705,7 +7447,7 @@
       </w:rPr>
     </w:lvl>
   </w:abstractNum>
-  <w:abstractNum w:abstractNumId="24" w15:restartNumberingAfterBreak="0">
+  <w:abstractNum w:abstractNumId="25" w15:restartNumberingAfterBreak="0">
     <w:nsid w:val="2CCA0F7C"/>
     <w:multiLevelType w:val="hybridMultilevel"/>
     <w:tmpl w:val="551ECF18"/>
@@ -6818,7 +7560,7 @@
       </w:rPr>
     </w:lvl>
   </w:abstractNum>
-  <w:abstractNum w:abstractNumId="25" w15:restartNumberingAfterBreak="0">
+  <w:abstractNum w:abstractNumId="26" w15:restartNumberingAfterBreak="0">
     <w:nsid w:val="2CF436EE"/>
     <w:multiLevelType w:val="multilevel"/>
     <w:tmpl w:val="093CC6CE"/>
@@ -6967,7 +7709,7 @@
       </w:rPr>
     </w:lvl>
   </w:abstractNum>
-  <w:abstractNum w:abstractNumId="26" w15:restartNumberingAfterBreak="0">
+  <w:abstractNum w:abstractNumId="27" w15:restartNumberingAfterBreak="0">
     <w:nsid w:val="3250738E"/>
     <w:multiLevelType w:val="multilevel"/>
     <w:tmpl w:val="C42EA70C"/>
@@ -7080,7 +7822,7 @@
       </w:pPr>
     </w:lvl>
   </w:abstractNum>
-  <w:abstractNum w:abstractNumId="27" w15:restartNumberingAfterBreak="0">
+  <w:abstractNum w:abstractNumId="28" w15:restartNumberingAfterBreak="0">
     <w:nsid w:val="35D45627"/>
     <w:multiLevelType w:val="multilevel"/>
     <w:tmpl w:val="DA523944"/>
@@ -7193,7 +7935,7 @@
       </w:pPr>
     </w:lvl>
   </w:abstractNum>
-  <w:abstractNum w:abstractNumId="28" w15:restartNumberingAfterBreak="0">
+  <w:abstractNum w:abstractNumId="29" w15:restartNumberingAfterBreak="0">
     <w:nsid w:val="36EA6703"/>
     <w:multiLevelType w:val="multilevel"/>
     <w:tmpl w:val="E768193C"/>
@@ -7325,7 +8067,7 @@
       </w:rPr>
     </w:lvl>
   </w:abstractNum>
-  <w:abstractNum w:abstractNumId="29" w15:restartNumberingAfterBreak="0">
+  <w:abstractNum w:abstractNumId="30" w15:restartNumberingAfterBreak="0">
     <w:nsid w:val="380E1EA0"/>
     <w:multiLevelType w:val="multilevel"/>
     <w:tmpl w:val="08E200D2"/>
@@ -7474,7 +8216,7 @@
       </w:rPr>
     </w:lvl>
   </w:abstractNum>
-  <w:abstractNum w:abstractNumId="30" w15:restartNumberingAfterBreak="0">
+  <w:abstractNum w:abstractNumId="31" w15:restartNumberingAfterBreak="0">
     <w:nsid w:val="3E9A5988"/>
     <w:multiLevelType w:val="multilevel"/>
     <w:tmpl w:val="FCB8E382"/>
@@ -7587,7 +8329,7 @@
       </w:pPr>
     </w:lvl>
   </w:abstractNum>
-  <w:abstractNum w:abstractNumId="31" w15:restartNumberingAfterBreak="0">
+  <w:abstractNum w:abstractNumId="32" w15:restartNumberingAfterBreak="0">
     <w:nsid w:val="3FF716A1"/>
     <w:multiLevelType w:val="multilevel"/>
     <w:tmpl w:val="B5E48954"/>
@@ -7736,7 +8478,7 @@
       </w:rPr>
     </w:lvl>
   </w:abstractNum>
-  <w:abstractNum w:abstractNumId="32" w15:restartNumberingAfterBreak="0">
+  <w:abstractNum w:abstractNumId="33" w15:restartNumberingAfterBreak="0">
     <w:nsid w:val="43F26BF9"/>
     <w:multiLevelType w:val="multilevel"/>
     <w:tmpl w:val="F8E63916"/>
@@ -7849,7 +8591,7 @@
       </w:pPr>
     </w:lvl>
   </w:abstractNum>
-  <w:abstractNum w:abstractNumId="33" w15:restartNumberingAfterBreak="0">
+  <w:abstractNum w:abstractNumId="34" w15:restartNumberingAfterBreak="0">
     <w:nsid w:val="44CD2124"/>
     <w:multiLevelType w:val="hybridMultilevel"/>
     <w:tmpl w:val="36B8A458"/>
@@ -7962,7 +8704,7 @@
       </w:rPr>
     </w:lvl>
   </w:abstractNum>
-  <w:abstractNum w:abstractNumId="34" w15:restartNumberingAfterBreak="0">
+  <w:abstractNum w:abstractNumId="35" w15:restartNumberingAfterBreak="0">
     <w:nsid w:val="45855284"/>
     <w:multiLevelType w:val="multilevel"/>
     <w:tmpl w:val="CD583A1A"/>
@@ -8111,7 +8853,7 @@
       </w:rPr>
     </w:lvl>
   </w:abstractNum>
-  <w:abstractNum w:abstractNumId="35" w15:restartNumberingAfterBreak="0">
+  <w:abstractNum w:abstractNumId="36" w15:restartNumberingAfterBreak="0">
     <w:nsid w:val="4AB00E52"/>
     <w:multiLevelType w:val="multilevel"/>
     <w:tmpl w:val="41CCBFC8"/>
@@ -8224,7 +8966,7 @@
       </w:pPr>
     </w:lvl>
   </w:abstractNum>
-  <w:abstractNum w:abstractNumId="36" w15:restartNumberingAfterBreak="0">
+  <w:abstractNum w:abstractNumId="37" w15:restartNumberingAfterBreak="0">
     <w:nsid w:val="4B8316FE"/>
     <w:multiLevelType w:val="multilevel"/>
     <w:tmpl w:val="9D0A202C"/>
@@ -8373,7 +9115,7 @@
       </w:rPr>
     </w:lvl>
   </w:abstractNum>
-  <w:abstractNum w:abstractNumId="37" w15:restartNumberingAfterBreak="0">
+  <w:abstractNum w:abstractNumId="38" w15:restartNumberingAfterBreak="0">
     <w:nsid w:val="4E09666E"/>
     <w:multiLevelType w:val="hybridMultilevel"/>
     <w:tmpl w:val="B844B188"/>
@@ -8486,7 +9228,7 @@
       </w:rPr>
     </w:lvl>
   </w:abstractNum>
-  <w:abstractNum w:abstractNumId="38" w15:restartNumberingAfterBreak="0">
+  <w:abstractNum w:abstractNumId="39" w15:restartNumberingAfterBreak="0">
     <w:nsid w:val="506F7A73"/>
     <w:multiLevelType w:val="hybridMultilevel"/>
     <w:tmpl w:val="FF5280DA"/>
@@ -8599,7 +9341,7 @@
       </w:rPr>
     </w:lvl>
   </w:abstractNum>
-  <w:abstractNum w:abstractNumId="39" w15:restartNumberingAfterBreak="0">
+  <w:abstractNum w:abstractNumId="40" w15:restartNumberingAfterBreak="0">
     <w:nsid w:val="54AF106A"/>
     <w:multiLevelType w:val="hybridMultilevel"/>
     <w:tmpl w:val="B1102884"/>
@@ -8685,7 +9427,7 @@
       </w:pPr>
     </w:lvl>
   </w:abstractNum>
-  <w:abstractNum w:abstractNumId="40" w15:restartNumberingAfterBreak="0">
+  <w:abstractNum w:abstractNumId="41" w15:restartNumberingAfterBreak="0">
     <w:nsid w:val="54DB13AA"/>
     <w:multiLevelType w:val="multilevel"/>
     <w:tmpl w:val="052260CC"/>
@@ -8798,7 +9540,7 @@
       </w:pPr>
     </w:lvl>
   </w:abstractNum>
-  <w:abstractNum w:abstractNumId="41" w15:restartNumberingAfterBreak="0">
+  <w:abstractNum w:abstractNumId="42" w15:restartNumberingAfterBreak="0">
     <w:nsid w:val="56792E91"/>
     <w:multiLevelType w:val="hybridMultilevel"/>
     <w:tmpl w:val="1E5AC856"/>
@@ -8911,7 +9653,7 @@
       </w:rPr>
     </w:lvl>
   </w:abstractNum>
-  <w:abstractNum w:abstractNumId="42" w15:restartNumberingAfterBreak="0">
+  <w:abstractNum w:abstractNumId="43" w15:restartNumberingAfterBreak="0">
     <w:nsid w:val="58186006"/>
     <w:multiLevelType w:val="multilevel"/>
     <w:tmpl w:val="2738DEE6"/>
@@ -9060,7 +9802,7 @@
       </w:rPr>
     </w:lvl>
   </w:abstractNum>
-  <w:abstractNum w:abstractNumId="43" w15:restartNumberingAfterBreak="0">
+  <w:abstractNum w:abstractNumId="44" w15:restartNumberingAfterBreak="0">
     <w:nsid w:val="588C4261"/>
     <w:multiLevelType w:val="multilevel"/>
     <w:tmpl w:val="80523AF2"/>
@@ -9209,7 +9951,7 @@
       </w:rPr>
     </w:lvl>
   </w:abstractNum>
-  <w:abstractNum w:abstractNumId="44" w15:restartNumberingAfterBreak="0">
+  <w:abstractNum w:abstractNumId="45" w15:restartNumberingAfterBreak="0">
     <w:nsid w:val="594861F9"/>
     <w:multiLevelType w:val="multilevel"/>
     <w:tmpl w:val="A14C4A74"/>
@@ -9358,7 +10100,7 @@
       </w:rPr>
     </w:lvl>
   </w:abstractNum>
-  <w:abstractNum w:abstractNumId="45" w15:restartNumberingAfterBreak="0">
+  <w:abstractNum w:abstractNumId="46" w15:restartNumberingAfterBreak="0">
     <w:nsid w:val="5B7604DD"/>
     <w:multiLevelType w:val="hybridMultilevel"/>
     <w:tmpl w:val="DA905524"/>
@@ -9444,7 +10186,7 @@
       </w:pPr>
     </w:lvl>
   </w:abstractNum>
-  <w:abstractNum w:abstractNumId="46" w15:restartNumberingAfterBreak="0">
+  <w:abstractNum w:abstractNumId="47" w15:restartNumberingAfterBreak="0">
     <w:nsid w:val="612B70EA"/>
     <w:multiLevelType w:val="multilevel"/>
     <w:tmpl w:val="2A24FF9C"/>
@@ -9593,7 +10335,7 @@
       </w:rPr>
     </w:lvl>
   </w:abstractNum>
-  <w:abstractNum w:abstractNumId="47" w15:restartNumberingAfterBreak="0">
+  <w:abstractNum w:abstractNumId="48" w15:restartNumberingAfterBreak="0">
     <w:nsid w:val="61E317F6"/>
     <w:multiLevelType w:val="multilevel"/>
     <w:tmpl w:val="FD4CF9C6"/>
@@ -9686,7 +10428,7 @@
       </w:pPr>
     </w:lvl>
   </w:abstractNum>
-  <w:abstractNum w:abstractNumId="48" w15:restartNumberingAfterBreak="0">
+  <w:abstractNum w:abstractNumId="49" w15:restartNumberingAfterBreak="0">
     <w:nsid w:val="66FA553B"/>
     <w:multiLevelType w:val="multilevel"/>
     <w:tmpl w:val="EE0E31F2"/>
@@ -9835,7 +10577,7 @@
       </w:rPr>
     </w:lvl>
   </w:abstractNum>
-  <w:abstractNum w:abstractNumId="49" w15:restartNumberingAfterBreak="0">
+  <w:abstractNum w:abstractNumId="50" w15:restartNumberingAfterBreak="0">
     <w:nsid w:val="6A1F7007"/>
     <w:multiLevelType w:val="multilevel"/>
     <w:tmpl w:val="2084EA04"/>
@@ -9948,7 +10690,7 @@
       </w:pPr>
     </w:lvl>
   </w:abstractNum>
-  <w:abstractNum w:abstractNumId="50" w15:restartNumberingAfterBreak="0">
+  <w:abstractNum w:abstractNumId="51" w15:restartNumberingAfterBreak="0">
     <w:nsid w:val="6D8849BF"/>
     <w:multiLevelType w:val="multilevel"/>
     <w:tmpl w:val="F36C37CE"/>
@@ -10097,7 +10839,7 @@
       </w:rPr>
     </w:lvl>
   </w:abstractNum>
-  <w:abstractNum w:abstractNumId="51" w15:restartNumberingAfterBreak="0">
+  <w:abstractNum w:abstractNumId="52" w15:restartNumberingAfterBreak="0">
     <w:nsid w:val="709855DE"/>
     <w:multiLevelType w:val="hybridMultilevel"/>
     <w:tmpl w:val="B0F05D54"/>
@@ -10210,7 +10952,7 @@
       </w:rPr>
     </w:lvl>
   </w:abstractNum>
-  <w:abstractNum w:abstractNumId="52" w15:restartNumberingAfterBreak="0">
+  <w:abstractNum w:abstractNumId="53" w15:restartNumberingAfterBreak="0">
     <w:nsid w:val="7224181C"/>
     <w:multiLevelType w:val="multilevel"/>
     <w:tmpl w:val="5CD6D5DE"/>
@@ -10359,7 +11101,7 @@
       </w:rPr>
     </w:lvl>
   </w:abstractNum>
-  <w:abstractNum w:abstractNumId="53" w15:restartNumberingAfterBreak="0">
+  <w:abstractNum w:abstractNumId="54" w15:restartNumberingAfterBreak="0">
     <w:nsid w:val="726312A9"/>
     <w:multiLevelType w:val="multilevel"/>
     <w:tmpl w:val="485AF50E"/>
@@ -10508,7 +11250,7 @@
       </w:rPr>
     </w:lvl>
   </w:abstractNum>
-  <w:abstractNum w:abstractNumId="54" w15:restartNumberingAfterBreak="0">
+  <w:abstractNum w:abstractNumId="55" w15:restartNumberingAfterBreak="0">
     <w:nsid w:val="79B03702"/>
     <w:multiLevelType w:val="hybridMultilevel"/>
     <w:tmpl w:val="28C20EC4"/>
@@ -10621,7 +11363,7 @@
       </w:rPr>
     </w:lvl>
   </w:abstractNum>
-  <w:abstractNum w:abstractNumId="55" w15:restartNumberingAfterBreak="0">
+  <w:abstractNum w:abstractNumId="56" w15:restartNumberingAfterBreak="0">
     <w:nsid w:val="7B3B612D"/>
     <w:multiLevelType w:val="hybridMultilevel"/>
     <w:tmpl w:val="E25A58C4"/>
@@ -10734,7 +11476,7 @@
       </w:rPr>
     </w:lvl>
   </w:abstractNum>
-  <w:abstractNum w:abstractNumId="56" w15:restartNumberingAfterBreak="0">
+  <w:abstractNum w:abstractNumId="57" w15:restartNumberingAfterBreak="0">
     <w:nsid w:val="7C2C7228"/>
     <w:multiLevelType w:val="multilevel"/>
     <w:tmpl w:val="8D2E8D2A"/>
@@ -10883,7 +11625,7 @@
       </w:rPr>
     </w:lvl>
   </w:abstractNum>
-  <w:abstractNum w:abstractNumId="57" w15:restartNumberingAfterBreak="0">
+  <w:abstractNum w:abstractNumId="58" w15:restartNumberingAfterBreak="0">
     <w:nsid w:val="7E3E5D54"/>
     <w:multiLevelType w:val="multilevel"/>
     <w:tmpl w:val="6B9CBE50"/>
@@ -11032,7 +11774,7 @@
       </w:rPr>
     </w:lvl>
   </w:abstractNum>
-  <w:abstractNum w:abstractNumId="58" w15:restartNumberingAfterBreak="0">
+  <w:abstractNum w:abstractNumId="59" w15:restartNumberingAfterBreak="0">
     <w:nsid w:val="7ECC2438"/>
     <w:multiLevelType w:val="multilevel"/>
     <w:tmpl w:val="75C80AC2"/>
@@ -11182,184 +11924,187 @@
     </w:lvl>
   </w:abstractNum>
   <w:num w:numId="1" w16cid:durableId="1398439171">
-    <w:abstractNumId w:val="28"/>
+    <w:abstractNumId w:val="29"/>
   </w:num>
   <w:num w:numId="2" w16cid:durableId="1041788025">
-    <w:abstractNumId w:val="10"/>
+    <w:abstractNumId w:val="11"/>
   </w:num>
   <w:num w:numId="3" w16cid:durableId="1753315298">
     <w:abstractNumId w:val="2"/>
   </w:num>
   <w:num w:numId="4" w16cid:durableId="551620600">
-    <w:abstractNumId w:val="47"/>
+    <w:abstractNumId w:val="48"/>
   </w:num>
   <w:num w:numId="5" w16cid:durableId="1140612909">
-    <w:abstractNumId w:val="12"/>
+    <w:abstractNumId w:val="13"/>
   </w:num>
   <w:num w:numId="6" w16cid:durableId="1996838657">
-    <w:abstractNumId w:val="35"/>
+    <w:abstractNumId w:val="36"/>
   </w:num>
   <w:num w:numId="7" w16cid:durableId="810363900">
-    <w:abstractNumId w:val="32"/>
+    <w:abstractNumId w:val="33"/>
   </w:num>
   <w:num w:numId="8" w16cid:durableId="2003730184">
-    <w:abstractNumId w:val="40"/>
+    <w:abstractNumId w:val="41"/>
   </w:num>
   <w:num w:numId="9" w16cid:durableId="60062417">
-    <w:abstractNumId w:val="26"/>
+    <w:abstractNumId w:val="27"/>
   </w:num>
   <w:num w:numId="10" w16cid:durableId="503130489">
-    <w:abstractNumId w:val="27"/>
+    <w:abstractNumId w:val="28"/>
   </w:num>
   <w:num w:numId="11" w16cid:durableId="505242645">
-    <w:abstractNumId w:val="50"/>
+    <w:abstractNumId w:val="51"/>
   </w:num>
   <w:num w:numId="12" w16cid:durableId="1456875368">
     <w:abstractNumId w:val="3"/>
   </w:num>
   <w:num w:numId="13" w16cid:durableId="569854292">
+    <w:abstractNumId w:val="50"/>
+  </w:num>
+  <w:num w:numId="14" w16cid:durableId="1119952901">
+    <w:abstractNumId w:val="31"/>
+  </w:num>
+  <w:num w:numId="15" w16cid:durableId="284123734">
+    <w:abstractNumId w:val="57"/>
+  </w:num>
+  <w:num w:numId="16" w16cid:durableId="820848151">
+    <w:abstractNumId w:val="56"/>
+  </w:num>
+  <w:num w:numId="17" w16cid:durableId="891691161">
     <w:abstractNumId w:val="49"/>
   </w:num>
-  <w:num w:numId="14" w16cid:durableId="1119952901">
+  <w:num w:numId="18" w16cid:durableId="1328677237">
+    <w:abstractNumId w:val="47"/>
+  </w:num>
+  <w:num w:numId="19" w16cid:durableId="1509905331">
     <w:abstractNumId w:val="30"/>
   </w:num>
-  <w:num w:numId="15" w16cid:durableId="284123734">
-    <w:abstractNumId w:val="56"/>
-  </w:num>
-  <w:num w:numId="16" w16cid:durableId="820848151">
-    <w:abstractNumId w:val="55"/>
-  </w:num>
-  <w:num w:numId="17" w16cid:durableId="891691161">
-    <w:abstractNumId w:val="48"/>
-  </w:num>
-  <w:num w:numId="18" w16cid:durableId="1328677237">
-    <w:abstractNumId w:val="46"/>
-  </w:num>
-  <w:num w:numId="19" w16cid:durableId="1509905331">
-    <w:abstractNumId w:val="29"/>
-  </w:num>
   <w:num w:numId="20" w16cid:durableId="1832745523">
-    <w:abstractNumId w:val="11"/>
+    <w:abstractNumId w:val="12"/>
   </w:num>
   <w:num w:numId="21" w16cid:durableId="1327127273">
-    <w:abstractNumId w:val="17"/>
+    <w:abstractNumId w:val="18"/>
   </w:num>
   <w:num w:numId="22" w16cid:durableId="2096630572">
     <w:abstractNumId w:val="0"/>
   </w:num>
   <w:num w:numId="23" w16cid:durableId="1827240230">
-    <w:abstractNumId w:val="44"/>
+    <w:abstractNumId w:val="45"/>
   </w:num>
   <w:num w:numId="24" w16cid:durableId="1640844490">
-    <w:abstractNumId w:val="53"/>
+    <w:abstractNumId w:val="54"/>
   </w:num>
   <w:num w:numId="25" w16cid:durableId="1302687286">
     <w:abstractNumId w:val="4"/>
   </w:num>
   <w:num w:numId="26" w16cid:durableId="1102529797">
-    <w:abstractNumId w:val="25"/>
+    <w:abstractNumId w:val="26"/>
   </w:num>
   <w:num w:numId="27" w16cid:durableId="340007757">
-    <w:abstractNumId w:val="52"/>
+    <w:abstractNumId w:val="53"/>
   </w:num>
   <w:num w:numId="28" w16cid:durableId="669216210">
-    <w:abstractNumId w:val="34"/>
+    <w:abstractNumId w:val="35"/>
   </w:num>
   <w:num w:numId="29" w16cid:durableId="1852791182">
-    <w:abstractNumId w:val="43"/>
+    <w:abstractNumId w:val="44"/>
   </w:num>
   <w:num w:numId="30" w16cid:durableId="969937139">
-    <w:abstractNumId w:val="57"/>
+    <w:abstractNumId w:val="58"/>
   </w:num>
   <w:num w:numId="31" w16cid:durableId="2138141958">
-    <w:abstractNumId w:val="13"/>
+    <w:abstractNumId w:val="14"/>
   </w:num>
   <w:num w:numId="32" w16cid:durableId="1749837974">
-    <w:abstractNumId w:val="42"/>
+    <w:abstractNumId w:val="43"/>
   </w:num>
   <w:num w:numId="33" w16cid:durableId="516968855">
     <w:abstractNumId w:val="5"/>
   </w:num>
   <w:num w:numId="34" w16cid:durableId="1058281716">
+    <w:abstractNumId w:val="23"/>
+  </w:num>
+  <w:num w:numId="35" w16cid:durableId="90861513">
     <w:abstractNumId w:val="22"/>
   </w:num>
-  <w:num w:numId="35" w16cid:durableId="90861513">
-    <w:abstractNumId w:val="21"/>
-  </w:num>
   <w:num w:numId="36" w16cid:durableId="1289552606">
-    <w:abstractNumId w:val="9"/>
+    <w:abstractNumId w:val="10"/>
   </w:num>
   <w:num w:numId="37" w16cid:durableId="1591432124">
-    <w:abstractNumId w:val="31"/>
+    <w:abstractNumId w:val="32"/>
   </w:num>
   <w:num w:numId="38" w16cid:durableId="1823615962">
     <w:abstractNumId w:val="1"/>
   </w:num>
   <w:num w:numId="39" w16cid:durableId="481241534">
-    <w:abstractNumId w:val="58"/>
+    <w:abstractNumId w:val="59"/>
   </w:num>
   <w:num w:numId="40" w16cid:durableId="1482382460">
-    <w:abstractNumId w:val="36"/>
+    <w:abstractNumId w:val="37"/>
   </w:num>
   <w:num w:numId="41" w16cid:durableId="463696203">
+    <w:abstractNumId w:val="21"/>
+  </w:num>
+  <w:num w:numId="42" w16cid:durableId="983003142">
+    <w:abstractNumId w:val="42"/>
+  </w:num>
+  <w:num w:numId="43" w16cid:durableId="1188636053">
+    <w:abstractNumId w:val="55"/>
+  </w:num>
+  <w:num w:numId="44" w16cid:durableId="1639801461">
+    <w:abstractNumId w:val="52"/>
+  </w:num>
+  <w:num w:numId="45" w16cid:durableId="709913570">
+    <w:abstractNumId w:val="48"/>
+  </w:num>
+  <w:num w:numId="46" w16cid:durableId="1646470330">
+    <w:abstractNumId w:val="17"/>
+  </w:num>
+  <w:num w:numId="47" w16cid:durableId="1731270167">
+    <w:abstractNumId w:val="24"/>
+  </w:num>
+  <w:num w:numId="48" w16cid:durableId="1700010235">
+    <w:abstractNumId w:val="16"/>
+  </w:num>
+  <w:num w:numId="49" w16cid:durableId="1512572341">
     <w:abstractNumId w:val="20"/>
   </w:num>
-  <w:num w:numId="42" w16cid:durableId="983003142">
-    <w:abstractNumId w:val="41"/>
-  </w:num>
-  <w:num w:numId="43" w16cid:durableId="1188636053">
-    <w:abstractNumId w:val="54"/>
-  </w:num>
-  <w:num w:numId="44" w16cid:durableId="1639801461">
-    <w:abstractNumId w:val="51"/>
-  </w:num>
-  <w:num w:numId="45" w16cid:durableId="709913570">
-    <w:abstractNumId w:val="47"/>
-  </w:num>
-  <w:num w:numId="46" w16cid:durableId="1646470330">
-    <w:abstractNumId w:val="16"/>
-  </w:num>
-  <w:num w:numId="47" w16cid:durableId="1731270167">
-    <w:abstractNumId w:val="23"/>
-  </w:num>
-  <w:num w:numId="48" w16cid:durableId="1700010235">
-    <w:abstractNumId w:val="15"/>
-  </w:num>
-  <w:num w:numId="49" w16cid:durableId="1512572341">
-    <w:abstractNumId w:val="19"/>
-  </w:num>
   <w:num w:numId="50" w16cid:durableId="1958632385">
-    <w:abstractNumId w:val="37"/>
+    <w:abstractNumId w:val="38"/>
   </w:num>
   <w:num w:numId="51" w16cid:durableId="1913152840">
-    <w:abstractNumId w:val="33"/>
+    <w:abstractNumId w:val="34"/>
   </w:num>
   <w:num w:numId="52" w16cid:durableId="257560984">
-    <w:abstractNumId w:val="18"/>
+    <w:abstractNumId w:val="19"/>
   </w:num>
   <w:num w:numId="53" w16cid:durableId="1832327880">
     <w:abstractNumId w:val="6"/>
   </w:num>
   <w:num w:numId="54" w16cid:durableId="944187865">
+    <w:abstractNumId w:val="9"/>
+  </w:num>
+  <w:num w:numId="55" w16cid:durableId="2143301807">
+    <w:abstractNumId w:val="40"/>
+  </w:num>
+  <w:num w:numId="56" w16cid:durableId="1855149174">
+    <w:abstractNumId w:val="15"/>
+  </w:num>
+  <w:num w:numId="57" w16cid:durableId="1927304433">
+    <w:abstractNumId w:val="46"/>
+  </w:num>
+  <w:num w:numId="58" w16cid:durableId="1546212991">
     <w:abstractNumId w:val="8"/>
   </w:num>
-  <w:num w:numId="55" w16cid:durableId="2143301807">
+  <w:num w:numId="59" w16cid:durableId="1265532600">
+    <w:abstractNumId w:val="25"/>
+  </w:num>
+  <w:num w:numId="60" w16cid:durableId="817502554">
     <w:abstractNumId w:val="39"/>
   </w:num>
-  <w:num w:numId="56" w16cid:durableId="1855149174">
-    <w:abstractNumId w:val="14"/>
-  </w:num>
-  <w:num w:numId="57" w16cid:durableId="1927304433">
-    <w:abstractNumId w:val="45"/>
-  </w:num>
-  <w:num w:numId="58" w16cid:durableId="1546212991">
+  <w:num w:numId="61" w16cid:durableId="1393196183">
     <w:abstractNumId w:val="7"/>
-  </w:num>
-  <w:num w:numId="59" w16cid:durableId="1265532600">
-    <w:abstractNumId w:val="24"/>
-  </w:num>
-  <w:num w:numId="60" w16cid:durableId="817502554">
-    <w:abstractNumId w:val="38"/>
   </w:num>
   <w:numIdMacAtCleanup w:val="4"/>
 </w:numbering>

</xml_diff>